<commit_message>
srs con historias de usuario
</commit_message>
<xml_diff>
--- a/Documentacion/Especificación de requisitos de software  SRS.docx
+++ b/Documentacion/Especificación de requisitos de software  SRS.docx
@@ -21,6 +21,7 @@
       </w:pPr>
       <w:r>
         <w:rPr>
+          <w:noProof/>
           <w:color w:val="156082"/>
           <w:sz w:val="22"/>
           <w:szCs w:val="22"/>
@@ -121,6 +122,7 @@
       </w:pPr>
       <w:r>
         <w:rPr>
+          <w:noProof/>
           <w:color w:val="156082"/>
           <w:sz w:val="22"/>
           <w:szCs w:val="22"/>
@@ -170,6 +172,7 @@
       </w:pPr>
       <w:r>
         <w:rPr>
+          <w:noProof/>
           <w:color w:val="156082"/>
           <w:sz w:val="22"/>
           <w:szCs w:val="22"/>
@@ -381,6 +384,9 @@
         <w:br w:type="page"/>
       </w:r>
       <w:r>
+        <w:rPr>
+          <w:noProof/>
+        </w:rPr>
         <mc:AlternateContent>
           <mc:Choice Requires="wps">
             <w:drawing>
@@ -539,6 +545,12 @@
     <w:bookmarkEnd w:id="7" w:displacedByCustomXml="next"/>
     <w:sdt>
       <w:sdtPr>
+        <w:rPr>
+          <w:rFonts w:ascii="Aptos" w:eastAsia="Aptos" w:hAnsi="Aptos" w:cs="Aptos"/>
+          <w:color w:val="auto"/>
+          <w:sz w:val="24"/>
+          <w:szCs w:val="24"/>
+        </w:rPr>
         <w:id w:val="-1015066866"/>
         <w:docPartObj>
           <w:docPartGallery w:val="Table of Contents"/>
@@ -547,12 +559,8 @@
       </w:sdtPr>
       <w:sdtEndPr>
         <w:rPr>
-          <w:rFonts w:ascii="Aptos" w:eastAsia="Aptos" w:hAnsi="Aptos" w:cs="Aptos"/>
           <w:b/>
           <w:bCs/>
-          <w:color w:val="auto"/>
-          <w:sz w:val="24"/>
-          <w:szCs w:val="24"/>
         </w:rPr>
       </w:sdtEndPr>
       <w:sdtContent>
@@ -573,6 +581,7 @@
             </w:tabs>
             <w:rPr>
               <w:rFonts w:cstheme="minorBidi"/>
+              <w:noProof/>
               <w:kern w:val="2"/>
               <w:sz w:val="24"/>
               <w:szCs w:val="24"/>
@@ -588,16 +597,18 @@
           <w:r>
             <w:fldChar w:fldCharType="separate"/>
           </w:r>
-          <w:hyperlink w:anchor="_Toc204671781" w:history="1">
+          <w:hyperlink w:anchor="_Toc204691293" w:history="1">
             <w:r>
               <w:rPr>
                 <w:rStyle w:val="Hipervnculo"/>
+                <w:noProof/>
               </w:rPr>
               <w:t>1.</w:t>
             </w:r>
             <w:r>
               <w:rPr>
                 <w:rFonts w:cstheme="minorBidi"/>
+                <w:noProof/>
                 <w:kern w:val="2"/>
                 <w:sz w:val="24"/>
                 <w:szCs w:val="24"/>
@@ -609,46 +620,54 @@
               <w:rPr>
                 <w:rStyle w:val="Hipervnculo"/>
                 <w:rFonts w:ascii="Arial" w:eastAsia="Arial" w:hAnsi="Arial" w:cs="Arial"/>
+                <w:noProof/>
               </w:rPr>
               <w:t>INTRODUCCIÓN</w:t>
             </w:r>
             <w:r>
               <w:rPr>
+                <w:noProof/>
                 <w:webHidden/>
               </w:rPr>
               <w:tab/>
             </w:r>
             <w:r>
               <w:rPr>
+                <w:noProof/>
                 <w:webHidden/>
               </w:rPr>
               <w:fldChar w:fldCharType="begin"/>
             </w:r>
             <w:r>
               <w:rPr>
-                <w:webHidden/>
-              </w:rPr>
-              <w:instrText xml:space="preserve"> PAGEREF _Toc204671781 \h </w:instrText>
-            </w:r>
-            <w:r>
-              <w:rPr>
-                <w:webHidden/>
-              </w:rPr>
-            </w:r>
-            <w:r>
-              <w:rPr>
+                <w:noProof/>
+                <w:webHidden/>
+              </w:rPr>
+              <w:instrText xml:space="preserve"> PAGEREF _Toc204691293 \h </w:instrText>
+            </w:r>
+            <w:r>
+              <w:rPr>
+                <w:noProof/>
+                <w:webHidden/>
+              </w:rPr>
+            </w:r>
+            <w:r>
+              <w:rPr>
+                <w:noProof/>
                 <w:webHidden/>
               </w:rPr>
               <w:fldChar w:fldCharType="separate"/>
             </w:r>
             <w:r>
               <w:rPr>
+                <w:noProof/>
                 <w:webHidden/>
               </w:rPr>
               <w:t>2</w:t>
             </w:r>
             <w:r>
               <w:rPr>
+                <w:noProof/>
                 <w:webHidden/>
               </w:rPr>
               <w:fldChar w:fldCharType="end"/>
@@ -664,23 +683,26 @@
             </w:tabs>
             <w:rPr>
               <w:rFonts w:cstheme="minorBidi"/>
+              <w:noProof/>
               <w:kern w:val="2"/>
               <w:sz w:val="24"/>
               <w:szCs w:val="24"/>
               <w14:ligatures w14:val="standardContextual"/>
             </w:rPr>
           </w:pPr>
-          <w:hyperlink w:anchor="_Toc204671782" w:history="1">
+          <w:hyperlink w:anchor="_Toc204691294" w:history="1">
             <w:r>
               <w:rPr>
                 <w:rStyle w:val="Hipervnculo"/>
                 <w:rFonts w:ascii="Arial" w:eastAsia="Arial" w:hAnsi="Arial" w:cs="Arial"/>
+                <w:noProof/>
               </w:rPr>
               <w:t>1.1.</w:t>
             </w:r>
             <w:r>
               <w:rPr>
                 <w:rFonts w:cstheme="minorBidi"/>
+                <w:noProof/>
                 <w:kern w:val="2"/>
                 <w:sz w:val="24"/>
                 <w:szCs w:val="24"/>
@@ -692,46 +714,54 @@
               <w:rPr>
                 <w:rStyle w:val="Hipervnculo"/>
                 <w:rFonts w:ascii="Arial" w:eastAsia="Arial" w:hAnsi="Arial" w:cs="Arial"/>
+                <w:noProof/>
               </w:rPr>
               <w:t>PROBLEMA</w:t>
             </w:r>
             <w:r>
               <w:rPr>
+                <w:noProof/>
                 <w:webHidden/>
               </w:rPr>
               <w:tab/>
             </w:r>
             <w:r>
               <w:rPr>
+                <w:noProof/>
                 <w:webHidden/>
               </w:rPr>
               <w:fldChar w:fldCharType="begin"/>
             </w:r>
             <w:r>
               <w:rPr>
-                <w:webHidden/>
-              </w:rPr>
-              <w:instrText xml:space="preserve"> PAGEREF _Toc204671782 \h </w:instrText>
-            </w:r>
-            <w:r>
-              <w:rPr>
-                <w:webHidden/>
-              </w:rPr>
-            </w:r>
-            <w:r>
-              <w:rPr>
+                <w:noProof/>
+                <w:webHidden/>
+              </w:rPr>
+              <w:instrText xml:space="preserve"> PAGEREF _Toc204691294 \h </w:instrText>
+            </w:r>
+            <w:r>
+              <w:rPr>
+                <w:noProof/>
+                <w:webHidden/>
+              </w:rPr>
+            </w:r>
+            <w:r>
+              <w:rPr>
+                <w:noProof/>
                 <w:webHidden/>
               </w:rPr>
               <w:fldChar w:fldCharType="separate"/>
             </w:r>
             <w:r>
               <w:rPr>
+                <w:noProof/>
                 <w:webHidden/>
               </w:rPr>
               <w:t>2</w:t>
             </w:r>
             <w:r>
               <w:rPr>
+                <w:noProof/>
                 <w:webHidden/>
               </w:rPr>
               <w:fldChar w:fldCharType="end"/>
@@ -747,23 +777,26 @@
             </w:tabs>
             <w:rPr>
               <w:rFonts w:cstheme="minorBidi"/>
+              <w:noProof/>
               <w:kern w:val="2"/>
               <w:sz w:val="24"/>
               <w:szCs w:val="24"/>
               <w14:ligatures w14:val="standardContextual"/>
             </w:rPr>
           </w:pPr>
-          <w:hyperlink w:anchor="_Toc204671783" w:history="1">
+          <w:hyperlink w:anchor="_Toc204691295" w:history="1">
             <w:r>
               <w:rPr>
                 <w:rStyle w:val="Hipervnculo"/>
                 <w:rFonts w:ascii="Arial" w:eastAsia="Arial" w:hAnsi="Arial" w:cs="Arial"/>
+                <w:noProof/>
               </w:rPr>
               <w:t>1.2.</w:t>
             </w:r>
             <w:r>
               <w:rPr>
                 <w:rFonts w:cstheme="minorBidi"/>
+                <w:noProof/>
                 <w:kern w:val="2"/>
                 <w:sz w:val="24"/>
                 <w:szCs w:val="24"/>
@@ -775,46 +808,54 @@
               <w:rPr>
                 <w:rStyle w:val="Hipervnculo"/>
                 <w:rFonts w:ascii="Arial" w:eastAsia="Arial" w:hAnsi="Arial" w:cs="Arial"/>
+                <w:noProof/>
               </w:rPr>
               <w:t>JUSTIFICACIÓN</w:t>
             </w:r>
             <w:r>
               <w:rPr>
+                <w:noProof/>
                 <w:webHidden/>
               </w:rPr>
               <w:tab/>
             </w:r>
             <w:r>
               <w:rPr>
+                <w:noProof/>
                 <w:webHidden/>
               </w:rPr>
               <w:fldChar w:fldCharType="begin"/>
             </w:r>
             <w:r>
               <w:rPr>
-                <w:webHidden/>
-              </w:rPr>
-              <w:instrText xml:space="preserve"> PAGEREF _Toc204671783 \h </w:instrText>
-            </w:r>
-            <w:r>
-              <w:rPr>
-                <w:webHidden/>
-              </w:rPr>
-            </w:r>
-            <w:r>
-              <w:rPr>
+                <w:noProof/>
+                <w:webHidden/>
+              </w:rPr>
+              <w:instrText xml:space="preserve"> PAGEREF _Toc204691295 \h </w:instrText>
+            </w:r>
+            <w:r>
+              <w:rPr>
+                <w:noProof/>
+                <w:webHidden/>
+              </w:rPr>
+            </w:r>
+            <w:r>
+              <w:rPr>
+                <w:noProof/>
                 <w:webHidden/>
               </w:rPr>
               <w:fldChar w:fldCharType="separate"/>
             </w:r>
             <w:r>
               <w:rPr>
+                <w:noProof/>
                 <w:webHidden/>
               </w:rPr>
               <w:t>2</w:t>
             </w:r>
             <w:r>
               <w:rPr>
+                <w:noProof/>
                 <w:webHidden/>
               </w:rPr>
               <w:fldChar w:fldCharType="end"/>
@@ -830,23 +871,26 @@
             </w:tabs>
             <w:rPr>
               <w:rFonts w:cstheme="minorBidi"/>
+              <w:noProof/>
               <w:kern w:val="2"/>
               <w:sz w:val="24"/>
               <w:szCs w:val="24"/>
               <w14:ligatures w14:val="standardContextual"/>
             </w:rPr>
           </w:pPr>
-          <w:hyperlink w:anchor="_Toc204671784" w:history="1">
+          <w:hyperlink w:anchor="_Toc204691296" w:history="1">
             <w:r>
               <w:rPr>
                 <w:rStyle w:val="Hipervnculo"/>
                 <w:rFonts w:ascii="Arial" w:eastAsia="Arial" w:hAnsi="Arial" w:cs="Arial"/>
+                <w:noProof/>
               </w:rPr>
               <w:t>1.3.</w:t>
             </w:r>
             <w:r>
               <w:rPr>
                 <w:rFonts w:cstheme="minorBidi"/>
+                <w:noProof/>
                 <w:kern w:val="2"/>
                 <w:sz w:val="24"/>
                 <w:szCs w:val="24"/>
@@ -858,46 +902,54 @@
               <w:rPr>
                 <w:rStyle w:val="Hipervnculo"/>
                 <w:rFonts w:ascii="Arial" w:eastAsia="Arial" w:hAnsi="Arial" w:cs="Arial"/>
+                <w:noProof/>
               </w:rPr>
               <w:t>OBJETIVOS</w:t>
             </w:r>
             <w:r>
               <w:rPr>
+                <w:noProof/>
                 <w:webHidden/>
               </w:rPr>
               <w:tab/>
             </w:r>
             <w:r>
               <w:rPr>
+                <w:noProof/>
                 <w:webHidden/>
               </w:rPr>
               <w:fldChar w:fldCharType="begin"/>
             </w:r>
             <w:r>
               <w:rPr>
-                <w:webHidden/>
-              </w:rPr>
-              <w:instrText xml:space="preserve"> PAGEREF _Toc204671784 \h </w:instrText>
-            </w:r>
-            <w:r>
-              <w:rPr>
-                <w:webHidden/>
-              </w:rPr>
-            </w:r>
-            <w:r>
-              <w:rPr>
+                <w:noProof/>
+                <w:webHidden/>
+              </w:rPr>
+              <w:instrText xml:space="preserve"> PAGEREF _Toc204691296 \h </w:instrText>
+            </w:r>
+            <w:r>
+              <w:rPr>
+                <w:noProof/>
+                <w:webHidden/>
+              </w:rPr>
+            </w:r>
+            <w:r>
+              <w:rPr>
+                <w:noProof/>
                 <w:webHidden/>
               </w:rPr>
               <w:fldChar w:fldCharType="separate"/>
             </w:r>
             <w:r>
               <w:rPr>
+                <w:noProof/>
                 <w:webHidden/>
               </w:rPr>
               <w:t>2</w:t>
             </w:r>
             <w:r>
               <w:rPr>
+                <w:noProof/>
                 <w:webHidden/>
               </w:rPr>
               <w:fldChar w:fldCharType="end"/>
@@ -913,23 +965,26 @@
             </w:tabs>
             <w:rPr>
               <w:rFonts w:cstheme="minorBidi"/>
+              <w:noProof/>
               <w:kern w:val="2"/>
               <w:sz w:val="24"/>
               <w:szCs w:val="24"/>
               <w14:ligatures w14:val="standardContextual"/>
             </w:rPr>
           </w:pPr>
-          <w:hyperlink w:anchor="_Toc204671785" w:history="1">
+          <w:hyperlink w:anchor="_Toc204691297" w:history="1">
             <w:r>
               <w:rPr>
                 <w:rStyle w:val="Hipervnculo"/>
                 <w:rFonts w:ascii="Arial" w:hAnsi="Arial" w:cs="Arial"/>
+                <w:noProof/>
               </w:rPr>
               <w:t>1.4.</w:t>
             </w:r>
             <w:r>
               <w:rPr>
                 <w:rFonts w:cstheme="minorBidi"/>
+                <w:noProof/>
                 <w:kern w:val="2"/>
                 <w:sz w:val="24"/>
                 <w:szCs w:val="24"/>
@@ -941,46 +996,54 @@
               <w:rPr>
                 <w:rStyle w:val="Hipervnculo"/>
                 <w:rFonts w:ascii="Arial" w:hAnsi="Arial" w:cs="Arial"/>
+                <w:noProof/>
               </w:rPr>
               <w:t>PERSONAL INVOLUCRADO</w:t>
             </w:r>
             <w:r>
               <w:rPr>
+                <w:noProof/>
                 <w:webHidden/>
               </w:rPr>
               <w:tab/>
             </w:r>
             <w:r>
               <w:rPr>
+                <w:noProof/>
                 <w:webHidden/>
               </w:rPr>
               <w:fldChar w:fldCharType="begin"/>
             </w:r>
             <w:r>
               <w:rPr>
-                <w:webHidden/>
-              </w:rPr>
-              <w:instrText xml:space="preserve"> PAGEREF _Toc204671785 \h </w:instrText>
-            </w:r>
-            <w:r>
-              <w:rPr>
-                <w:webHidden/>
-              </w:rPr>
-            </w:r>
-            <w:r>
-              <w:rPr>
+                <w:noProof/>
+                <w:webHidden/>
+              </w:rPr>
+              <w:instrText xml:space="preserve"> PAGEREF _Toc204691297 \h </w:instrText>
+            </w:r>
+            <w:r>
+              <w:rPr>
+                <w:noProof/>
+                <w:webHidden/>
+              </w:rPr>
+            </w:r>
+            <w:r>
+              <w:rPr>
+                <w:noProof/>
                 <w:webHidden/>
               </w:rPr>
               <w:fldChar w:fldCharType="separate"/>
             </w:r>
             <w:r>
               <w:rPr>
+                <w:noProof/>
                 <w:webHidden/>
               </w:rPr>
               <w:t>3</w:t>
             </w:r>
             <w:r>
               <w:rPr>
+                <w:noProof/>
                 <w:webHidden/>
               </w:rPr>
               <w:fldChar w:fldCharType="end"/>
@@ -996,23 +1059,26 @@
             </w:tabs>
             <w:rPr>
               <w:rFonts w:cstheme="minorBidi"/>
+              <w:noProof/>
               <w:kern w:val="2"/>
               <w:sz w:val="24"/>
               <w:szCs w:val="24"/>
               <w14:ligatures w14:val="standardContextual"/>
             </w:rPr>
           </w:pPr>
-          <w:hyperlink w:anchor="_Toc204671786" w:history="1">
+          <w:hyperlink w:anchor="_Toc204691298" w:history="1">
             <w:r>
               <w:rPr>
                 <w:rStyle w:val="Hipervnculo"/>
                 <w:rFonts w:ascii="Arial" w:eastAsia="Arial" w:hAnsi="Arial" w:cs="Arial"/>
+                <w:noProof/>
               </w:rPr>
               <w:t>1.5.</w:t>
             </w:r>
             <w:r>
               <w:rPr>
                 <w:rFonts w:cstheme="minorBidi"/>
+                <w:noProof/>
                 <w:kern w:val="2"/>
                 <w:sz w:val="24"/>
                 <w:szCs w:val="24"/>
@@ -1024,46 +1090,54 @@
               <w:rPr>
                 <w:rStyle w:val="Hipervnculo"/>
                 <w:rFonts w:ascii="Arial" w:eastAsia="Arial" w:hAnsi="Arial" w:cs="Arial"/>
+                <w:noProof/>
               </w:rPr>
               <w:t>ALCANCE DEL SISTEMA</w:t>
             </w:r>
             <w:r>
               <w:rPr>
+                <w:noProof/>
                 <w:webHidden/>
               </w:rPr>
               <w:tab/>
             </w:r>
             <w:r>
               <w:rPr>
+                <w:noProof/>
                 <w:webHidden/>
               </w:rPr>
               <w:fldChar w:fldCharType="begin"/>
             </w:r>
             <w:r>
               <w:rPr>
-                <w:webHidden/>
-              </w:rPr>
-              <w:instrText xml:space="preserve"> PAGEREF _Toc204671786 \h </w:instrText>
-            </w:r>
-            <w:r>
-              <w:rPr>
-                <w:webHidden/>
-              </w:rPr>
-            </w:r>
-            <w:r>
-              <w:rPr>
+                <w:noProof/>
+                <w:webHidden/>
+              </w:rPr>
+              <w:instrText xml:space="preserve"> PAGEREF _Toc204691298 \h </w:instrText>
+            </w:r>
+            <w:r>
+              <w:rPr>
+                <w:noProof/>
+                <w:webHidden/>
+              </w:rPr>
+            </w:r>
+            <w:r>
+              <w:rPr>
+                <w:noProof/>
                 <w:webHidden/>
               </w:rPr>
               <w:fldChar w:fldCharType="separate"/>
             </w:r>
             <w:r>
               <w:rPr>
+                <w:noProof/>
                 <w:webHidden/>
               </w:rPr>
               <w:t>3</w:t>
             </w:r>
             <w:r>
               <w:rPr>
+                <w:noProof/>
                 <w:webHidden/>
               </w:rPr>
               <w:fldChar w:fldCharType="end"/>
@@ -1079,23 +1153,26 @@
             </w:tabs>
             <w:rPr>
               <w:rFonts w:cstheme="minorBidi"/>
+              <w:noProof/>
               <w:kern w:val="2"/>
               <w:sz w:val="24"/>
               <w:szCs w:val="24"/>
               <w14:ligatures w14:val="standardContextual"/>
             </w:rPr>
           </w:pPr>
-          <w:hyperlink w:anchor="_Toc204671787" w:history="1">
+          <w:hyperlink w:anchor="_Toc204691299" w:history="1">
             <w:r>
               <w:rPr>
                 <w:rStyle w:val="Hipervnculo"/>
                 <w:rFonts w:ascii="Arial" w:eastAsia="Arial" w:hAnsi="Arial" w:cs="Arial"/>
+                <w:noProof/>
               </w:rPr>
               <w:t>1.6.</w:t>
             </w:r>
             <w:r>
               <w:rPr>
                 <w:rFonts w:cstheme="minorBidi"/>
+                <w:noProof/>
                 <w:kern w:val="2"/>
                 <w:sz w:val="24"/>
                 <w:szCs w:val="24"/>
@@ -1107,46 +1184,54 @@
               <w:rPr>
                 <w:rStyle w:val="Hipervnculo"/>
                 <w:rFonts w:ascii="Arial" w:eastAsia="Arial" w:hAnsi="Arial" w:cs="Arial"/>
+                <w:noProof/>
               </w:rPr>
               <w:t>Definiciones, acrónimos y abreviaciones</w:t>
             </w:r>
             <w:r>
               <w:rPr>
+                <w:noProof/>
                 <w:webHidden/>
               </w:rPr>
               <w:tab/>
             </w:r>
             <w:r>
               <w:rPr>
+                <w:noProof/>
                 <w:webHidden/>
               </w:rPr>
               <w:fldChar w:fldCharType="begin"/>
             </w:r>
             <w:r>
               <w:rPr>
-                <w:webHidden/>
-              </w:rPr>
-              <w:instrText xml:space="preserve"> PAGEREF _Toc204671787 \h </w:instrText>
-            </w:r>
-            <w:r>
-              <w:rPr>
-                <w:webHidden/>
-              </w:rPr>
-            </w:r>
-            <w:r>
-              <w:rPr>
+                <w:noProof/>
+                <w:webHidden/>
+              </w:rPr>
+              <w:instrText xml:space="preserve"> PAGEREF _Toc204691299 \h </w:instrText>
+            </w:r>
+            <w:r>
+              <w:rPr>
+                <w:noProof/>
+                <w:webHidden/>
+              </w:rPr>
+            </w:r>
+            <w:r>
+              <w:rPr>
+                <w:noProof/>
                 <w:webHidden/>
               </w:rPr>
               <w:fldChar w:fldCharType="separate"/>
             </w:r>
             <w:r>
               <w:rPr>
+                <w:noProof/>
                 <w:webHidden/>
               </w:rPr>
               <w:t>3</w:t>
             </w:r>
             <w:r>
               <w:rPr>
+                <w:noProof/>
                 <w:webHidden/>
               </w:rPr>
               <w:fldChar w:fldCharType="end"/>
@@ -1162,23 +1247,26 @@
             </w:tabs>
             <w:rPr>
               <w:rFonts w:cstheme="minorBidi"/>
+              <w:noProof/>
               <w:kern w:val="2"/>
               <w:sz w:val="24"/>
               <w:szCs w:val="24"/>
               <w14:ligatures w14:val="standardContextual"/>
             </w:rPr>
           </w:pPr>
-          <w:hyperlink w:anchor="_Toc204671788" w:history="1">
+          <w:hyperlink w:anchor="_Toc204691300" w:history="1">
             <w:r>
               <w:rPr>
                 <w:rStyle w:val="Hipervnculo"/>
                 <w:rFonts w:ascii="Arial" w:eastAsia="Arial" w:hAnsi="Arial" w:cs="Arial"/>
+                <w:noProof/>
               </w:rPr>
               <w:t>1.7.</w:t>
             </w:r>
             <w:r>
               <w:rPr>
                 <w:rFonts w:cstheme="minorBidi"/>
+                <w:noProof/>
                 <w:kern w:val="2"/>
                 <w:sz w:val="24"/>
                 <w:szCs w:val="24"/>
@@ -1190,46 +1278,54 @@
               <w:rPr>
                 <w:rStyle w:val="Hipervnculo"/>
                 <w:rFonts w:ascii="Arial" w:eastAsia="Arial" w:hAnsi="Arial" w:cs="Arial"/>
+                <w:noProof/>
               </w:rPr>
               <w:t>Referencias</w:t>
             </w:r>
             <w:r>
               <w:rPr>
+                <w:noProof/>
                 <w:webHidden/>
               </w:rPr>
               <w:tab/>
             </w:r>
             <w:r>
               <w:rPr>
+                <w:noProof/>
                 <w:webHidden/>
               </w:rPr>
               <w:fldChar w:fldCharType="begin"/>
             </w:r>
             <w:r>
               <w:rPr>
-                <w:webHidden/>
-              </w:rPr>
-              <w:instrText xml:space="preserve"> PAGEREF _Toc204671788 \h </w:instrText>
-            </w:r>
-            <w:r>
-              <w:rPr>
-                <w:webHidden/>
-              </w:rPr>
-            </w:r>
-            <w:r>
-              <w:rPr>
+                <w:noProof/>
+                <w:webHidden/>
+              </w:rPr>
+              <w:instrText xml:space="preserve"> PAGEREF _Toc204691300 \h </w:instrText>
+            </w:r>
+            <w:r>
+              <w:rPr>
+                <w:noProof/>
+                <w:webHidden/>
+              </w:rPr>
+            </w:r>
+            <w:r>
+              <w:rPr>
+                <w:noProof/>
                 <w:webHidden/>
               </w:rPr>
               <w:fldChar w:fldCharType="separate"/>
             </w:r>
             <w:r>
               <w:rPr>
+                <w:noProof/>
                 <w:webHidden/>
               </w:rPr>
               <w:t>3</w:t>
             </w:r>
             <w:r>
               <w:rPr>
+                <w:noProof/>
                 <w:webHidden/>
               </w:rPr>
               <w:fldChar w:fldCharType="end"/>
@@ -1245,23 +1341,26 @@
             </w:tabs>
             <w:rPr>
               <w:rFonts w:cstheme="minorBidi"/>
+              <w:noProof/>
               <w:kern w:val="2"/>
               <w:sz w:val="24"/>
               <w:szCs w:val="24"/>
               <w14:ligatures w14:val="standardContextual"/>
             </w:rPr>
           </w:pPr>
-          <w:hyperlink w:anchor="_Toc204671789" w:history="1">
+          <w:hyperlink w:anchor="_Toc204691301" w:history="1">
             <w:r>
               <w:rPr>
                 <w:rStyle w:val="Hipervnculo"/>
                 <w:rFonts w:ascii="Arial" w:eastAsia="Arial" w:hAnsi="Arial" w:cs="Arial"/>
+                <w:noProof/>
               </w:rPr>
               <w:t>2.</w:t>
             </w:r>
             <w:r>
               <w:rPr>
                 <w:rFonts w:cstheme="minorBidi"/>
+                <w:noProof/>
                 <w:kern w:val="2"/>
                 <w:sz w:val="24"/>
                 <w:szCs w:val="24"/>
@@ -1273,46 +1372,54 @@
               <w:rPr>
                 <w:rStyle w:val="Hipervnculo"/>
                 <w:rFonts w:ascii="Arial" w:eastAsia="Arial" w:hAnsi="Arial" w:cs="Arial"/>
+                <w:noProof/>
               </w:rPr>
               <w:t>Descripción general del documento</w:t>
             </w:r>
             <w:r>
               <w:rPr>
+                <w:noProof/>
                 <w:webHidden/>
               </w:rPr>
               <w:tab/>
             </w:r>
             <w:r>
               <w:rPr>
+                <w:noProof/>
                 <w:webHidden/>
               </w:rPr>
               <w:fldChar w:fldCharType="begin"/>
             </w:r>
             <w:r>
               <w:rPr>
-                <w:webHidden/>
-              </w:rPr>
-              <w:instrText xml:space="preserve"> PAGEREF _Toc204671789 \h </w:instrText>
-            </w:r>
-            <w:r>
-              <w:rPr>
-                <w:webHidden/>
-              </w:rPr>
-            </w:r>
-            <w:r>
-              <w:rPr>
+                <w:noProof/>
+                <w:webHidden/>
+              </w:rPr>
+              <w:instrText xml:space="preserve"> PAGEREF _Toc204691301 \h </w:instrText>
+            </w:r>
+            <w:r>
+              <w:rPr>
+                <w:noProof/>
+                <w:webHidden/>
+              </w:rPr>
+            </w:r>
+            <w:r>
+              <w:rPr>
+                <w:noProof/>
                 <w:webHidden/>
               </w:rPr>
               <w:fldChar w:fldCharType="separate"/>
             </w:r>
             <w:r>
               <w:rPr>
+                <w:noProof/>
                 <w:webHidden/>
               </w:rPr>
               <w:t>4</w:t>
             </w:r>
             <w:r>
               <w:rPr>
+                <w:noProof/>
                 <w:webHidden/>
               </w:rPr>
               <w:fldChar w:fldCharType="end"/>
@@ -1328,23 +1435,26 @@
             </w:tabs>
             <w:rPr>
               <w:rFonts w:cstheme="minorBidi"/>
+              <w:noProof/>
               <w:kern w:val="2"/>
               <w:sz w:val="24"/>
               <w:szCs w:val="24"/>
               <w14:ligatures w14:val="standardContextual"/>
             </w:rPr>
           </w:pPr>
-          <w:hyperlink w:anchor="_Toc204671790" w:history="1">
+          <w:hyperlink w:anchor="_Toc204691302" w:history="1">
             <w:r>
               <w:rPr>
                 <w:rStyle w:val="Hipervnculo"/>
                 <w:rFonts w:ascii="Arial" w:eastAsia="Arial" w:hAnsi="Arial" w:cs="Arial"/>
+                <w:noProof/>
               </w:rPr>
               <w:t>2.1.</w:t>
             </w:r>
             <w:r>
               <w:rPr>
                 <w:rFonts w:cstheme="minorBidi"/>
+                <w:noProof/>
                 <w:kern w:val="2"/>
                 <w:sz w:val="24"/>
                 <w:szCs w:val="24"/>
@@ -1356,46 +1466,54 @@
               <w:rPr>
                 <w:rStyle w:val="Hipervnculo"/>
                 <w:rFonts w:ascii="Arial" w:eastAsia="Arial" w:hAnsi="Arial" w:cs="Arial"/>
+                <w:noProof/>
               </w:rPr>
               <w:t>DESCRIPCIÓN GENERAL DEL PRODUCTO</w:t>
             </w:r>
             <w:r>
               <w:rPr>
+                <w:noProof/>
                 <w:webHidden/>
               </w:rPr>
               <w:tab/>
             </w:r>
             <w:r>
               <w:rPr>
+                <w:noProof/>
                 <w:webHidden/>
               </w:rPr>
               <w:fldChar w:fldCharType="begin"/>
             </w:r>
             <w:r>
               <w:rPr>
-                <w:webHidden/>
-              </w:rPr>
-              <w:instrText xml:space="preserve"> PAGEREF _Toc204671790 \h </w:instrText>
-            </w:r>
-            <w:r>
-              <w:rPr>
-                <w:webHidden/>
-              </w:rPr>
-            </w:r>
-            <w:r>
-              <w:rPr>
+                <w:noProof/>
+                <w:webHidden/>
+              </w:rPr>
+              <w:instrText xml:space="preserve"> PAGEREF _Toc204691302 \h </w:instrText>
+            </w:r>
+            <w:r>
+              <w:rPr>
+                <w:noProof/>
+                <w:webHidden/>
+              </w:rPr>
+            </w:r>
+            <w:r>
+              <w:rPr>
+                <w:noProof/>
                 <w:webHidden/>
               </w:rPr>
               <w:fldChar w:fldCharType="separate"/>
             </w:r>
             <w:r>
               <w:rPr>
+                <w:noProof/>
                 <w:webHidden/>
               </w:rPr>
               <w:t>4</w:t>
             </w:r>
             <w:r>
               <w:rPr>
+                <w:noProof/>
                 <w:webHidden/>
               </w:rPr>
               <w:fldChar w:fldCharType="end"/>
@@ -1411,23 +1529,26 @@
             </w:tabs>
             <w:rPr>
               <w:rFonts w:cstheme="minorBidi"/>
+              <w:noProof/>
               <w:kern w:val="2"/>
               <w:sz w:val="24"/>
               <w:szCs w:val="24"/>
               <w14:ligatures w14:val="standardContextual"/>
             </w:rPr>
           </w:pPr>
-          <w:hyperlink w:anchor="_Toc204671791" w:history="1">
+          <w:hyperlink w:anchor="_Toc204691303" w:history="1">
             <w:r>
               <w:rPr>
                 <w:rStyle w:val="Hipervnculo"/>
                 <w:rFonts w:ascii="Arial" w:eastAsia="Arial" w:hAnsi="Arial" w:cs="Arial"/>
+                <w:noProof/>
               </w:rPr>
               <w:t>2.2.</w:t>
             </w:r>
             <w:r>
               <w:rPr>
                 <w:rFonts w:cstheme="minorBidi"/>
+                <w:noProof/>
                 <w:kern w:val="2"/>
                 <w:sz w:val="24"/>
                 <w:szCs w:val="24"/>
@@ -1439,46 +1560,54 @@
               <w:rPr>
                 <w:rStyle w:val="Hipervnculo"/>
                 <w:rFonts w:ascii="Arial" w:eastAsia="Arial" w:hAnsi="Arial" w:cs="Arial"/>
+                <w:noProof/>
               </w:rPr>
               <w:t>Perspectiva del producto</w:t>
             </w:r>
             <w:r>
               <w:rPr>
+                <w:noProof/>
                 <w:webHidden/>
               </w:rPr>
               <w:tab/>
             </w:r>
             <w:r>
               <w:rPr>
+                <w:noProof/>
                 <w:webHidden/>
               </w:rPr>
               <w:fldChar w:fldCharType="begin"/>
             </w:r>
             <w:r>
               <w:rPr>
-                <w:webHidden/>
-              </w:rPr>
-              <w:instrText xml:space="preserve"> PAGEREF _Toc204671791 \h </w:instrText>
-            </w:r>
-            <w:r>
-              <w:rPr>
-                <w:webHidden/>
-              </w:rPr>
-            </w:r>
-            <w:r>
-              <w:rPr>
+                <w:noProof/>
+                <w:webHidden/>
+              </w:rPr>
+              <w:instrText xml:space="preserve"> PAGEREF _Toc204691303 \h </w:instrText>
+            </w:r>
+            <w:r>
+              <w:rPr>
+                <w:noProof/>
+                <w:webHidden/>
+              </w:rPr>
+            </w:r>
+            <w:r>
+              <w:rPr>
+                <w:noProof/>
                 <w:webHidden/>
               </w:rPr>
               <w:fldChar w:fldCharType="separate"/>
             </w:r>
             <w:r>
               <w:rPr>
+                <w:noProof/>
                 <w:webHidden/>
               </w:rPr>
               <w:t>4</w:t>
             </w:r>
             <w:r>
               <w:rPr>
+                <w:noProof/>
                 <w:webHidden/>
               </w:rPr>
               <w:fldChar w:fldCharType="end"/>
@@ -1494,23 +1623,26 @@
             </w:tabs>
             <w:rPr>
               <w:rFonts w:cstheme="minorBidi"/>
+              <w:noProof/>
               <w:kern w:val="2"/>
               <w:sz w:val="24"/>
               <w:szCs w:val="24"/>
               <w14:ligatures w14:val="standardContextual"/>
             </w:rPr>
           </w:pPr>
-          <w:hyperlink w:anchor="_Toc204671792" w:history="1">
+          <w:hyperlink w:anchor="_Toc204691304" w:history="1">
             <w:r>
               <w:rPr>
                 <w:rStyle w:val="Hipervnculo"/>
-                <w:rFonts w:ascii="Arial" w:hAnsi="Arial" w:cs="Arial"/>
+                <w:rFonts w:ascii="Arial" w:eastAsia="Arial" w:hAnsi="Arial" w:cs="Arial"/>
+                <w:noProof/>
               </w:rPr>
               <w:t>2.3.</w:t>
             </w:r>
             <w:r>
               <w:rPr>
                 <w:rFonts w:cstheme="minorBidi"/>
+                <w:noProof/>
                 <w:kern w:val="2"/>
                 <w:sz w:val="24"/>
                 <w:szCs w:val="24"/>
@@ -1521,377 +1653,55 @@
             <w:r>
               <w:rPr>
                 <w:rStyle w:val="Hipervnculo"/>
-                <w:rFonts w:ascii="Arial" w:hAnsi="Arial" w:cs="Arial"/>
-              </w:rPr>
-              <w:t>Funciones del producto (resumen general)</w:t>
-            </w:r>
-            <w:r>
-              <w:rPr>
+                <w:rFonts w:ascii="Arial" w:eastAsia="Arial" w:hAnsi="Arial" w:cs="Arial"/>
+                <w:noProof/>
+              </w:rPr>
+              <w:t>Características del usuario</w:t>
+            </w:r>
+            <w:r>
+              <w:rPr>
+                <w:noProof/>
                 <w:webHidden/>
               </w:rPr>
               <w:tab/>
             </w:r>
             <w:r>
               <w:rPr>
+                <w:noProof/>
                 <w:webHidden/>
               </w:rPr>
               <w:fldChar w:fldCharType="begin"/>
             </w:r>
             <w:r>
               <w:rPr>
-                <w:webHidden/>
-              </w:rPr>
-              <w:instrText xml:space="preserve"> PAGEREF _Toc204671792 \h </w:instrText>
-            </w:r>
-            <w:r>
-              <w:rPr>
-                <w:webHidden/>
-              </w:rPr>
-            </w:r>
-            <w:r>
-              <w:rPr>
+                <w:noProof/>
+                <w:webHidden/>
+              </w:rPr>
+              <w:instrText xml:space="preserve"> PAGEREF _Toc204691304 \h </w:instrText>
+            </w:r>
+            <w:r>
+              <w:rPr>
+                <w:noProof/>
+                <w:webHidden/>
+              </w:rPr>
+            </w:r>
+            <w:r>
+              <w:rPr>
+                <w:noProof/>
                 <w:webHidden/>
               </w:rPr>
               <w:fldChar w:fldCharType="separate"/>
             </w:r>
             <w:r>
               <w:rPr>
+                <w:noProof/>
                 <w:webHidden/>
               </w:rPr>
               <w:t>4</w:t>
             </w:r>
             <w:r>
               <w:rPr>
-                <w:webHidden/>
-              </w:rPr>
-              <w:fldChar w:fldCharType="end"/>
-            </w:r>
-          </w:hyperlink>
-        </w:p>
-        <w:p>
-          <w:pPr>
-            <w:pStyle w:val="TDC3"/>
-            <w:tabs>
-              <w:tab w:val="right" w:leader="dot" w:pos="8828"/>
-            </w:tabs>
-            <w:rPr>
-              <w:rFonts w:cstheme="minorBidi"/>
-              <w:kern w:val="2"/>
-              <w:sz w:val="24"/>
-              <w:szCs w:val="24"/>
-              <w14:ligatures w14:val="standardContextual"/>
-            </w:rPr>
-          </w:pPr>
-          <w:hyperlink w:anchor="_Toc204671793" w:history="1">
-            <w:r>
-              <w:rPr>
-                <w:rStyle w:val="Hipervnculo"/>
-                <w:rFonts w:ascii="Arial" w:eastAsia="Arial" w:hAnsi="Arial" w:cs="Arial"/>
-                <w:b/>
-              </w:rPr>
-              <w:t>RF-1: Sistema de Distribución de Cartas</w:t>
-            </w:r>
-            <w:r>
-              <w:rPr>
-                <w:webHidden/>
-              </w:rPr>
-              <w:tab/>
-            </w:r>
-            <w:r>
-              <w:rPr>
-                <w:webHidden/>
-              </w:rPr>
-              <w:fldChar w:fldCharType="begin"/>
-            </w:r>
-            <w:r>
-              <w:rPr>
-                <w:webHidden/>
-              </w:rPr>
-              <w:instrText xml:space="preserve"> PAGEREF _Toc204671793 \h </w:instrText>
-            </w:r>
-            <w:r>
-              <w:rPr>
-                <w:webHidden/>
-              </w:rPr>
-            </w:r>
-            <w:r>
-              <w:rPr>
-                <w:webHidden/>
-              </w:rPr>
-              <w:fldChar w:fldCharType="separate"/>
-            </w:r>
-            <w:r>
-              <w:rPr>
-                <w:webHidden/>
-              </w:rPr>
-              <w:t>4</w:t>
-            </w:r>
-            <w:r>
-              <w:rPr>
-                <w:webHidden/>
-              </w:rPr>
-              <w:fldChar w:fldCharType="end"/>
-            </w:r>
-          </w:hyperlink>
-        </w:p>
-        <w:p>
-          <w:pPr>
-            <w:pStyle w:val="TDC3"/>
-            <w:tabs>
-              <w:tab w:val="right" w:leader="dot" w:pos="8828"/>
-            </w:tabs>
-            <w:rPr>
-              <w:rFonts w:cstheme="minorBidi"/>
-              <w:kern w:val="2"/>
-              <w:sz w:val="24"/>
-              <w:szCs w:val="24"/>
-              <w14:ligatures w14:val="standardContextual"/>
-            </w:rPr>
-          </w:pPr>
-          <w:hyperlink w:anchor="_Toc204671794" w:history="1">
-            <w:r>
-              <w:rPr>
-                <w:rStyle w:val="Hipervnculo"/>
-                <w:rFonts w:ascii="Arial" w:eastAsia="Arial" w:hAnsi="Arial" w:cs="Arial"/>
-                <w:b/>
-              </w:rPr>
-              <w:t>RF-2: Mecánica de Combate entre Cartas</w:t>
-            </w:r>
-            <w:r>
-              <w:rPr>
-                <w:webHidden/>
-              </w:rPr>
-              <w:tab/>
-            </w:r>
-            <w:r>
-              <w:rPr>
-                <w:webHidden/>
-              </w:rPr>
-              <w:fldChar w:fldCharType="begin"/>
-            </w:r>
-            <w:r>
-              <w:rPr>
-                <w:webHidden/>
-              </w:rPr>
-              <w:instrText xml:space="preserve"> PAGEREF _Toc204671794 \h </w:instrText>
-            </w:r>
-            <w:r>
-              <w:rPr>
-                <w:webHidden/>
-              </w:rPr>
-            </w:r>
-            <w:r>
-              <w:rPr>
-                <w:webHidden/>
-              </w:rPr>
-              <w:fldChar w:fldCharType="separate"/>
-            </w:r>
-            <w:r>
-              <w:rPr>
-                <w:webHidden/>
-              </w:rPr>
-              <w:t>5</w:t>
-            </w:r>
-            <w:r>
-              <w:rPr>
-                <w:webHidden/>
-              </w:rPr>
-              <w:fldChar w:fldCharType="end"/>
-            </w:r>
-          </w:hyperlink>
-        </w:p>
-        <w:p>
-          <w:pPr>
-            <w:pStyle w:val="TDC3"/>
-            <w:tabs>
-              <w:tab w:val="right" w:leader="dot" w:pos="8828"/>
-            </w:tabs>
-            <w:rPr>
-              <w:rFonts w:cstheme="minorBidi"/>
-              <w:kern w:val="2"/>
-              <w:sz w:val="24"/>
-              <w:szCs w:val="24"/>
-              <w14:ligatures w14:val="standardContextual"/>
-            </w:rPr>
-          </w:pPr>
-          <w:hyperlink w:anchor="_Toc204671795" w:history="1">
-            <w:r>
-              <w:rPr>
-                <w:rStyle w:val="Hipervnculo"/>
-                <w:rFonts w:ascii="Arial" w:eastAsia="Arial" w:hAnsi="Arial" w:cs="Arial"/>
-                <w:b/>
-              </w:rPr>
-              <w:t>RF-3: Lógica de Terminación de Partida</w:t>
-            </w:r>
-            <w:r>
-              <w:rPr>
-                <w:webHidden/>
-              </w:rPr>
-              <w:tab/>
-            </w:r>
-            <w:r>
-              <w:rPr>
-                <w:webHidden/>
-              </w:rPr>
-              <w:fldChar w:fldCharType="begin"/>
-            </w:r>
-            <w:r>
-              <w:rPr>
-                <w:webHidden/>
-              </w:rPr>
-              <w:instrText xml:space="preserve"> PAGEREF _Toc204671795 \h </w:instrText>
-            </w:r>
-            <w:r>
-              <w:rPr>
-                <w:webHidden/>
-              </w:rPr>
-            </w:r>
-            <w:r>
-              <w:rPr>
-                <w:webHidden/>
-              </w:rPr>
-              <w:fldChar w:fldCharType="separate"/>
-            </w:r>
-            <w:r>
-              <w:rPr>
-                <w:webHidden/>
-              </w:rPr>
-              <w:t>5</w:t>
-            </w:r>
-            <w:r>
-              <w:rPr>
-                <w:webHidden/>
-              </w:rPr>
-              <w:fldChar w:fldCharType="end"/>
-            </w:r>
-          </w:hyperlink>
-        </w:p>
-        <w:p>
-          <w:pPr>
-            <w:pStyle w:val="TDC3"/>
-            <w:tabs>
-              <w:tab w:val="right" w:leader="dot" w:pos="8828"/>
-            </w:tabs>
-            <w:rPr>
-              <w:rFonts w:cstheme="minorBidi"/>
-              <w:kern w:val="2"/>
-              <w:sz w:val="24"/>
-              <w:szCs w:val="24"/>
-              <w14:ligatures w14:val="standardContextual"/>
-            </w:rPr>
-          </w:pPr>
-          <w:hyperlink w:anchor="_Toc204671796" w:history="1">
-            <w:r>
-              <w:rPr>
-                <w:rStyle w:val="Hipervnculo"/>
-                <w:rFonts w:ascii="Arial" w:eastAsia="Arial" w:hAnsi="Arial" w:cs="Arial"/>
-                <w:b/>
-              </w:rPr>
-              <w:t>RNF-4: Usabilidad</w:t>
-            </w:r>
-            <w:r>
-              <w:rPr>
-                <w:webHidden/>
-              </w:rPr>
-              <w:tab/>
-            </w:r>
-            <w:r>
-              <w:rPr>
-                <w:webHidden/>
-              </w:rPr>
-              <w:fldChar w:fldCharType="begin"/>
-            </w:r>
-            <w:r>
-              <w:rPr>
-                <w:webHidden/>
-              </w:rPr>
-              <w:instrText xml:space="preserve"> PAGEREF _Toc204671796 \h </w:instrText>
-            </w:r>
-            <w:r>
-              <w:rPr>
-                <w:webHidden/>
-              </w:rPr>
-            </w:r>
-            <w:r>
-              <w:rPr>
-                <w:webHidden/>
-              </w:rPr>
-              <w:fldChar w:fldCharType="separate"/>
-            </w:r>
-            <w:r>
-              <w:rPr>
-                <w:webHidden/>
-              </w:rPr>
-              <w:t>6</w:t>
-            </w:r>
-            <w:r>
-              <w:rPr>
-                <w:webHidden/>
-              </w:rPr>
-              <w:fldChar w:fldCharType="end"/>
-            </w:r>
-          </w:hyperlink>
-        </w:p>
-        <w:p>
-          <w:pPr>
-            <w:pStyle w:val="TDC3"/>
-            <w:tabs>
-              <w:tab w:val="right" w:leader="dot" w:pos="8828"/>
-            </w:tabs>
-            <w:rPr>
-              <w:rFonts w:cstheme="minorBidi"/>
-              <w:kern w:val="2"/>
-              <w:sz w:val="24"/>
-              <w:szCs w:val="24"/>
-              <w14:ligatures w14:val="standardContextual"/>
-            </w:rPr>
-          </w:pPr>
-          <w:hyperlink w:anchor="_Toc204671797" w:history="1">
-            <w:r>
-              <w:rPr>
-                <w:rStyle w:val="Hipervnculo"/>
-                <w:rFonts w:ascii="Arial" w:eastAsia="Arial" w:hAnsi="Arial" w:cs="Arial"/>
-                <w:b/>
-              </w:rPr>
-              <w:t>RNF-1: Rendimiento</w:t>
-            </w:r>
-            <w:r>
-              <w:rPr>
-                <w:webHidden/>
-              </w:rPr>
-              <w:tab/>
-            </w:r>
-            <w:r>
-              <w:rPr>
-                <w:webHidden/>
-              </w:rPr>
-              <w:fldChar w:fldCharType="begin"/>
-            </w:r>
-            <w:r>
-              <w:rPr>
-                <w:webHidden/>
-              </w:rPr>
-              <w:instrText xml:space="preserve"> PAGEREF _Toc204671797 \h </w:instrText>
-            </w:r>
-            <w:r>
-              <w:rPr>
-                <w:webHidden/>
-              </w:rPr>
-            </w:r>
-            <w:r>
-              <w:rPr>
-                <w:webHidden/>
-              </w:rPr>
-              <w:fldChar w:fldCharType="separate"/>
-            </w:r>
-            <w:r>
-              <w:rPr>
-                <w:webHidden/>
-              </w:rPr>
-              <w:t>6</w:t>
-            </w:r>
-            <w:r>
-              <w:rPr>
+                <w:noProof/>
                 <w:webHidden/>
               </w:rPr>
               <w:fldChar w:fldCharType="end"/>
@@ -1907,23 +1717,26 @@
             </w:tabs>
             <w:rPr>
               <w:rFonts w:cstheme="minorBidi"/>
+              <w:noProof/>
               <w:kern w:val="2"/>
               <w:sz w:val="24"/>
               <w:szCs w:val="24"/>
               <w14:ligatures w14:val="standardContextual"/>
             </w:rPr>
           </w:pPr>
-          <w:hyperlink w:anchor="_Toc204671798" w:history="1">
+          <w:hyperlink w:anchor="_Toc204691305" w:history="1">
             <w:r>
               <w:rPr>
                 <w:rStyle w:val="Hipervnculo"/>
                 <w:rFonts w:ascii="Arial" w:eastAsia="Arial" w:hAnsi="Arial" w:cs="Arial"/>
+                <w:noProof/>
               </w:rPr>
               <w:t>2.4.</w:t>
             </w:r>
             <w:r>
               <w:rPr>
                 <w:rFonts w:cstheme="minorBidi"/>
+                <w:noProof/>
                 <w:kern w:val="2"/>
                 <w:sz w:val="24"/>
                 <w:szCs w:val="24"/>
@@ -1935,46 +1748,54 @@
               <w:rPr>
                 <w:rStyle w:val="Hipervnculo"/>
                 <w:rFonts w:ascii="Arial" w:eastAsia="Arial" w:hAnsi="Arial" w:cs="Arial"/>
-              </w:rPr>
-              <w:t>Características del usuario</w:t>
-            </w:r>
-            <w:r>
-              <w:rPr>
+                <w:noProof/>
+              </w:rPr>
+              <w:t>Restricciones generales</w:t>
+            </w:r>
+            <w:r>
+              <w:rPr>
+                <w:noProof/>
                 <w:webHidden/>
               </w:rPr>
               <w:tab/>
             </w:r>
             <w:r>
               <w:rPr>
+                <w:noProof/>
                 <w:webHidden/>
               </w:rPr>
               <w:fldChar w:fldCharType="begin"/>
             </w:r>
             <w:r>
               <w:rPr>
-                <w:webHidden/>
-              </w:rPr>
-              <w:instrText xml:space="preserve"> PAGEREF _Toc204671798 \h </w:instrText>
-            </w:r>
-            <w:r>
-              <w:rPr>
-                <w:webHidden/>
-              </w:rPr>
-            </w:r>
-            <w:r>
-              <w:rPr>
+                <w:noProof/>
+                <w:webHidden/>
+              </w:rPr>
+              <w:instrText xml:space="preserve"> PAGEREF _Toc204691305 \h </w:instrText>
+            </w:r>
+            <w:r>
+              <w:rPr>
+                <w:noProof/>
+                <w:webHidden/>
+              </w:rPr>
+            </w:r>
+            <w:r>
+              <w:rPr>
+                <w:noProof/>
                 <w:webHidden/>
               </w:rPr>
               <w:fldChar w:fldCharType="separate"/>
             </w:r>
             <w:r>
               <w:rPr>
-                <w:webHidden/>
-              </w:rPr>
-              <w:t>7</w:t>
-            </w:r>
-            <w:r>
-              <w:rPr>
+                <w:noProof/>
+                <w:webHidden/>
+              </w:rPr>
+              <w:t>5</w:t>
+            </w:r>
+            <w:r>
+              <w:rPr>
+                <w:noProof/>
                 <w:webHidden/>
               </w:rPr>
               <w:fldChar w:fldCharType="end"/>
@@ -1990,23 +1811,26 @@
             </w:tabs>
             <w:rPr>
               <w:rFonts w:cstheme="minorBidi"/>
+              <w:noProof/>
               <w:kern w:val="2"/>
               <w:sz w:val="24"/>
               <w:szCs w:val="24"/>
               <w14:ligatures w14:val="standardContextual"/>
             </w:rPr>
           </w:pPr>
-          <w:hyperlink w:anchor="_Toc204671799" w:history="1">
+          <w:hyperlink w:anchor="_Toc204691306" w:history="1">
             <w:r>
               <w:rPr>
                 <w:rStyle w:val="Hipervnculo"/>
                 <w:rFonts w:ascii="Arial" w:eastAsia="Arial" w:hAnsi="Arial" w:cs="Arial"/>
+                <w:noProof/>
               </w:rPr>
               <w:t>2.5.</w:t>
             </w:r>
             <w:r>
               <w:rPr>
                 <w:rFonts w:cstheme="minorBidi"/>
+                <w:noProof/>
                 <w:kern w:val="2"/>
                 <w:sz w:val="24"/>
                 <w:szCs w:val="24"/>
@@ -2018,46 +1842,298 @@
               <w:rPr>
                 <w:rStyle w:val="Hipervnculo"/>
                 <w:rFonts w:ascii="Arial" w:eastAsia="Arial" w:hAnsi="Arial" w:cs="Arial"/>
-              </w:rPr>
-              <w:t>Restricciones generales</w:t>
-            </w:r>
-            <w:r>
-              <w:rPr>
+                <w:noProof/>
+              </w:rPr>
+              <w:t>Suposiciones y dependencias</w:t>
+            </w:r>
+            <w:r>
+              <w:rPr>
+                <w:noProof/>
                 <w:webHidden/>
               </w:rPr>
               <w:tab/>
             </w:r>
             <w:r>
               <w:rPr>
+                <w:noProof/>
                 <w:webHidden/>
               </w:rPr>
               <w:fldChar w:fldCharType="begin"/>
             </w:r>
             <w:r>
               <w:rPr>
-                <w:webHidden/>
-              </w:rPr>
-              <w:instrText xml:space="preserve"> PAGEREF _Toc204671799 \h </w:instrText>
-            </w:r>
-            <w:r>
-              <w:rPr>
-                <w:webHidden/>
-              </w:rPr>
-            </w:r>
-            <w:r>
-              <w:rPr>
+                <w:noProof/>
+                <w:webHidden/>
+              </w:rPr>
+              <w:instrText xml:space="preserve"> PAGEREF _Toc204691306 \h </w:instrText>
+            </w:r>
+            <w:r>
+              <w:rPr>
+                <w:noProof/>
+                <w:webHidden/>
+              </w:rPr>
+            </w:r>
+            <w:r>
+              <w:rPr>
+                <w:noProof/>
                 <w:webHidden/>
               </w:rPr>
               <w:fldChar w:fldCharType="separate"/>
             </w:r>
             <w:r>
               <w:rPr>
-                <w:webHidden/>
-              </w:rPr>
-              <w:t>7</w:t>
-            </w:r>
-            <w:r>
-              <w:rPr>
+                <w:noProof/>
+                <w:webHidden/>
+              </w:rPr>
+              <w:t>5</w:t>
+            </w:r>
+            <w:r>
+              <w:rPr>
+                <w:noProof/>
+                <w:webHidden/>
+              </w:rPr>
+              <w:fldChar w:fldCharType="end"/>
+            </w:r>
+          </w:hyperlink>
+        </w:p>
+        <w:p>
+          <w:pPr>
+            <w:pStyle w:val="TDC3"/>
+            <w:tabs>
+              <w:tab w:val="right" w:leader="dot" w:pos="8828"/>
+            </w:tabs>
+            <w:rPr>
+              <w:rFonts w:cstheme="minorBidi"/>
+              <w:noProof/>
+              <w:kern w:val="2"/>
+              <w:sz w:val="24"/>
+              <w:szCs w:val="24"/>
+              <w14:ligatures w14:val="standardContextual"/>
+            </w:rPr>
+          </w:pPr>
+          <w:hyperlink w:anchor="_Toc204691307" w:history="1">
+            <w:r>
+              <w:rPr>
+                <w:rStyle w:val="Hipervnculo"/>
+                <w:rFonts w:ascii="Arial" w:eastAsia="Arial" w:hAnsi="Arial" w:cs="Arial"/>
+                <w:b/>
+                <w:noProof/>
+              </w:rPr>
+              <w:t>Suposiciones</w:t>
+            </w:r>
+            <w:r>
+              <w:rPr>
+                <w:noProof/>
+                <w:webHidden/>
+              </w:rPr>
+              <w:tab/>
+            </w:r>
+            <w:r>
+              <w:rPr>
+                <w:noProof/>
+                <w:webHidden/>
+              </w:rPr>
+              <w:fldChar w:fldCharType="begin"/>
+            </w:r>
+            <w:r>
+              <w:rPr>
+                <w:noProof/>
+                <w:webHidden/>
+              </w:rPr>
+              <w:instrText xml:space="preserve"> PAGEREF _Toc204691307 \h </w:instrText>
+            </w:r>
+            <w:r>
+              <w:rPr>
+                <w:noProof/>
+                <w:webHidden/>
+              </w:rPr>
+            </w:r>
+            <w:r>
+              <w:rPr>
+                <w:noProof/>
+                <w:webHidden/>
+              </w:rPr>
+              <w:fldChar w:fldCharType="separate"/>
+            </w:r>
+            <w:r>
+              <w:rPr>
+                <w:noProof/>
+                <w:webHidden/>
+              </w:rPr>
+              <w:t>5</w:t>
+            </w:r>
+            <w:r>
+              <w:rPr>
+                <w:noProof/>
+                <w:webHidden/>
+              </w:rPr>
+              <w:fldChar w:fldCharType="end"/>
+            </w:r>
+          </w:hyperlink>
+        </w:p>
+        <w:p>
+          <w:pPr>
+            <w:pStyle w:val="TDC3"/>
+            <w:tabs>
+              <w:tab w:val="right" w:leader="dot" w:pos="8828"/>
+            </w:tabs>
+            <w:rPr>
+              <w:rFonts w:cstheme="minorBidi"/>
+              <w:noProof/>
+              <w:kern w:val="2"/>
+              <w:sz w:val="24"/>
+              <w:szCs w:val="24"/>
+              <w14:ligatures w14:val="standardContextual"/>
+            </w:rPr>
+          </w:pPr>
+          <w:hyperlink w:anchor="_Toc204691308" w:history="1">
+            <w:r>
+              <w:rPr>
+                <w:rStyle w:val="Hipervnculo"/>
+                <w:rFonts w:ascii="Arial" w:eastAsia="Arial" w:hAnsi="Arial" w:cs="Arial"/>
+                <w:b/>
+                <w:noProof/>
+              </w:rPr>
+              <w:t>Dependencias</w:t>
+            </w:r>
+            <w:r>
+              <w:rPr>
+                <w:noProof/>
+                <w:webHidden/>
+              </w:rPr>
+              <w:tab/>
+            </w:r>
+            <w:r>
+              <w:rPr>
+                <w:noProof/>
+                <w:webHidden/>
+              </w:rPr>
+              <w:fldChar w:fldCharType="begin"/>
+            </w:r>
+            <w:r>
+              <w:rPr>
+                <w:noProof/>
+                <w:webHidden/>
+              </w:rPr>
+              <w:instrText xml:space="preserve"> PAGEREF _Toc204691308 \h </w:instrText>
+            </w:r>
+            <w:r>
+              <w:rPr>
+                <w:noProof/>
+                <w:webHidden/>
+              </w:rPr>
+            </w:r>
+            <w:r>
+              <w:rPr>
+                <w:noProof/>
+                <w:webHidden/>
+              </w:rPr>
+              <w:fldChar w:fldCharType="separate"/>
+            </w:r>
+            <w:r>
+              <w:rPr>
+                <w:noProof/>
+                <w:webHidden/>
+              </w:rPr>
+              <w:t>5</w:t>
+            </w:r>
+            <w:r>
+              <w:rPr>
+                <w:noProof/>
+                <w:webHidden/>
+              </w:rPr>
+              <w:fldChar w:fldCharType="end"/>
+            </w:r>
+          </w:hyperlink>
+        </w:p>
+        <w:p>
+          <w:pPr>
+            <w:pStyle w:val="TDC2"/>
+            <w:tabs>
+              <w:tab w:val="left" w:pos="720"/>
+              <w:tab w:val="right" w:leader="dot" w:pos="8828"/>
+            </w:tabs>
+            <w:rPr>
+              <w:rFonts w:cstheme="minorBidi"/>
+              <w:noProof/>
+              <w:kern w:val="2"/>
+              <w:sz w:val="24"/>
+              <w:szCs w:val="24"/>
+              <w14:ligatures w14:val="standardContextual"/>
+            </w:rPr>
+          </w:pPr>
+          <w:hyperlink w:anchor="_Toc204691309" w:history="1">
+            <w:r>
+              <w:rPr>
+                <w:rStyle w:val="Hipervnculo"/>
+                <w:rFonts w:ascii="Arial" w:hAnsi="Arial" w:cs="Arial"/>
+                <w:noProof/>
+              </w:rPr>
+              <w:t>3.</w:t>
+            </w:r>
+            <w:r>
+              <w:rPr>
+                <w:rFonts w:cstheme="minorBidi"/>
+                <w:noProof/>
+                <w:kern w:val="2"/>
+                <w:sz w:val="24"/>
+                <w:szCs w:val="24"/>
+                <w14:ligatures w14:val="standardContextual"/>
+              </w:rPr>
+              <w:tab/>
+            </w:r>
+            <w:r>
+              <w:rPr>
+                <w:rStyle w:val="Hipervnculo"/>
+                <w:rFonts w:ascii="Arial" w:hAnsi="Arial" w:cs="Arial"/>
+                <w:noProof/>
+              </w:rPr>
+              <w:t>Requisitos específicos</w:t>
+            </w:r>
+            <w:r>
+              <w:rPr>
+                <w:noProof/>
+                <w:webHidden/>
+              </w:rPr>
+              <w:tab/>
+            </w:r>
+            <w:r>
+              <w:rPr>
+                <w:noProof/>
+                <w:webHidden/>
+              </w:rPr>
+              <w:fldChar w:fldCharType="begin"/>
+            </w:r>
+            <w:r>
+              <w:rPr>
+                <w:noProof/>
+                <w:webHidden/>
+              </w:rPr>
+              <w:instrText xml:space="preserve"> PAGEREF _Toc204691309 \h </w:instrText>
+            </w:r>
+            <w:r>
+              <w:rPr>
+                <w:noProof/>
+                <w:webHidden/>
+              </w:rPr>
+            </w:r>
+            <w:r>
+              <w:rPr>
+                <w:noProof/>
+                <w:webHidden/>
+              </w:rPr>
+              <w:fldChar w:fldCharType="separate"/>
+            </w:r>
+            <w:r>
+              <w:rPr>
+                <w:noProof/>
+                <w:webHidden/>
+              </w:rPr>
+              <w:t>6</w:t>
+            </w:r>
+            <w:r>
+              <w:rPr>
+                <w:noProof/>
                 <w:webHidden/>
               </w:rPr>
               <w:fldChar w:fldCharType="end"/>
@@ -2073,23 +2149,26 @@
             </w:tabs>
             <w:rPr>
               <w:rFonts w:cstheme="minorBidi"/>
+              <w:noProof/>
               <w:kern w:val="2"/>
               <w:sz w:val="24"/>
               <w:szCs w:val="24"/>
               <w14:ligatures w14:val="standardContextual"/>
             </w:rPr>
           </w:pPr>
-          <w:hyperlink w:anchor="_Toc204671800" w:history="1">
+          <w:hyperlink w:anchor="_Toc204691310" w:history="1">
             <w:r>
               <w:rPr>
                 <w:rStyle w:val="Hipervnculo"/>
-                <w:rFonts w:ascii="Arial" w:eastAsia="Arial" w:hAnsi="Arial" w:cs="Arial"/>
-              </w:rPr>
-              <w:t>2.6.</w:t>
+                <w:rFonts w:ascii="Arial" w:hAnsi="Arial" w:cs="Arial"/>
+                <w:noProof/>
+              </w:rPr>
+              <w:t>3.1.</w:t>
             </w:r>
             <w:r>
               <w:rPr>
                 <w:rFonts w:cstheme="minorBidi"/>
+                <w:noProof/>
                 <w:kern w:val="2"/>
                 <w:sz w:val="24"/>
                 <w:szCs w:val="24"/>
@@ -2100,47 +2179,149 @@
             <w:r>
               <w:rPr>
                 <w:rStyle w:val="Hipervnculo"/>
-                <w:rFonts w:ascii="Arial" w:eastAsia="Arial" w:hAnsi="Arial" w:cs="Arial"/>
-              </w:rPr>
-              <w:t>Suposiciones y dependencias</w:t>
-            </w:r>
-            <w:r>
-              <w:rPr>
+                <w:rFonts w:ascii="Arial" w:hAnsi="Arial" w:cs="Arial"/>
+                <w:noProof/>
+              </w:rPr>
+              <w:t>Requerimientos de interfaces externas:</w:t>
+            </w:r>
+            <w:r>
+              <w:rPr>
+                <w:noProof/>
                 <w:webHidden/>
               </w:rPr>
               <w:tab/>
             </w:r>
             <w:r>
               <w:rPr>
+                <w:noProof/>
                 <w:webHidden/>
               </w:rPr>
               <w:fldChar w:fldCharType="begin"/>
             </w:r>
             <w:r>
               <w:rPr>
-                <w:webHidden/>
-              </w:rPr>
-              <w:instrText xml:space="preserve"> PAGEREF _Toc204671800 \h </w:instrText>
-            </w:r>
-            <w:r>
-              <w:rPr>
-                <w:webHidden/>
-              </w:rPr>
-            </w:r>
-            <w:r>
-              <w:rPr>
+                <w:noProof/>
+                <w:webHidden/>
+              </w:rPr>
+              <w:instrText xml:space="preserve"> PAGEREF _Toc204691310 \h </w:instrText>
+            </w:r>
+            <w:r>
+              <w:rPr>
+                <w:noProof/>
+                <w:webHidden/>
+              </w:rPr>
+            </w:r>
+            <w:r>
+              <w:rPr>
+                <w:noProof/>
                 <w:webHidden/>
               </w:rPr>
               <w:fldChar w:fldCharType="separate"/>
             </w:r>
             <w:r>
               <w:rPr>
-                <w:webHidden/>
-              </w:rPr>
-              <w:t>7</w:t>
-            </w:r>
-            <w:r>
-              <w:rPr>
+                <w:noProof/>
+                <w:webHidden/>
+              </w:rPr>
+              <w:t>6</w:t>
+            </w:r>
+            <w:r>
+              <w:rPr>
+                <w:noProof/>
+                <w:webHidden/>
+              </w:rPr>
+              <w:fldChar w:fldCharType="end"/>
+            </w:r>
+          </w:hyperlink>
+        </w:p>
+        <w:p>
+          <w:pPr>
+            <w:pStyle w:val="TDC2"/>
+            <w:tabs>
+              <w:tab w:val="left" w:pos="960"/>
+              <w:tab w:val="right" w:leader="dot" w:pos="8828"/>
+            </w:tabs>
+            <w:rPr>
+              <w:rFonts w:cstheme="minorBidi"/>
+              <w:noProof/>
+              <w:kern w:val="2"/>
+              <w:sz w:val="24"/>
+              <w:szCs w:val="24"/>
+              <w14:ligatures w14:val="standardContextual"/>
+            </w:rPr>
+          </w:pPr>
+          <w:hyperlink w:anchor="_Toc204691311" w:history="1">
+            <w:r>
+              <w:rPr>
+                <w:rStyle w:val="Hipervnculo"/>
+                <w:rFonts w:ascii="Arial" w:hAnsi="Arial" w:cs="Arial"/>
+                <w:noProof/>
+              </w:rPr>
+              <w:t>3.2.</w:t>
+            </w:r>
+            <w:r>
+              <w:rPr>
+                <w:rFonts w:cstheme="minorBidi"/>
+                <w:noProof/>
+                <w:kern w:val="2"/>
+                <w:sz w:val="24"/>
+                <w:szCs w:val="24"/>
+                <w14:ligatures w14:val="standardContextual"/>
+              </w:rPr>
+              <w:tab/>
+            </w:r>
+            <w:r>
+              <w:rPr>
+                <w:rStyle w:val="Hipervnculo"/>
+                <w:rFonts w:ascii="Arial" w:hAnsi="Arial" w:cs="Arial"/>
+                <w:noProof/>
+              </w:rPr>
+              <w:t>Funciones del producto (resumen general)</w:t>
+            </w:r>
+            <w:r>
+              <w:rPr>
+                <w:noProof/>
+                <w:webHidden/>
+              </w:rPr>
+              <w:tab/>
+            </w:r>
+            <w:r>
+              <w:rPr>
+                <w:noProof/>
+                <w:webHidden/>
+              </w:rPr>
+              <w:fldChar w:fldCharType="begin"/>
+            </w:r>
+            <w:r>
+              <w:rPr>
+                <w:noProof/>
+                <w:webHidden/>
+              </w:rPr>
+              <w:instrText xml:space="preserve"> PAGEREF _Toc204691311 \h </w:instrText>
+            </w:r>
+            <w:r>
+              <w:rPr>
+                <w:noProof/>
+                <w:webHidden/>
+              </w:rPr>
+            </w:r>
+            <w:r>
+              <w:rPr>
+                <w:noProof/>
+                <w:webHidden/>
+              </w:rPr>
+              <w:fldChar w:fldCharType="separate"/>
+            </w:r>
+            <w:r>
+              <w:rPr>
+                <w:noProof/>
+                <w:webHidden/>
+              </w:rPr>
+              <w:t>6</w:t>
+            </w:r>
+            <w:r>
+              <w:rPr>
+                <w:noProof/>
                 <w:webHidden/>
               </w:rPr>
               <w:fldChar w:fldCharType="end"/>
@@ -2155,58 +2336,84 @@
             </w:tabs>
             <w:rPr>
               <w:rFonts w:cstheme="minorBidi"/>
+              <w:noProof/>
               <w:kern w:val="2"/>
               <w:sz w:val="24"/>
               <w:szCs w:val="24"/>
               <w14:ligatures w14:val="standardContextual"/>
             </w:rPr>
           </w:pPr>
-          <w:hyperlink w:anchor="_Toc204671801" w:history="1">
+          <w:hyperlink w:anchor="_Toc204691312" w:history="1">
             <w:r>
               <w:rPr>
                 <w:rStyle w:val="Hipervnculo"/>
-                <w:rFonts w:ascii="Arial" w:eastAsia="Arial" w:hAnsi="Arial" w:cs="Arial"/>
-                <w:b/>
-              </w:rPr>
-              <w:t>Suposiciones</w:t>
-            </w:r>
-            <w:r>
-              <w:rPr>
+                <w:rFonts w:ascii="Arial" w:hAnsi="Arial" w:cs="Arial"/>
+                <w:noProof/>
+              </w:rPr>
+              <w:t>Requerimientos</w:t>
+            </w:r>
+            <w:r>
+              <w:rPr>
+                <w:rStyle w:val="Hipervnculo"/>
+                <w:rFonts w:ascii="Arial" w:hAnsi="Arial" w:cs="Arial"/>
+                <w:noProof/>
+                <w:spacing w:val="-8"/>
+              </w:rPr>
+              <w:t xml:space="preserve"> </w:t>
+            </w:r>
+            <w:r>
+              <w:rPr>
+                <w:rStyle w:val="Hipervnculo"/>
+                <w:rFonts w:ascii="Arial" w:hAnsi="Arial" w:cs="Arial"/>
+                <w:noProof/>
+                <w:spacing w:val="-2"/>
+              </w:rPr>
+              <w:t>Funcionales</w:t>
+            </w:r>
+            <w:r>
+              <w:rPr>
+                <w:noProof/>
                 <w:webHidden/>
               </w:rPr>
               <w:tab/>
             </w:r>
             <w:r>
               <w:rPr>
+                <w:noProof/>
                 <w:webHidden/>
               </w:rPr>
               <w:fldChar w:fldCharType="begin"/>
             </w:r>
             <w:r>
               <w:rPr>
-                <w:webHidden/>
-              </w:rPr>
-              <w:instrText xml:space="preserve"> PAGEREF _Toc204671801 \h </w:instrText>
-            </w:r>
-            <w:r>
-              <w:rPr>
-                <w:webHidden/>
-              </w:rPr>
-            </w:r>
-            <w:r>
-              <w:rPr>
+                <w:noProof/>
+                <w:webHidden/>
+              </w:rPr>
+              <w:instrText xml:space="preserve"> PAGEREF _Toc204691312 \h </w:instrText>
+            </w:r>
+            <w:r>
+              <w:rPr>
+                <w:noProof/>
+                <w:webHidden/>
+              </w:rPr>
+            </w:r>
+            <w:r>
+              <w:rPr>
+                <w:noProof/>
                 <w:webHidden/>
               </w:rPr>
               <w:fldChar w:fldCharType="separate"/>
             </w:r>
             <w:r>
               <w:rPr>
-                <w:webHidden/>
-              </w:rPr>
-              <w:t>7</w:t>
-            </w:r>
-            <w:r>
-              <w:rPr>
+                <w:noProof/>
+                <w:webHidden/>
+              </w:rPr>
+              <w:t>6</w:t>
+            </w:r>
+            <w:r>
+              <w:rPr>
+                <w:noProof/>
                 <w:webHidden/>
               </w:rPr>
               <w:fldChar w:fldCharType="end"/>
@@ -2221,58 +2428,101 @@
             </w:tabs>
             <w:rPr>
               <w:rFonts w:cstheme="minorBidi"/>
+              <w:noProof/>
               <w:kern w:val="2"/>
               <w:sz w:val="24"/>
               <w:szCs w:val="24"/>
               <w14:ligatures w14:val="standardContextual"/>
             </w:rPr>
           </w:pPr>
-          <w:hyperlink w:anchor="_Toc204671802" w:history="1">
+          <w:hyperlink w:anchor="_Toc204691313" w:history="1">
             <w:r>
               <w:rPr>
                 <w:rStyle w:val="Hipervnculo"/>
-                <w:rFonts w:ascii="Arial" w:eastAsia="Arial" w:hAnsi="Arial" w:cs="Arial"/>
-                <w:b/>
-              </w:rPr>
-              <w:t>Dependencias</w:t>
-            </w:r>
-            <w:r>
-              <w:rPr>
+                <w:rFonts w:ascii="Arial" w:hAnsi="Arial" w:cs="Arial"/>
+                <w:noProof/>
+              </w:rPr>
+              <w:t>Requerimientos</w:t>
+            </w:r>
+            <w:r>
+              <w:rPr>
+                <w:rStyle w:val="Hipervnculo"/>
+                <w:rFonts w:ascii="Arial" w:hAnsi="Arial" w:cs="Arial"/>
+                <w:noProof/>
+                <w:spacing w:val="-4"/>
+              </w:rPr>
+              <w:t xml:space="preserve"> </w:t>
+            </w:r>
+            <w:r>
+              <w:rPr>
+                <w:rStyle w:val="Hipervnculo"/>
+                <w:rFonts w:ascii="Arial" w:hAnsi="Arial" w:cs="Arial"/>
+                <w:noProof/>
+              </w:rPr>
+              <w:t>No</w:t>
+            </w:r>
+            <w:r>
+              <w:rPr>
+                <w:rStyle w:val="Hipervnculo"/>
+                <w:rFonts w:ascii="Arial" w:hAnsi="Arial" w:cs="Arial"/>
+                <w:noProof/>
+                <w:spacing w:val="-6"/>
+              </w:rPr>
+              <w:t xml:space="preserve"> </w:t>
+            </w:r>
+            <w:r>
+              <w:rPr>
+                <w:rStyle w:val="Hipervnculo"/>
+                <w:rFonts w:ascii="Arial" w:hAnsi="Arial" w:cs="Arial"/>
+                <w:noProof/>
+                <w:spacing w:val="-2"/>
+              </w:rPr>
+              <w:t>Funcionales</w:t>
+            </w:r>
+            <w:r>
+              <w:rPr>
+                <w:noProof/>
                 <w:webHidden/>
               </w:rPr>
               <w:tab/>
             </w:r>
             <w:r>
               <w:rPr>
+                <w:noProof/>
                 <w:webHidden/>
               </w:rPr>
               <w:fldChar w:fldCharType="begin"/>
             </w:r>
             <w:r>
               <w:rPr>
-                <w:webHidden/>
-              </w:rPr>
-              <w:instrText xml:space="preserve"> PAGEREF _Toc204671802 \h </w:instrText>
-            </w:r>
-            <w:r>
-              <w:rPr>
-                <w:webHidden/>
-              </w:rPr>
-            </w:r>
-            <w:r>
-              <w:rPr>
+                <w:noProof/>
+                <w:webHidden/>
+              </w:rPr>
+              <w:instrText xml:space="preserve"> PAGEREF _Toc204691313 \h </w:instrText>
+            </w:r>
+            <w:r>
+              <w:rPr>
+                <w:noProof/>
+                <w:webHidden/>
+              </w:rPr>
+            </w:r>
+            <w:r>
+              <w:rPr>
+                <w:noProof/>
                 <w:webHidden/>
               </w:rPr>
               <w:fldChar w:fldCharType="separate"/>
             </w:r>
             <w:r>
               <w:rPr>
-                <w:webHidden/>
-              </w:rPr>
-              <w:t>8</w:t>
-            </w:r>
-            <w:r>
-              <w:rPr>
+                <w:noProof/>
+                <w:webHidden/>
+              </w:rPr>
+              <w:t>7</w:t>
+            </w:r>
+            <w:r>
+              <w:rPr>
+                <w:noProof/>
                 <w:webHidden/>
               </w:rPr>
               <w:fldChar w:fldCharType="end"/>
@@ -2288,23 +2538,26 @@
             </w:tabs>
             <w:rPr>
               <w:rFonts w:cstheme="minorBidi"/>
+              <w:noProof/>
               <w:kern w:val="2"/>
               <w:sz w:val="24"/>
               <w:szCs w:val="24"/>
               <w14:ligatures w14:val="standardContextual"/>
             </w:rPr>
           </w:pPr>
-          <w:hyperlink w:anchor="_Toc204671803" w:history="1">
+          <w:hyperlink w:anchor="_Toc204691314" w:history="1">
             <w:r>
               <w:rPr>
                 <w:rStyle w:val="Hipervnculo"/>
                 <w:rFonts w:ascii="Arial" w:eastAsia="Arial" w:hAnsi="Arial" w:cs="Arial"/>
-              </w:rPr>
-              <w:t>3.</w:t>
+                <w:noProof/>
+              </w:rPr>
+              <w:t>4.</w:t>
             </w:r>
             <w:r>
               <w:rPr>
                 <w:rFonts w:cstheme="minorBidi"/>
+                <w:noProof/>
                 <w:kern w:val="2"/>
                 <w:sz w:val="24"/>
                 <w:szCs w:val="24"/>
@@ -2316,46 +2569,54 @@
               <w:rPr>
                 <w:rStyle w:val="Hipervnculo"/>
                 <w:rFonts w:ascii="Arial" w:eastAsia="Arial" w:hAnsi="Arial" w:cs="Arial"/>
+                <w:noProof/>
               </w:rPr>
               <w:t>Análisis preliminar de los requisitos del usuario (requisitos en lenguaje natural)</w:t>
             </w:r>
             <w:r>
               <w:rPr>
+                <w:noProof/>
                 <w:webHidden/>
               </w:rPr>
               <w:tab/>
             </w:r>
             <w:r>
               <w:rPr>
+                <w:noProof/>
                 <w:webHidden/>
               </w:rPr>
               <w:fldChar w:fldCharType="begin"/>
             </w:r>
             <w:r>
               <w:rPr>
-                <w:webHidden/>
-              </w:rPr>
-              <w:instrText xml:space="preserve"> PAGEREF _Toc204671803 \h </w:instrText>
-            </w:r>
-            <w:r>
-              <w:rPr>
-                <w:webHidden/>
-              </w:rPr>
-            </w:r>
-            <w:r>
-              <w:rPr>
+                <w:noProof/>
+                <w:webHidden/>
+              </w:rPr>
+              <w:instrText xml:space="preserve"> PAGEREF _Toc204691314 \h </w:instrText>
+            </w:r>
+            <w:r>
+              <w:rPr>
+                <w:noProof/>
+                <w:webHidden/>
+              </w:rPr>
+            </w:r>
+            <w:r>
+              <w:rPr>
+                <w:noProof/>
                 <w:webHidden/>
               </w:rPr>
               <w:fldChar w:fldCharType="separate"/>
             </w:r>
             <w:r>
               <w:rPr>
+                <w:noProof/>
                 <w:webHidden/>
               </w:rPr>
               <w:t>8</w:t>
             </w:r>
             <w:r>
               <w:rPr>
+                <w:noProof/>
                 <w:webHidden/>
               </w:rPr>
               <w:fldChar w:fldCharType="end"/>
@@ -2370,57 +2631,66 @@
             </w:tabs>
             <w:rPr>
               <w:rFonts w:cstheme="minorBidi"/>
+              <w:noProof/>
               <w:kern w:val="2"/>
               <w:sz w:val="24"/>
               <w:szCs w:val="24"/>
               <w14:ligatures w14:val="standardContextual"/>
             </w:rPr>
           </w:pPr>
-          <w:hyperlink w:anchor="_Toc204671804" w:history="1">
+          <w:hyperlink w:anchor="_Toc204691315" w:history="1">
             <w:r>
               <w:rPr>
                 <w:rStyle w:val="Hipervnculo"/>
                 <w:rFonts w:ascii="Arial" w:eastAsia="Arial" w:hAnsi="Arial" w:cs="Arial"/>
+                <w:noProof/>
               </w:rPr>
               <w:t>1. Reparto Inicial de Cartas (RF-1)</w:t>
             </w:r>
             <w:r>
               <w:rPr>
+                <w:noProof/>
                 <w:webHidden/>
               </w:rPr>
               <w:tab/>
             </w:r>
             <w:r>
               <w:rPr>
+                <w:noProof/>
                 <w:webHidden/>
               </w:rPr>
               <w:fldChar w:fldCharType="begin"/>
             </w:r>
             <w:r>
               <w:rPr>
-                <w:webHidden/>
-              </w:rPr>
-              <w:instrText xml:space="preserve"> PAGEREF _Toc204671804 \h </w:instrText>
-            </w:r>
-            <w:r>
-              <w:rPr>
-                <w:webHidden/>
-              </w:rPr>
-            </w:r>
-            <w:r>
-              <w:rPr>
+                <w:noProof/>
+                <w:webHidden/>
+              </w:rPr>
+              <w:instrText xml:space="preserve"> PAGEREF _Toc204691315 \h </w:instrText>
+            </w:r>
+            <w:r>
+              <w:rPr>
+                <w:noProof/>
+                <w:webHidden/>
+              </w:rPr>
+            </w:r>
+            <w:r>
+              <w:rPr>
+                <w:noProof/>
                 <w:webHidden/>
               </w:rPr>
               <w:fldChar w:fldCharType="separate"/>
             </w:r>
             <w:r>
               <w:rPr>
+                <w:noProof/>
                 <w:webHidden/>
               </w:rPr>
               <w:t>8</w:t>
             </w:r>
             <w:r>
               <w:rPr>
+                <w:noProof/>
                 <w:webHidden/>
               </w:rPr>
               <w:fldChar w:fldCharType="end"/>
@@ -2435,57 +2705,66 @@
             </w:tabs>
             <w:rPr>
               <w:rFonts w:cstheme="minorBidi"/>
+              <w:noProof/>
               <w:kern w:val="2"/>
               <w:sz w:val="24"/>
               <w:szCs w:val="24"/>
               <w14:ligatures w14:val="standardContextual"/>
             </w:rPr>
           </w:pPr>
-          <w:hyperlink w:anchor="_Toc204671805" w:history="1">
+          <w:hyperlink w:anchor="_Toc204691316" w:history="1">
             <w:r>
               <w:rPr>
                 <w:rStyle w:val="Hipervnculo"/>
                 <w:rFonts w:ascii="Arial" w:eastAsia="Arial" w:hAnsi="Arial" w:cs="Arial"/>
+                <w:noProof/>
               </w:rPr>
               <w:t>2. Combate entre Cartas (RF-2)</w:t>
             </w:r>
             <w:r>
               <w:rPr>
+                <w:noProof/>
                 <w:webHidden/>
               </w:rPr>
               <w:tab/>
             </w:r>
             <w:r>
               <w:rPr>
+                <w:noProof/>
                 <w:webHidden/>
               </w:rPr>
               <w:fldChar w:fldCharType="begin"/>
             </w:r>
             <w:r>
               <w:rPr>
-                <w:webHidden/>
-              </w:rPr>
-              <w:instrText xml:space="preserve"> PAGEREF _Toc204671805 \h </w:instrText>
-            </w:r>
-            <w:r>
-              <w:rPr>
-                <w:webHidden/>
-              </w:rPr>
-            </w:r>
-            <w:r>
-              <w:rPr>
+                <w:noProof/>
+                <w:webHidden/>
+              </w:rPr>
+              <w:instrText xml:space="preserve"> PAGEREF _Toc204691316 \h </w:instrText>
+            </w:r>
+            <w:r>
+              <w:rPr>
+                <w:noProof/>
+                <w:webHidden/>
+              </w:rPr>
+            </w:r>
+            <w:r>
+              <w:rPr>
+                <w:noProof/>
                 <w:webHidden/>
               </w:rPr>
               <w:fldChar w:fldCharType="separate"/>
             </w:r>
             <w:r>
               <w:rPr>
-                <w:webHidden/>
-              </w:rPr>
-              <w:t>9</w:t>
-            </w:r>
-            <w:r>
-              <w:rPr>
+                <w:noProof/>
+                <w:webHidden/>
+              </w:rPr>
+              <w:t>8</w:t>
+            </w:r>
+            <w:r>
+              <w:rPr>
+                <w:noProof/>
                 <w:webHidden/>
               </w:rPr>
               <w:fldChar w:fldCharType="end"/>
@@ -2500,57 +2779,66 @@
             </w:tabs>
             <w:rPr>
               <w:rFonts w:cstheme="minorBidi"/>
+              <w:noProof/>
               <w:kern w:val="2"/>
               <w:sz w:val="24"/>
               <w:szCs w:val="24"/>
               <w14:ligatures w14:val="standardContextual"/>
             </w:rPr>
           </w:pPr>
-          <w:hyperlink w:anchor="_Toc204671806" w:history="1">
+          <w:hyperlink w:anchor="_Toc204691317" w:history="1">
             <w:r>
               <w:rPr>
                 <w:rStyle w:val="Hipervnculo"/>
                 <w:rFonts w:ascii="Arial" w:eastAsia="Arial" w:hAnsi="Arial" w:cs="Arial"/>
+                <w:noProof/>
               </w:rPr>
               <w:t>3. Finalización de la Partida (RF-3)</w:t>
             </w:r>
             <w:r>
               <w:rPr>
+                <w:noProof/>
                 <w:webHidden/>
               </w:rPr>
               <w:tab/>
             </w:r>
             <w:r>
               <w:rPr>
+                <w:noProof/>
                 <w:webHidden/>
               </w:rPr>
               <w:fldChar w:fldCharType="begin"/>
             </w:r>
             <w:r>
               <w:rPr>
-                <w:webHidden/>
-              </w:rPr>
-              <w:instrText xml:space="preserve"> PAGEREF _Toc204671806 \h </w:instrText>
-            </w:r>
-            <w:r>
-              <w:rPr>
-                <w:webHidden/>
-              </w:rPr>
-            </w:r>
-            <w:r>
-              <w:rPr>
+                <w:noProof/>
+                <w:webHidden/>
+              </w:rPr>
+              <w:instrText xml:space="preserve"> PAGEREF _Toc204691317 \h </w:instrText>
+            </w:r>
+            <w:r>
+              <w:rPr>
+                <w:noProof/>
+                <w:webHidden/>
+              </w:rPr>
+            </w:r>
+            <w:r>
+              <w:rPr>
+                <w:noProof/>
                 <w:webHidden/>
               </w:rPr>
               <w:fldChar w:fldCharType="separate"/>
             </w:r>
             <w:r>
               <w:rPr>
+                <w:noProof/>
                 <w:webHidden/>
               </w:rPr>
               <w:t>9</w:t>
             </w:r>
             <w:r>
               <w:rPr>
+                <w:noProof/>
                 <w:webHidden/>
               </w:rPr>
               <w:fldChar w:fldCharType="end"/>
@@ -2565,57 +2853,66 @@
             </w:tabs>
             <w:rPr>
               <w:rFonts w:cstheme="minorBidi"/>
+              <w:noProof/>
               <w:kern w:val="2"/>
               <w:sz w:val="24"/>
               <w:szCs w:val="24"/>
               <w14:ligatures w14:val="standardContextual"/>
             </w:rPr>
           </w:pPr>
-          <w:hyperlink w:anchor="_Toc204671807" w:history="1">
+          <w:hyperlink w:anchor="_Toc204691318" w:history="1">
             <w:r>
               <w:rPr>
                 <w:rStyle w:val="Hipervnculo"/>
                 <w:rFonts w:ascii="Arial" w:eastAsia="Arial" w:hAnsi="Arial" w:cs="Arial"/>
+                <w:noProof/>
               </w:rPr>
               <w:t>4. Usabilidad del Sistema (RNF-4)</w:t>
             </w:r>
             <w:r>
               <w:rPr>
+                <w:noProof/>
                 <w:webHidden/>
               </w:rPr>
               <w:tab/>
             </w:r>
             <w:r>
               <w:rPr>
+                <w:noProof/>
                 <w:webHidden/>
               </w:rPr>
               <w:fldChar w:fldCharType="begin"/>
             </w:r>
             <w:r>
               <w:rPr>
-                <w:webHidden/>
-              </w:rPr>
-              <w:instrText xml:space="preserve"> PAGEREF _Toc204671807 \h </w:instrText>
-            </w:r>
-            <w:r>
-              <w:rPr>
-                <w:webHidden/>
-              </w:rPr>
-            </w:r>
-            <w:r>
-              <w:rPr>
+                <w:noProof/>
+                <w:webHidden/>
+              </w:rPr>
+              <w:instrText xml:space="preserve"> PAGEREF _Toc204691318 \h </w:instrText>
+            </w:r>
+            <w:r>
+              <w:rPr>
+                <w:noProof/>
+                <w:webHidden/>
+              </w:rPr>
+            </w:r>
+            <w:r>
+              <w:rPr>
+                <w:noProof/>
                 <w:webHidden/>
               </w:rPr>
               <w:fldChar w:fldCharType="separate"/>
             </w:r>
             <w:r>
               <w:rPr>
+                <w:noProof/>
                 <w:webHidden/>
               </w:rPr>
               <w:t>9</w:t>
             </w:r>
             <w:r>
               <w:rPr>
+                <w:noProof/>
                 <w:webHidden/>
               </w:rPr>
               <w:fldChar w:fldCharType="end"/>
@@ -2630,57 +2927,66 @@
             </w:tabs>
             <w:rPr>
               <w:rFonts w:cstheme="minorBidi"/>
+              <w:noProof/>
               <w:kern w:val="2"/>
               <w:sz w:val="24"/>
               <w:szCs w:val="24"/>
               <w14:ligatures w14:val="standardContextual"/>
             </w:rPr>
           </w:pPr>
-          <w:hyperlink w:anchor="_Toc204671808" w:history="1">
+          <w:hyperlink w:anchor="_Toc204691319" w:history="1">
             <w:r>
               <w:rPr>
                 <w:rStyle w:val="Hipervnculo"/>
                 <w:rFonts w:ascii="Arial" w:eastAsia="Arial" w:hAnsi="Arial" w:cs="Arial"/>
+                <w:noProof/>
               </w:rPr>
               <w:t>5. Rendimiento del Sistema (RNF-1)</w:t>
             </w:r>
             <w:r>
               <w:rPr>
+                <w:noProof/>
                 <w:webHidden/>
               </w:rPr>
               <w:tab/>
             </w:r>
             <w:r>
               <w:rPr>
+                <w:noProof/>
                 <w:webHidden/>
               </w:rPr>
               <w:fldChar w:fldCharType="begin"/>
             </w:r>
             <w:r>
               <w:rPr>
-                <w:webHidden/>
-              </w:rPr>
-              <w:instrText xml:space="preserve"> PAGEREF _Toc204671808 \h </w:instrText>
-            </w:r>
-            <w:r>
-              <w:rPr>
-                <w:webHidden/>
-              </w:rPr>
-            </w:r>
-            <w:r>
-              <w:rPr>
+                <w:noProof/>
+                <w:webHidden/>
+              </w:rPr>
+              <w:instrText xml:space="preserve"> PAGEREF _Toc204691319 \h </w:instrText>
+            </w:r>
+            <w:r>
+              <w:rPr>
+                <w:noProof/>
+                <w:webHidden/>
+              </w:rPr>
+            </w:r>
+            <w:r>
+              <w:rPr>
+                <w:noProof/>
                 <w:webHidden/>
               </w:rPr>
               <w:fldChar w:fldCharType="separate"/>
             </w:r>
             <w:r>
               <w:rPr>
+                <w:noProof/>
                 <w:webHidden/>
               </w:rPr>
               <w:t>10</w:t>
             </w:r>
             <w:r>
               <w:rPr>
+                <w:noProof/>
                 <w:webHidden/>
               </w:rPr>
               <w:fldChar w:fldCharType="end"/>
@@ -2695,57 +3001,160 @@
             </w:tabs>
             <w:rPr>
               <w:rFonts w:cstheme="minorBidi"/>
+              <w:noProof/>
               <w:kern w:val="2"/>
               <w:sz w:val="24"/>
               <w:szCs w:val="24"/>
               <w14:ligatures w14:val="standardContextual"/>
             </w:rPr>
           </w:pPr>
-          <w:hyperlink w:anchor="_Toc204671809" w:history="1">
+          <w:hyperlink w:anchor="_Toc204691320" w:history="1">
             <w:r>
               <w:rPr>
                 <w:rStyle w:val="Hipervnculo"/>
                 <w:rFonts w:ascii="Arial" w:eastAsia="Arial" w:hAnsi="Arial" w:cs="Arial"/>
+                <w:noProof/>
               </w:rPr>
               <w:t>6. Perfil de Usuario</w:t>
             </w:r>
             <w:r>
               <w:rPr>
+                <w:noProof/>
                 <w:webHidden/>
               </w:rPr>
               <w:tab/>
             </w:r>
             <w:r>
               <w:rPr>
+                <w:noProof/>
                 <w:webHidden/>
               </w:rPr>
               <w:fldChar w:fldCharType="begin"/>
             </w:r>
             <w:r>
               <w:rPr>
-                <w:webHidden/>
-              </w:rPr>
-              <w:instrText xml:space="preserve"> PAGEREF _Toc204671809 \h </w:instrText>
-            </w:r>
-            <w:r>
-              <w:rPr>
-                <w:webHidden/>
-              </w:rPr>
-            </w:r>
-            <w:r>
-              <w:rPr>
+                <w:noProof/>
+                <w:webHidden/>
+              </w:rPr>
+              <w:instrText xml:space="preserve"> PAGEREF _Toc204691320 \h </w:instrText>
+            </w:r>
+            <w:r>
+              <w:rPr>
+                <w:noProof/>
+                <w:webHidden/>
+              </w:rPr>
+            </w:r>
+            <w:r>
+              <w:rPr>
+                <w:noProof/>
                 <w:webHidden/>
               </w:rPr>
               <w:fldChar w:fldCharType="separate"/>
             </w:r>
             <w:r>
               <w:rPr>
+                <w:noProof/>
                 <w:webHidden/>
               </w:rPr>
               <w:t>10</w:t>
             </w:r>
             <w:r>
               <w:rPr>
+                <w:noProof/>
+                <w:webHidden/>
+              </w:rPr>
+              <w:fldChar w:fldCharType="end"/>
+            </w:r>
+          </w:hyperlink>
+        </w:p>
+        <w:p>
+          <w:pPr>
+            <w:pStyle w:val="TDC2"/>
+            <w:tabs>
+              <w:tab w:val="left" w:pos="720"/>
+              <w:tab w:val="right" w:leader="dot" w:pos="8828"/>
+            </w:tabs>
+            <w:rPr>
+              <w:rFonts w:cstheme="minorBidi"/>
+              <w:noProof/>
+              <w:kern w:val="2"/>
+              <w:sz w:val="24"/>
+              <w:szCs w:val="24"/>
+              <w14:ligatures w14:val="standardContextual"/>
+            </w:rPr>
+          </w:pPr>
+          <w:hyperlink w:anchor="_Toc204691321" w:history="1">
+            <w:r>
+              <w:rPr>
+                <w:rStyle w:val="Hipervnculo"/>
+                <w:rFonts w:ascii="Arial" w:hAnsi="Arial" w:cs="Arial"/>
+                <w:noProof/>
+              </w:rPr>
+              <w:t>5.</w:t>
+            </w:r>
+            <w:r>
+              <w:rPr>
+                <w:rFonts w:cstheme="minorBidi"/>
+                <w:noProof/>
+                <w:kern w:val="2"/>
+                <w:sz w:val="24"/>
+                <w:szCs w:val="24"/>
+                <w14:ligatures w14:val="standardContextual"/>
+              </w:rPr>
+              <w:tab/>
+            </w:r>
+            <w:r>
+              <w:rPr>
+                <w:rStyle w:val="Hipervnculo"/>
+                <w:rFonts w:ascii="Arial" w:hAnsi="Arial" w:cs="Arial"/>
+                <w:noProof/>
+              </w:rPr>
+              <w:t>HISTORIAS DE USUARIO</w:t>
+            </w:r>
+            <w:r>
+              <w:rPr>
+                <w:noProof/>
+                <w:webHidden/>
+              </w:rPr>
+              <w:tab/>
+            </w:r>
+            <w:r>
+              <w:rPr>
+                <w:noProof/>
+                <w:webHidden/>
+              </w:rPr>
+              <w:fldChar w:fldCharType="begin"/>
+            </w:r>
+            <w:r>
+              <w:rPr>
+                <w:noProof/>
+                <w:webHidden/>
+              </w:rPr>
+              <w:instrText xml:space="preserve"> PAGEREF _Toc204691321 \h </w:instrText>
+            </w:r>
+            <w:r>
+              <w:rPr>
+                <w:noProof/>
+                <w:webHidden/>
+              </w:rPr>
+            </w:r>
+            <w:r>
+              <w:rPr>
+                <w:noProof/>
+                <w:webHidden/>
+              </w:rPr>
+              <w:fldChar w:fldCharType="separate"/>
+            </w:r>
+            <w:r>
+              <w:rPr>
+                <w:noProof/>
+                <w:webHidden/>
+              </w:rPr>
+              <w:t>10</w:t>
+            </w:r>
+            <w:r>
+              <w:rPr>
+                <w:noProof/>
                 <w:webHidden/>
               </w:rPr>
               <w:fldChar w:fldCharType="end"/>
@@ -2772,7 +3181,7 @@
           <w:numId w:val="16"/>
         </w:numPr>
       </w:pPr>
-      <w:bookmarkStart w:id="8" w:name="_Toc204671781"/>
+      <w:bookmarkStart w:id="8" w:name="_Toc204691293"/>
       <w:r>
         <w:rPr>
           <w:rFonts w:ascii="Arial" w:eastAsia="Arial" w:hAnsi="Arial" w:cs="Arial"/>
@@ -2868,7 +3277,7 @@
           <w:rFonts w:ascii="Arial" w:eastAsia="Arial" w:hAnsi="Arial" w:cs="Arial"/>
         </w:rPr>
       </w:pPr>
-      <w:bookmarkStart w:id="9" w:name="_Toc204671782"/>
+      <w:bookmarkStart w:id="9" w:name="_Toc204691294"/>
       <w:r>
         <w:rPr>
           <w:rFonts w:ascii="Arial" w:eastAsia="Arial" w:hAnsi="Arial" w:cs="Arial"/>
@@ -2912,7 +3321,7 @@
           <w:rFonts w:ascii="Arial" w:eastAsia="Arial" w:hAnsi="Arial" w:cs="Arial"/>
         </w:rPr>
       </w:pPr>
-      <w:bookmarkStart w:id="10" w:name="_Toc204671783"/>
+      <w:bookmarkStart w:id="10" w:name="_Toc204691295"/>
       <w:r>
         <w:rPr>
           <w:rFonts w:ascii="Arial" w:eastAsia="Arial" w:hAnsi="Arial" w:cs="Arial"/>
@@ -2962,7 +3371,7 @@
           <w:rFonts w:ascii="Arial" w:eastAsia="Arial" w:hAnsi="Arial" w:cs="Arial"/>
         </w:rPr>
       </w:pPr>
-      <w:bookmarkStart w:id="11" w:name="_Toc204671784"/>
+      <w:bookmarkStart w:id="11" w:name="_Toc204691296"/>
       <w:r>
         <w:rPr>
           <w:rFonts w:ascii="Arial" w:eastAsia="Arial" w:hAnsi="Arial" w:cs="Arial"/>
@@ -3044,7 +3453,7 @@
           <w:szCs w:val="30"/>
         </w:rPr>
       </w:pPr>
-      <w:bookmarkStart w:id="12" w:name="_Toc204671785"/>
+      <w:bookmarkStart w:id="12" w:name="_Toc204691297"/>
       <w:r>
         <w:rPr>
           <w:rFonts w:ascii="Arial" w:hAnsi="Arial" w:cs="Arial"/>
@@ -4616,7 +5025,7 @@
           <w:rFonts w:ascii="Arial" w:eastAsia="Arial" w:hAnsi="Arial" w:cs="Arial"/>
         </w:rPr>
       </w:pPr>
-      <w:bookmarkStart w:id="13" w:name="_Toc204671786"/>
+      <w:bookmarkStart w:id="13" w:name="_Toc204691298"/>
       <w:r>
         <w:rPr>
           <w:rFonts w:ascii="Arial" w:eastAsia="Arial" w:hAnsi="Arial" w:cs="Arial"/>
@@ -4748,7 +5157,7 @@
           <w:rFonts w:ascii="Arial" w:eastAsia="Arial" w:hAnsi="Arial" w:cs="Arial"/>
         </w:rPr>
       </w:pPr>
-      <w:bookmarkStart w:id="14" w:name="_Toc204671787"/>
+      <w:bookmarkStart w:id="14" w:name="_Toc204691299"/>
       <w:r>
         <w:rPr>
           <w:rFonts w:ascii="Arial" w:eastAsia="Arial" w:hAnsi="Arial" w:cs="Arial"/>
@@ -4793,7 +5202,7 @@
           <w:rFonts w:ascii="Arial" w:eastAsia="Arial" w:hAnsi="Arial" w:cs="Arial"/>
         </w:rPr>
       </w:pPr>
-      <w:bookmarkStart w:id="15" w:name="_Toc204671788"/>
+      <w:bookmarkStart w:id="15" w:name="_Toc204691300"/>
       <w:r>
         <w:rPr>
           <w:rFonts w:ascii="Arial" w:eastAsia="Arial" w:hAnsi="Arial" w:cs="Arial"/>
@@ -4868,7 +5277,7 @@
           <w:rFonts w:ascii="Arial" w:eastAsia="Arial" w:hAnsi="Arial" w:cs="Arial"/>
         </w:rPr>
       </w:pPr>
-      <w:bookmarkStart w:id="16" w:name="_Toc204671789"/>
+      <w:bookmarkStart w:id="16" w:name="_Toc204691301"/>
       <w:r>
         <w:rPr>
           <w:rFonts w:ascii="Arial" w:eastAsia="Arial" w:hAnsi="Arial" w:cs="Arial"/>
@@ -4912,7 +5321,7 @@
           <w:rFonts w:ascii="Arial" w:eastAsia="Arial" w:hAnsi="Arial" w:cs="Arial"/>
         </w:rPr>
       </w:pPr>
-      <w:bookmarkStart w:id="17" w:name="_Toc204671790"/>
+      <w:bookmarkStart w:id="17" w:name="_Toc204691302"/>
       <w:r>
         <w:rPr>
           <w:rFonts w:ascii="Arial" w:eastAsia="Arial" w:hAnsi="Arial" w:cs="Arial"/>
@@ -4964,7 +5373,7 @@
           <w:rFonts w:ascii="Arial" w:eastAsia="Arial" w:hAnsi="Arial" w:cs="Arial"/>
         </w:rPr>
       </w:pPr>
-      <w:bookmarkStart w:id="18" w:name="_Toc204671791"/>
+      <w:bookmarkStart w:id="18" w:name="_Toc204691303"/>
       <w:r>
         <w:rPr>
           <w:rFonts w:ascii="Arial" w:eastAsia="Arial" w:hAnsi="Arial" w:cs="Arial"/>
@@ -5022,12 +5431,14 @@
           <w:rFonts w:ascii="Arial" w:eastAsia="Arial" w:hAnsi="Arial" w:cs="Arial"/>
         </w:rPr>
       </w:pPr>
+      <w:bookmarkStart w:id="19" w:name="_Toc204691304"/>
       <w:r>
         <w:rPr>
           <w:rFonts w:ascii="Arial" w:eastAsia="Arial" w:hAnsi="Arial" w:cs="Arial"/>
         </w:rPr>
         <w:t>Características del usuario</w:t>
       </w:r>
+      <w:bookmarkEnd w:id="19"/>
     </w:p>
     <w:p>
       <w:pPr>
@@ -5609,12 +6020,14 @@
           <w:rFonts w:ascii="Arial" w:eastAsia="Arial" w:hAnsi="Arial" w:cs="Arial"/>
         </w:rPr>
       </w:pPr>
+      <w:bookmarkStart w:id="20" w:name="_Toc204691305"/>
       <w:r>
         <w:rPr>
           <w:rFonts w:ascii="Arial" w:eastAsia="Arial" w:hAnsi="Arial" w:cs="Arial"/>
         </w:rPr>
         <w:t>Restricciones generales</w:t>
       </w:r>
+      <w:bookmarkEnd w:id="20"/>
     </w:p>
     <w:p>
       <w:pPr>
@@ -5730,12 +6143,14 @@
           <w:rFonts w:ascii="Arial" w:eastAsia="Arial" w:hAnsi="Arial" w:cs="Arial"/>
         </w:rPr>
       </w:pPr>
+      <w:bookmarkStart w:id="21" w:name="_Toc204691306"/>
       <w:r>
         <w:rPr>
           <w:rFonts w:ascii="Arial" w:eastAsia="Arial" w:hAnsi="Arial" w:cs="Arial"/>
         </w:rPr>
         <w:t>Suposiciones y dependencias</w:t>
       </w:r>
+      <w:bookmarkEnd w:id="21"/>
     </w:p>
     <w:p>
       <w:pPr>
@@ -5752,6 +6167,7 @@
           <w:szCs w:val="26"/>
         </w:rPr>
       </w:pPr>
+      <w:bookmarkStart w:id="22" w:name="_Toc204691307"/>
       <w:r>
         <w:rPr>
           <w:rFonts w:ascii="Arial" w:eastAsia="Arial" w:hAnsi="Arial" w:cs="Arial"/>
@@ -5762,6 +6178,7 @@
         </w:rPr>
         <w:t>Suposiciones</w:t>
       </w:r>
+      <w:bookmarkEnd w:id="22"/>
     </w:p>
     <w:p>
       <w:pPr>
@@ -5873,6 +6290,7 @@
           <w:szCs w:val="26"/>
         </w:rPr>
       </w:pPr>
+      <w:bookmarkStart w:id="23" w:name="_Toc204691308"/>
       <w:r>
         <w:rPr>
           <w:rFonts w:ascii="Arial" w:eastAsia="Arial" w:hAnsi="Arial" w:cs="Arial"/>
@@ -5883,6 +6301,7 @@
         </w:rPr>
         <w:t>Dependencias</w:t>
       </w:r>
+      <w:bookmarkEnd w:id="23"/>
     </w:p>
     <w:p>
       <w:pPr>
@@ -5966,6 +6385,7 @@
           <w:rFonts w:ascii="Arial" w:hAnsi="Arial" w:cs="Arial"/>
         </w:rPr>
       </w:pPr>
+      <w:bookmarkStart w:id="24" w:name="_Toc204691309"/>
       <w:r>
         <w:rPr>
           <w:rFonts w:ascii="Arial" w:hAnsi="Arial" w:cs="Arial"/>
@@ -5973,6 +6393,7 @@
         <w:lastRenderedPageBreak/>
         <w:t>Requisitos específicos</w:t>
       </w:r>
+      <w:bookmarkEnd w:id="24"/>
     </w:p>
     <w:p>
       <w:pPr>
@@ -5985,12 +6406,14 @@
           <w:rFonts w:ascii="Arial" w:hAnsi="Arial" w:cs="Arial"/>
         </w:rPr>
       </w:pPr>
+      <w:bookmarkStart w:id="25" w:name="_Toc204691310"/>
       <w:r>
         <w:rPr>
           <w:rFonts w:ascii="Arial" w:hAnsi="Arial" w:cs="Arial"/>
         </w:rPr>
         <w:t>Requerimientos de interfaces externas:</w:t>
       </w:r>
+      <w:bookmarkEnd w:id="25"/>
     </w:p>
     <w:p>
       <w:pPr>
@@ -6142,14 +6565,14 @@
           <w:rFonts w:ascii="Arial" w:hAnsi="Arial" w:cs="Arial"/>
         </w:rPr>
       </w:pPr>
-      <w:bookmarkStart w:id="19" w:name="_Toc204671792"/>
+      <w:bookmarkStart w:id="26" w:name="_Toc204691311"/>
       <w:r>
         <w:rPr>
           <w:rFonts w:ascii="Arial" w:hAnsi="Arial" w:cs="Arial"/>
         </w:rPr>
         <w:t>Funciones del producto (resumen general)</w:t>
       </w:r>
-      <w:bookmarkEnd w:id="19"/>
+      <w:bookmarkEnd w:id="26"/>
       <w:r>
         <w:rPr>
           <w:rFonts w:ascii="Arial" w:hAnsi="Arial" w:cs="Arial"/>
@@ -6165,6 +6588,7 @@
           <w:rFonts w:ascii="Arial" w:hAnsi="Arial" w:cs="Arial"/>
         </w:rPr>
       </w:pPr>
+      <w:bookmarkStart w:id="27" w:name="_Toc204691312"/>
       <w:r>
         <w:rPr>
           <w:rFonts w:ascii="Arial" w:hAnsi="Arial" w:cs="Arial"/>
@@ -6185,6 +6609,7 @@
         </w:rPr>
         <w:t>Funcionales</w:t>
       </w:r>
+      <w:bookmarkEnd w:id="27"/>
     </w:p>
     <w:tbl>
       <w:tblPr>
@@ -6436,49 +6861,7 @@
                 <w:rFonts w:ascii="Arial" w:hAnsi="Arial" w:cs="Arial"/>
                 <w:lang w:val="es-CO"/>
               </w:rPr>
-              <w:t xml:space="preserve">El </w:t>
-            </w:r>
-            <w:r>
-              <w:rPr>
-                <w:rFonts w:ascii="Arial" w:hAnsi="Arial" w:cs="Arial"/>
-                <w:lang w:val="es-CO"/>
-              </w:rPr>
-              <w:t>Sistema</w:t>
-            </w:r>
-            <w:r>
-              <w:rPr>
-                <w:rFonts w:ascii="Arial" w:hAnsi="Arial" w:cs="Arial"/>
-                <w:lang w:val="es-CO"/>
-              </w:rPr>
-              <w:t xml:space="preserve"> </w:t>
-            </w:r>
-            <w:r>
-              <w:rPr>
-                <w:rFonts w:ascii="Arial" w:hAnsi="Arial" w:cs="Arial"/>
-                <w:lang w:val="es-CO"/>
-              </w:rPr>
-              <w:t>debe</w:t>
-            </w:r>
-            <w:r>
-              <w:rPr>
-                <w:rFonts w:ascii="Arial" w:hAnsi="Arial" w:cs="Arial"/>
-                <w:lang w:val="es-CO"/>
-              </w:rPr>
-              <w:t xml:space="preserve"> permitir </w:t>
-            </w:r>
-            <w:r>
-              <w:rPr>
-                <w:rFonts w:ascii="Arial" w:hAnsi="Arial" w:cs="Arial"/>
-                <w:lang w:val="es-CO"/>
-              </w:rPr>
-              <w:t>que,</w:t>
-            </w:r>
-            <w:r>
-              <w:rPr>
-                <w:rFonts w:ascii="Arial" w:hAnsi="Arial" w:cs="Arial"/>
-                <w:lang w:val="es-CO"/>
-              </w:rPr>
-              <w:t xml:space="preserve"> al inicio de cada partida, se distribuyan 8 cartas a cada jugador de manera aleatoria, asegurando que cada jugador reciba un mazo equilibrado. Las cartas estarán basadas en luchadores de Mortal </w:t>
+              <w:t xml:space="preserve">El Sistema debe permitir que, al inicio de cada partida, se distribuyan 8 cartas a cada jugador de manera aleatoria, asegurando que cada jugador reciba un mazo equilibrado. Las cartas estarán basadas en luchadores de Mortal </w:t>
             </w:r>
             <w:proofErr w:type="spellStart"/>
             <w:r>
@@ -6539,18 +6922,7 @@
                 <w:sz w:val="20"/>
                 <w:lang w:val="es-CO"/>
               </w:rPr>
-              <w:t>Criterios de Aceptación</w:t>
-            </w:r>
-            <w:r>
-              <w:rPr>
-                <w:rFonts w:ascii="Arial" w:hAnsi="Arial" w:cs="Arial"/>
-                <w:b/>
-                <w:bCs/>
-                <w:spacing w:val="-2"/>
-                <w:sz w:val="20"/>
-                <w:lang w:val="es-CO"/>
-              </w:rPr>
-              <w:t>:</w:t>
+              <w:t>Criterios de Aceptación:</w:t>
             </w:r>
           </w:p>
         </w:tc>
@@ -6763,16 +7135,7 @@
                 <w:sz w:val="20"/>
                 <w:lang w:val="es-CO"/>
               </w:rPr>
-              <w:t>RF0</w:t>
-            </w:r>
-            <w:r>
-              <w:rPr>
-                <w:rFonts w:ascii="Arial" w:hAnsi="Arial" w:cs="Arial"/>
-                <w:spacing w:val="-4"/>
-                <w:sz w:val="20"/>
-                <w:lang w:val="es-CO"/>
-              </w:rPr>
-              <w:t>2</w:t>
+              <w:t>RF02</w:t>
             </w:r>
           </w:p>
         </w:tc>
@@ -7174,16 +7537,7 @@
                 <w:sz w:val="20"/>
                 <w:lang w:val="es-CO"/>
               </w:rPr>
-              <w:t>RF0</w:t>
-            </w:r>
-            <w:r>
-              <w:rPr>
-                <w:rFonts w:ascii="Arial" w:hAnsi="Arial" w:cs="Arial"/>
-                <w:spacing w:val="-4"/>
-                <w:sz w:val="20"/>
-                <w:lang w:val="es-CO"/>
-              </w:rPr>
-              <w:t>3</w:t>
+              <w:t>RF03</w:t>
             </w:r>
           </w:p>
         </w:tc>
@@ -7444,21 +7798,7 @@
                 <w:rFonts w:ascii="Arial" w:eastAsia="Arial" w:hAnsi="Arial" w:cs="Arial"/>
                 <w:lang w:val="es-CO"/>
               </w:rPr>
-              <w:t xml:space="preserve">Configuración </w:t>
-            </w:r>
-            <w:r>
-              <w:rPr>
-                <w:rFonts w:ascii="Arial" w:eastAsia="Arial" w:hAnsi="Arial" w:cs="Arial"/>
-                <w:lang w:val="es-CO"/>
-              </w:rPr>
-              <w:t>del número</w:t>
-            </w:r>
-            <w:r>
-              <w:rPr>
-                <w:rFonts w:ascii="Arial" w:eastAsia="Arial" w:hAnsi="Arial" w:cs="Arial"/>
-                <w:lang w:val="es-CO"/>
-              </w:rPr>
-              <w:t xml:space="preserve"> de rondas</w:t>
+              <w:t>Configuración del número de rondas</w:t>
             </w:r>
           </w:p>
         </w:tc>
@@ -7481,6 +7821,7 @@
           <w:rFonts w:ascii="Arial" w:hAnsi="Arial" w:cs="Arial"/>
         </w:rPr>
       </w:pPr>
+      <w:bookmarkStart w:id="28" w:name="_Toc204691313"/>
       <w:r>
         <w:rPr>
           <w:rFonts w:ascii="Arial" w:hAnsi="Arial" w:cs="Arial"/>
@@ -7514,6 +7855,7 @@
         </w:rPr>
         <w:t>Funcionales</w:t>
       </w:r>
+      <w:bookmarkEnd w:id="28"/>
     </w:p>
     <w:tbl>
       <w:tblPr>
@@ -7615,34 +7957,7 @@
                 <w:sz w:val="20"/>
                 <w:lang w:val="es-CO"/>
               </w:rPr>
-              <w:t>R</w:t>
-            </w:r>
-            <w:r>
-              <w:rPr>
-                <w:rFonts w:ascii="Arial" w:hAnsi="Arial" w:cs="Arial"/>
-                <w:spacing w:val="-4"/>
-                <w:sz w:val="20"/>
-                <w:lang w:val="es-CO"/>
-              </w:rPr>
-              <w:t>N</w:t>
-            </w:r>
-            <w:r>
-              <w:rPr>
-                <w:rFonts w:ascii="Arial" w:hAnsi="Arial" w:cs="Arial"/>
-                <w:spacing w:val="-4"/>
-                <w:sz w:val="20"/>
-                <w:lang w:val="es-CO"/>
-              </w:rPr>
-              <w:t>F0</w:t>
-            </w:r>
-            <w:r>
-              <w:rPr>
-                <w:rFonts w:ascii="Arial" w:hAnsi="Arial" w:cs="Arial"/>
-                <w:spacing w:val="-4"/>
-                <w:sz w:val="20"/>
-                <w:lang w:val="es-CO"/>
-              </w:rPr>
-              <w:t>1</w:t>
+              <w:t>RNF01</w:t>
             </w:r>
           </w:p>
         </w:tc>
@@ -7882,21 +8197,7 @@
                 <w:rFonts w:ascii="Arial" w:eastAsia="Arial" w:hAnsi="Arial" w:cs="Arial"/>
                 <w:lang w:val="es-CO"/>
               </w:rPr>
-              <w:t xml:space="preserve">Entender con facilidad </w:t>
-            </w:r>
-            <w:r>
-              <w:rPr>
-                <w:rFonts w:ascii="Arial" w:eastAsia="Arial" w:hAnsi="Arial" w:cs="Arial"/>
-                <w:lang w:val="es-CO"/>
-              </w:rPr>
-              <w:t>las reglas</w:t>
-            </w:r>
-            <w:r>
-              <w:rPr>
-                <w:rFonts w:ascii="Arial" w:eastAsia="Arial" w:hAnsi="Arial" w:cs="Arial"/>
-                <w:lang w:val="es-CO"/>
-              </w:rPr>
-              <w:t xml:space="preserve"> del juego</w:t>
+              <w:t>Entender con facilidad las reglas del juego</w:t>
             </w:r>
           </w:p>
         </w:tc>
@@ -8011,16 +8312,7 @@
                 <w:sz w:val="20"/>
                 <w:lang w:val="es-CO"/>
               </w:rPr>
-              <w:t>RNF0</w:t>
-            </w:r>
-            <w:r>
-              <w:rPr>
-                <w:rFonts w:ascii="Arial" w:hAnsi="Arial" w:cs="Arial"/>
-                <w:spacing w:val="-4"/>
-                <w:sz w:val="20"/>
-                <w:lang w:val="es-CO"/>
-              </w:rPr>
-              <w:t>2</w:t>
+              <w:t>RNF02</w:t>
             </w:r>
           </w:p>
         </w:tc>
@@ -8305,14 +8597,14 @@
           <w:rFonts w:ascii="Arial" w:eastAsia="Arial" w:hAnsi="Arial" w:cs="Arial"/>
         </w:rPr>
       </w:pPr>
-      <w:bookmarkStart w:id="20" w:name="_Toc204671803"/>
+      <w:bookmarkStart w:id="29" w:name="_Toc204691314"/>
       <w:r>
         <w:rPr>
           <w:rFonts w:ascii="Arial" w:eastAsia="Arial" w:hAnsi="Arial" w:cs="Arial"/>
         </w:rPr>
         <w:t>Análisis preliminar de los requisitos del usuario (requisitos en lenguaje natural)</w:t>
       </w:r>
-      <w:bookmarkEnd w:id="20"/>
+      <w:bookmarkEnd w:id="29"/>
     </w:p>
     <w:p/>
     <w:p>
@@ -8352,14 +8644,14 @@
           <w:rFonts w:ascii="Arial" w:eastAsia="Arial" w:hAnsi="Arial" w:cs="Arial"/>
         </w:rPr>
       </w:pPr>
-      <w:bookmarkStart w:id="21" w:name="_Toc204671804"/>
+      <w:bookmarkStart w:id="30" w:name="_Toc204691315"/>
       <w:r>
         <w:rPr>
           <w:rFonts w:ascii="Arial" w:eastAsia="Arial" w:hAnsi="Arial" w:cs="Arial"/>
         </w:rPr>
         <w:t>1. Reparto Inicial de Cartas (RF-1)</w:t>
       </w:r>
-      <w:bookmarkEnd w:id="21"/>
+      <w:bookmarkEnd w:id="30"/>
       <w:r>
         <w:rPr>
           <w:rFonts w:ascii="Arial" w:eastAsia="Arial" w:hAnsi="Arial" w:cs="Arial"/>
@@ -8457,14 +8749,14 @@
           <w:rFonts w:ascii="Arial" w:eastAsia="Arial" w:hAnsi="Arial" w:cs="Arial"/>
         </w:rPr>
       </w:pPr>
-      <w:bookmarkStart w:id="22" w:name="_Toc204671805"/>
+      <w:bookmarkStart w:id="31" w:name="_Toc204691316"/>
       <w:r>
         <w:rPr>
           <w:rFonts w:ascii="Arial" w:eastAsia="Arial" w:hAnsi="Arial" w:cs="Arial"/>
         </w:rPr>
         <w:t>2. Combate entre Cartas (RF-2)</w:t>
       </w:r>
-      <w:bookmarkEnd w:id="22"/>
+      <w:bookmarkEnd w:id="31"/>
       <w:r>
         <w:rPr>
           <w:rFonts w:ascii="Arial" w:eastAsia="Arial" w:hAnsi="Arial" w:cs="Arial"/>
@@ -8578,14 +8870,14 @@
           <w:rFonts w:ascii="Arial" w:eastAsia="Arial" w:hAnsi="Arial" w:cs="Arial"/>
         </w:rPr>
       </w:pPr>
-      <w:bookmarkStart w:id="23" w:name="_Toc204671806"/>
+      <w:bookmarkStart w:id="32" w:name="_Toc204691317"/>
       <w:r>
         <w:rPr>
           <w:rFonts w:ascii="Arial" w:eastAsia="Arial" w:hAnsi="Arial" w:cs="Arial"/>
         </w:rPr>
         <w:t>3. Finalización de la Partida (RF-3)</w:t>
       </w:r>
-      <w:bookmarkEnd w:id="23"/>
+      <w:bookmarkEnd w:id="32"/>
       <w:r>
         <w:rPr>
           <w:rFonts w:ascii="Arial" w:eastAsia="Arial" w:hAnsi="Arial" w:cs="Arial"/>
@@ -8698,14 +8990,14 @@
           <w:rFonts w:ascii="Arial" w:eastAsia="Arial" w:hAnsi="Arial" w:cs="Arial"/>
         </w:rPr>
       </w:pPr>
-      <w:bookmarkStart w:id="24" w:name="_Toc204671807"/>
+      <w:bookmarkStart w:id="33" w:name="_Toc204691318"/>
       <w:r>
         <w:rPr>
           <w:rFonts w:ascii="Arial" w:eastAsia="Arial" w:hAnsi="Arial" w:cs="Arial"/>
         </w:rPr>
         <w:t>4. Usabilidad del Sistema (RNF-4)</w:t>
       </w:r>
-      <w:bookmarkEnd w:id="24"/>
+      <w:bookmarkEnd w:id="33"/>
       <w:r>
         <w:rPr>
           <w:rFonts w:ascii="Arial" w:eastAsia="Arial" w:hAnsi="Arial" w:cs="Arial"/>
@@ -8836,7 +9128,7 @@
           <w:rFonts w:ascii="Arial" w:eastAsia="Arial" w:hAnsi="Arial" w:cs="Arial"/>
         </w:rPr>
       </w:pPr>
-      <w:bookmarkStart w:id="25" w:name="_Toc204671808"/>
+      <w:bookmarkStart w:id="34" w:name="_Toc204691319"/>
       <w:r>
         <w:rPr>
           <w:rFonts w:ascii="Arial" w:eastAsia="Arial" w:hAnsi="Arial" w:cs="Arial"/>
@@ -8844,7 +9136,7 @@
         <w:lastRenderedPageBreak/>
         <w:t>5. Rendimiento del Sistema (RNF-1)</w:t>
       </w:r>
-      <w:bookmarkEnd w:id="25"/>
+      <w:bookmarkEnd w:id="34"/>
       <w:r>
         <w:rPr>
           <w:rFonts w:ascii="Arial" w:eastAsia="Arial" w:hAnsi="Arial" w:cs="Arial"/>
@@ -8957,14 +9249,14 @@
           <w:rFonts w:ascii="Arial" w:eastAsia="Arial" w:hAnsi="Arial" w:cs="Arial"/>
         </w:rPr>
       </w:pPr>
-      <w:bookmarkStart w:id="26" w:name="_Toc204671809"/>
+      <w:bookmarkStart w:id="35" w:name="_Toc204691320"/>
       <w:r>
         <w:rPr>
           <w:rFonts w:ascii="Arial" w:eastAsia="Arial" w:hAnsi="Arial" w:cs="Arial"/>
         </w:rPr>
         <w:t>6. Perfil de Usuario</w:t>
       </w:r>
-      <w:bookmarkEnd w:id="26"/>
+      <w:bookmarkEnd w:id="35"/>
       <w:r>
         <w:rPr>
           <w:rFonts w:ascii="Arial" w:eastAsia="Arial" w:hAnsi="Arial" w:cs="Arial"/>
@@ -9000,6 +9292,226 @@
           <w:rFonts w:ascii="Arial" w:eastAsia="Arial" w:hAnsi="Arial" w:cs="Arial"/>
         </w:rPr>
         <w:t>-Cada jugador comienza siempre con 8 cartas únicas al azar. </w:t>
+      </w:r>
+    </w:p>
+    <w:p>
+      <w:pPr>
+        <w:ind w:left="1440"/>
+        <w:jc w:val="both"/>
+        <w:rPr>
+          <w:rFonts w:ascii="Arial" w:eastAsia="Arial" w:hAnsi="Arial" w:cs="Arial"/>
+        </w:rPr>
+      </w:pPr>
+    </w:p>
+    <w:p>
+      <w:pPr>
+        <w:pStyle w:val="Ttulo2"/>
+        <w:numPr>
+          <w:ilvl w:val="0"/>
+          <w:numId w:val="3"/>
+        </w:numPr>
+        <w:rPr>
+          <w:rFonts w:ascii="Arial" w:hAnsi="Arial" w:cs="Arial"/>
+        </w:rPr>
+      </w:pPr>
+      <w:bookmarkStart w:id="36" w:name="_Toc204691321"/>
+      <w:r>
+        <w:rPr>
+          <w:rFonts w:ascii="Arial" w:hAnsi="Arial" w:cs="Arial"/>
+        </w:rPr>
+        <w:t>HISTORIAS DE USUARIO</w:t>
+      </w:r>
+      <w:bookmarkEnd w:id="36"/>
+      <w:r>
+        <w:rPr>
+          <w:rFonts w:ascii="Arial" w:hAnsi="Arial" w:cs="Arial"/>
+        </w:rPr>
+        <w:t xml:space="preserve"> </w:t>
+      </w:r>
+    </w:p>
+    <w:p>
+      <w:pPr>
+        <w:numPr>
+          <w:ilvl w:val="0"/>
+          <w:numId w:val="23"/>
+        </w:numPr>
+        <w:pBdr>
+          <w:top w:val="nil"/>
+          <w:left w:val="nil"/>
+          <w:bottom w:val="nil"/>
+          <w:right w:val="nil"/>
+          <w:between w:val="nil"/>
+        </w:pBdr>
+        <w:spacing w:line="276" w:lineRule="auto"/>
+      </w:pPr>
+    </w:p>
+    <w:p>
+      <w:pPr>
+        <w:ind w:left="708"/>
+      </w:pPr>
+      <w:r>
+        <w:t xml:space="preserve">Como: usuario </w:t>
+      </w:r>
+      <w:r>
+        <w:br/>
+        <w:t>Quiero: ver el registro de partidas en las que he ganado</w:t>
+      </w:r>
+      <w:r>
+        <w:br/>
+        <w:t xml:space="preserve">Para: poder ver y usar esas tácticas más adelante </w:t>
+      </w:r>
+      <w:r>
+        <w:br/>
+        <w:t>Criterios de evaluación: Quiero que se vea la partida que gane, a quien o a quienes les gane y la fecha de la partida.</w:t>
+      </w:r>
+    </w:p>
+    <w:p>
+      <w:pPr>
+        <w:ind w:left="708"/>
+      </w:pPr>
+    </w:p>
+    <w:p>
+      <w:pPr>
+        <w:numPr>
+          <w:ilvl w:val="0"/>
+          <w:numId w:val="23"/>
+        </w:numPr>
+        <w:pBdr>
+          <w:top w:val="nil"/>
+          <w:left w:val="nil"/>
+          <w:bottom w:val="nil"/>
+          <w:right w:val="nil"/>
+          <w:between w:val="nil"/>
+        </w:pBdr>
+        <w:spacing w:line="276" w:lineRule="auto"/>
+      </w:pPr>
+    </w:p>
+    <w:p>
+      <w:pPr>
+        <w:ind w:left="708"/>
+      </w:pPr>
+      <w:r>
+        <w:t>Como:  Jugador</w:t>
+      </w:r>
+      <w:r>
+        <w:br/>
+        <w:t>Quiero: Poder cambiar mi carta antes de que inicie la ronda</w:t>
+      </w:r>
+      <w:r>
+        <w:br/>
+        <w:t xml:space="preserve">Para: Para poder tener más probabilidades de ganar </w:t>
+      </w:r>
+      <w:r>
+        <w:br/>
+        <w:t>Criterios de evaluación: Antes de que inicie la ronda quiero poder cambiar la carta que he seleccionado para jugar, para tener una mejor probabilidad de ganar esa ronda.</w:t>
+      </w:r>
+    </w:p>
+    <w:p>
+      <w:pPr>
+        <w:numPr>
+          <w:ilvl w:val="0"/>
+          <w:numId w:val="23"/>
+        </w:numPr>
+        <w:pBdr>
+          <w:top w:val="nil"/>
+          <w:left w:val="nil"/>
+          <w:bottom w:val="nil"/>
+          <w:right w:val="nil"/>
+          <w:between w:val="nil"/>
+        </w:pBdr>
+        <w:spacing w:line="276" w:lineRule="auto"/>
+      </w:pPr>
+    </w:p>
+    <w:p>
+      <w:pPr>
+        <w:ind w:left="708"/>
+      </w:pPr>
+      <w:r>
+        <w:t xml:space="preserve">Como: usuario </w:t>
+      </w:r>
+      <w:r>
+        <w:br/>
+        <w:t>Quiero: Poder cambiar mi avatar</w:t>
+      </w:r>
+      <w:r>
+        <w:br/>
+        <w:t xml:space="preserve">Para: Diferenciarse y hacer un poco más entretenido el juego </w:t>
+      </w:r>
+      <w:r>
+        <w:br/>
+        <w:t>Criterios de evaluación: Poder tener un apartado en donde pueda elegir entre diferentes avatares para poder usarlos</w:t>
+      </w:r>
+    </w:p>
+    <w:p>
+      <w:pPr>
+        <w:numPr>
+          <w:ilvl w:val="0"/>
+          <w:numId w:val="23"/>
+        </w:numPr>
+        <w:pBdr>
+          <w:top w:val="nil"/>
+          <w:left w:val="nil"/>
+          <w:bottom w:val="nil"/>
+          <w:right w:val="nil"/>
+          <w:between w:val="nil"/>
+        </w:pBdr>
+        <w:spacing w:line="276" w:lineRule="auto"/>
+      </w:pPr>
+    </w:p>
+    <w:p>
+      <w:pPr>
+        <w:ind w:left="708"/>
+      </w:pPr>
+      <w:r>
+        <w:t xml:space="preserve">Como: Jugador </w:t>
+      </w:r>
+      <w:r>
+        <w:br/>
+        <w:t xml:space="preserve">Quiero: Crear una sala y ponerle un nombre </w:t>
+      </w:r>
+      <w:r>
+        <w:br/>
+        <w:t>Para: poder ya sea jugar con pocos amigos o varios de estos</w:t>
+      </w:r>
+      <w:r>
+        <w:br/>
+        <w:t>Criterios de evaluación: Configurar la partida para jugar con mis amigos, en este caso configuraría si quiero jugar con 4, 5 o 7.</w:t>
+      </w:r>
+    </w:p>
+    <w:p>
+      <w:pPr>
+        <w:numPr>
+          <w:ilvl w:val="0"/>
+          <w:numId w:val="23"/>
+        </w:numPr>
+        <w:pBdr>
+          <w:top w:val="nil"/>
+          <w:left w:val="nil"/>
+          <w:bottom w:val="nil"/>
+          <w:right w:val="nil"/>
+          <w:between w:val="nil"/>
+        </w:pBdr>
+        <w:spacing w:line="276" w:lineRule="auto"/>
+      </w:pPr>
+    </w:p>
+    <w:p>
+      <w:pPr>
+        <w:ind w:left="708"/>
+      </w:pPr>
+      <w:r>
+        <w:t xml:space="preserve">Como: usuario </w:t>
+      </w:r>
+      <w:r>
+        <w:br/>
+        <w:t>Quiero: Tener una cuenta</w:t>
+      </w:r>
+      <w:r>
+        <w:br/>
+        <w:t xml:space="preserve">Para: Poder cambiar mi nombre de usuario </w:t>
+      </w:r>
+      <w:r>
+        <w:br/>
+        <w:t>Criterios de evaluación: Poder registrarse para llevar un historial y poder cambiar ciertos detalles dependiendo de los gustos de usuario, tales como el nombre de usuario.</w:t>
       </w:r>
     </w:p>
     <w:p/>
@@ -9865,6 +10377,92 @@
     </w:lvl>
   </w:abstractNum>
   <w:abstractNum w:abstractNumId="7" w15:restartNumberingAfterBreak="0">
+    <w:nsid w:val="359422E6"/>
+    <w:multiLevelType w:val="multilevel"/>
+    <w:tmpl w:val="012E7F50"/>
+    <w:lvl w:ilvl="0">
+      <w:start w:val="1"/>
+      <w:numFmt w:val="decimal"/>
+      <w:lvlText w:val="%1."/>
+      <w:lvlJc w:val="left"/>
+      <w:pPr>
+        <w:ind w:left="720" w:hanging="360"/>
+      </w:pPr>
+    </w:lvl>
+    <w:lvl w:ilvl="1">
+      <w:start w:val="1"/>
+      <w:numFmt w:val="lowerLetter"/>
+      <w:lvlText w:val="%2."/>
+      <w:lvlJc w:val="left"/>
+      <w:pPr>
+        <w:ind w:left="1440" w:hanging="360"/>
+      </w:pPr>
+    </w:lvl>
+    <w:lvl w:ilvl="2">
+      <w:start w:val="1"/>
+      <w:numFmt w:val="lowerRoman"/>
+      <w:lvlText w:val="%3."/>
+      <w:lvlJc w:val="right"/>
+      <w:pPr>
+        <w:ind w:left="2160" w:hanging="180"/>
+      </w:pPr>
+    </w:lvl>
+    <w:lvl w:ilvl="3">
+      <w:start w:val="1"/>
+      <w:numFmt w:val="decimal"/>
+      <w:lvlText w:val="%4."/>
+      <w:lvlJc w:val="left"/>
+      <w:pPr>
+        <w:ind w:left="2880" w:hanging="360"/>
+      </w:pPr>
+    </w:lvl>
+    <w:lvl w:ilvl="4">
+      <w:start w:val="1"/>
+      <w:numFmt w:val="lowerLetter"/>
+      <w:lvlText w:val="%5."/>
+      <w:lvlJc w:val="left"/>
+      <w:pPr>
+        <w:ind w:left="3600" w:hanging="360"/>
+      </w:pPr>
+    </w:lvl>
+    <w:lvl w:ilvl="5">
+      <w:start w:val="1"/>
+      <w:numFmt w:val="lowerRoman"/>
+      <w:lvlText w:val="%6."/>
+      <w:lvlJc w:val="right"/>
+      <w:pPr>
+        <w:ind w:left="4320" w:hanging="180"/>
+      </w:pPr>
+    </w:lvl>
+    <w:lvl w:ilvl="6">
+      <w:start w:val="1"/>
+      <w:numFmt w:val="decimal"/>
+      <w:lvlText w:val="%7."/>
+      <w:lvlJc w:val="left"/>
+      <w:pPr>
+        <w:ind w:left="5040" w:hanging="360"/>
+      </w:pPr>
+    </w:lvl>
+    <w:lvl w:ilvl="7">
+      <w:start w:val="1"/>
+      <w:numFmt w:val="lowerLetter"/>
+      <w:lvlText w:val="%8."/>
+      <w:lvlJc w:val="left"/>
+      <w:pPr>
+        <w:ind w:left="5760" w:hanging="360"/>
+      </w:pPr>
+    </w:lvl>
+    <w:lvl w:ilvl="8">
+      <w:start w:val="1"/>
+      <w:numFmt w:val="lowerRoman"/>
+      <w:lvlText w:val="%9."/>
+      <w:lvlJc w:val="right"/>
+      <w:pPr>
+        <w:ind w:left="6480" w:hanging="180"/>
+      </w:pPr>
+    </w:lvl>
+  </w:abstractNum>
+  <w:abstractNum w:abstractNumId="8" w15:restartNumberingAfterBreak="0">
     <w:nsid w:val="3D692D49"/>
     <w:multiLevelType w:val="hybridMultilevel"/>
     <w:tmpl w:val="F000ED42"/>
@@ -9953,7 +10551,7 @@
       </w:pPr>
     </w:lvl>
   </w:abstractNum>
-  <w:abstractNum w:abstractNumId="8" w15:restartNumberingAfterBreak="0">
+  <w:abstractNum w:abstractNumId="9" w15:restartNumberingAfterBreak="0">
     <w:nsid w:val="41023869"/>
     <w:multiLevelType w:val="multilevel"/>
     <w:tmpl w:val="A52AE148"/>
@@ -10066,7 +10664,7 @@
       </w:rPr>
     </w:lvl>
   </w:abstractNum>
-  <w:abstractNum w:abstractNumId="9" w15:restartNumberingAfterBreak="0">
+  <w:abstractNum w:abstractNumId="10" w15:restartNumberingAfterBreak="0">
     <w:nsid w:val="45227BC9"/>
     <w:multiLevelType w:val="multilevel"/>
     <w:tmpl w:val="5B3C7240"/>
@@ -10179,7 +10777,7 @@
       </w:rPr>
     </w:lvl>
   </w:abstractNum>
-  <w:abstractNum w:abstractNumId="10" w15:restartNumberingAfterBreak="0">
+  <w:abstractNum w:abstractNumId="11" w15:restartNumberingAfterBreak="0">
     <w:nsid w:val="46D6564A"/>
     <w:multiLevelType w:val="multilevel"/>
     <w:tmpl w:val="2C8C66BE"/>
@@ -10292,7 +10890,7 @@
       </w:rPr>
     </w:lvl>
   </w:abstractNum>
-  <w:abstractNum w:abstractNumId="11" w15:restartNumberingAfterBreak="0">
+  <w:abstractNum w:abstractNumId="12" w15:restartNumberingAfterBreak="0">
     <w:nsid w:val="483A1198"/>
     <w:multiLevelType w:val="multilevel"/>
     <w:tmpl w:val="52D64F58"/>
@@ -10405,7 +11003,7 @@
       </w:rPr>
     </w:lvl>
   </w:abstractNum>
-  <w:abstractNum w:abstractNumId="12" w15:restartNumberingAfterBreak="0">
+  <w:abstractNum w:abstractNumId="13" w15:restartNumberingAfterBreak="0">
     <w:nsid w:val="50DE0A2D"/>
     <w:multiLevelType w:val="multilevel"/>
     <w:tmpl w:val="1BE2F504"/>
@@ -10518,7 +11116,7 @@
       </w:rPr>
     </w:lvl>
   </w:abstractNum>
-  <w:abstractNum w:abstractNumId="13" w15:restartNumberingAfterBreak="0">
+  <w:abstractNum w:abstractNumId="14" w15:restartNumberingAfterBreak="0">
     <w:nsid w:val="50DF3310"/>
     <w:multiLevelType w:val="hybridMultilevel"/>
     <w:tmpl w:val="4EE8959A"/>
@@ -10631,7 +11229,7 @@
       </w:rPr>
     </w:lvl>
   </w:abstractNum>
-  <w:abstractNum w:abstractNumId="14" w15:restartNumberingAfterBreak="0">
+  <w:abstractNum w:abstractNumId="15" w15:restartNumberingAfterBreak="0">
     <w:nsid w:val="554209FE"/>
     <w:multiLevelType w:val="multilevel"/>
     <w:tmpl w:val="0FF6CDDE"/>
@@ -10744,7 +11342,93 @@
       </w:rPr>
     </w:lvl>
   </w:abstractNum>
-  <w:abstractNum w:abstractNumId="15" w15:restartNumberingAfterBreak="0">
+  <w:abstractNum w:abstractNumId="16" w15:restartNumberingAfterBreak="0">
+    <w:nsid w:val="56500948"/>
+    <w:multiLevelType w:val="hybridMultilevel"/>
+    <w:tmpl w:val="7CF06A46"/>
+    <w:lvl w:ilvl="0" w:tplc="240A000F">
+      <w:start w:val="1"/>
+      <w:numFmt w:val="decimal"/>
+      <w:lvlText w:val="%1."/>
+      <w:lvlJc w:val="left"/>
+      <w:pPr>
+        <w:ind w:left="720" w:hanging="360"/>
+      </w:pPr>
+    </w:lvl>
+    <w:lvl w:ilvl="1" w:tplc="240A0019" w:tentative="1">
+      <w:start w:val="1"/>
+      <w:numFmt w:val="lowerLetter"/>
+      <w:lvlText w:val="%2."/>
+      <w:lvlJc w:val="left"/>
+      <w:pPr>
+        <w:ind w:left="1440" w:hanging="360"/>
+      </w:pPr>
+    </w:lvl>
+    <w:lvl w:ilvl="2" w:tplc="240A001B" w:tentative="1">
+      <w:start w:val="1"/>
+      <w:numFmt w:val="lowerRoman"/>
+      <w:lvlText w:val="%3."/>
+      <w:lvlJc w:val="right"/>
+      <w:pPr>
+        <w:ind w:left="2160" w:hanging="180"/>
+      </w:pPr>
+    </w:lvl>
+    <w:lvl w:ilvl="3" w:tplc="240A000F" w:tentative="1">
+      <w:start w:val="1"/>
+      <w:numFmt w:val="decimal"/>
+      <w:lvlText w:val="%4."/>
+      <w:lvlJc w:val="left"/>
+      <w:pPr>
+        <w:ind w:left="2880" w:hanging="360"/>
+      </w:pPr>
+    </w:lvl>
+    <w:lvl w:ilvl="4" w:tplc="240A0019" w:tentative="1">
+      <w:start w:val="1"/>
+      <w:numFmt w:val="lowerLetter"/>
+      <w:lvlText w:val="%5."/>
+      <w:lvlJc w:val="left"/>
+      <w:pPr>
+        <w:ind w:left="3600" w:hanging="360"/>
+      </w:pPr>
+    </w:lvl>
+    <w:lvl w:ilvl="5" w:tplc="240A001B" w:tentative="1">
+      <w:start w:val="1"/>
+      <w:numFmt w:val="lowerRoman"/>
+      <w:lvlText w:val="%6."/>
+      <w:lvlJc w:val="right"/>
+      <w:pPr>
+        <w:ind w:left="4320" w:hanging="180"/>
+      </w:pPr>
+    </w:lvl>
+    <w:lvl w:ilvl="6" w:tplc="240A000F" w:tentative="1">
+      <w:start w:val="1"/>
+      <w:numFmt w:val="decimal"/>
+      <w:lvlText w:val="%7."/>
+      <w:lvlJc w:val="left"/>
+      <w:pPr>
+        <w:ind w:left="5040" w:hanging="360"/>
+      </w:pPr>
+    </w:lvl>
+    <w:lvl w:ilvl="7" w:tplc="240A0019" w:tentative="1">
+      <w:start w:val="1"/>
+      <w:numFmt w:val="lowerLetter"/>
+      <w:lvlText w:val="%8."/>
+      <w:lvlJc w:val="left"/>
+      <w:pPr>
+        <w:ind w:left="5760" w:hanging="360"/>
+      </w:pPr>
+    </w:lvl>
+    <w:lvl w:ilvl="8" w:tplc="240A001B" w:tentative="1">
+      <w:start w:val="1"/>
+      <w:numFmt w:val="lowerRoman"/>
+      <w:lvlText w:val="%9."/>
+      <w:lvlJc w:val="right"/>
+      <w:pPr>
+        <w:ind w:left="6480" w:hanging="180"/>
+      </w:pPr>
+    </w:lvl>
+  </w:abstractNum>
+  <w:abstractNum w:abstractNumId="17" w15:restartNumberingAfterBreak="0">
     <w:nsid w:val="5D096E70"/>
     <w:multiLevelType w:val="multilevel"/>
     <w:tmpl w:val="2CF64650"/>
@@ -10857,7 +11541,7 @@
       </w:rPr>
     </w:lvl>
   </w:abstractNum>
-  <w:abstractNum w:abstractNumId="16" w15:restartNumberingAfterBreak="0">
+  <w:abstractNum w:abstractNumId="18" w15:restartNumberingAfterBreak="0">
     <w:nsid w:val="622D238A"/>
     <w:multiLevelType w:val="multilevel"/>
     <w:tmpl w:val="1FB6F818"/>
@@ -10970,7 +11654,7 @@
       </w:rPr>
     </w:lvl>
   </w:abstractNum>
-  <w:abstractNum w:abstractNumId="17" w15:restartNumberingAfterBreak="0">
+  <w:abstractNum w:abstractNumId="19" w15:restartNumberingAfterBreak="0">
     <w:nsid w:val="708743F7"/>
     <w:multiLevelType w:val="multilevel"/>
     <w:tmpl w:val="44FA8C06"/>
@@ -11119,7 +11803,7 @@
       </w:rPr>
     </w:lvl>
   </w:abstractNum>
-  <w:abstractNum w:abstractNumId="18" w15:restartNumberingAfterBreak="0">
+  <w:abstractNum w:abstractNumId="20" w15:restartNumberingAfterBreak="0">
     <w:nsid w:val="73084775"/>
     <w:multiLevelType w:val="hybridMultilevel"/>
     <w:tmpl w:val="48F2F4B8"/>
@@ -11232,7 +11916,7 @@
       </w:rPr>
     </w:lvl>
   </w:abstractNum>
-  <w:abstractNum w:abstractNumId="19" w15:restartNumberingAfterBreak="0">
+  <w:abstractNum w:abstractNumId="21" w15:restartNumberingAfterBreak="0">
     <w:nsid w:val="7B8440BD"/>
     <w:multiLevelType w:val="hybridMultilevel"/>
     <w:tmpl w:val="B93244FE"/>
@@ -11353,7 +12037,7 @@
       </w:rPr>
     </w:lvl>
   </w:abstractNum>
-  <w:abstractNum w:abstractNumId="20" w15:restartNumberingAfterBreak="0">
+  <w:abstractNum w:abstractNumId="22" w15:restartNumberingAfterBreak="0">
     <w:nsid w:val="7CE81FE4"/>
     <w:multiLevelType w:val="multilevel"/>
     <w:tmpl w:val="47001FAA"/>
@@ -11466,7 +12150,7 @@
       </w:rPr>
     </w:lvl>
   </w:abstractNum>
-  <w:abstractNum w:abstractNumId="21" w15:restartNumberingAfterBreak="0">
+  <w:abstractNum w:abstractNumId="23" w15:restartNumberingAfterBreak="0">
     <w:nsid w:val="7D102BCE"/>
     <w:multiLevelType w:val="multilevel"/>
     <w:tmpl w:val="240A001F"/>
@@ -11553,28 +12237,28 @@
     </w:lvl>
   </w:abstractNum>
   <w:num w:numId="1" w16cid:durableId="1338269107">
-    <w:abstractNumId w:val="8"/>
+    <w:abstractNumId w:val="9"/>
   </w:num>
   <w:num w:numId="2" w16cid:durableId="2059741684">
-    <w:abstractNumId w:val="16"/>
+    <w:abstractNumId w:val="18"/>
   </w:num>
   <w:num w:numId="3" w16cid:durableId="1295061742">
     <w:abstractNumId w:val="6"/>
   </w:num>
   <w:num w:numId="4" w16cid:durableId="997613402">
-    <w:abstractNumId w:val="20"/>
+    <w:abstractNumId w:val="22"/>
   </w:num>
   <w:num w:numId="5" w16cid:durableId="1219897174">
-    <w:abstractNumId w:val="14"/>
+    <w:abstractNumId w:val="15"/>
   </w:num>
   <w:num w:numId="6" w16cid:durableId="1402367906">
-    <w:abstractNumId w:val="11"/>
+    <w:abstractNumId w:val="12"/>
   </w:num>
   <w:num w:numId="7" w16cid:durableId="923606087">
     <w:abstractNumId w:val="2"/>
   </w:num>
   <w:num w:numId="8" w16cid:durableId="450393039">
-    <w:abstractNumId w:val="15"/>
+    <w:abstractNumId w:val="17"/>
   </w:num>
   <w:num w:numId="9" w16cid:durableId="653066940">
     <w:abstractNumId w:val="3"/>
@@ -11583,13 +12267,13 @@
     <w:abstractNumId w:val="4"/>
   </w:num>
   <w:num w:numId="11" w16cid:durableId="1568373419">
-    <w:abstractNumId w:val="12"/>
+    <w:abstractNumId w:val="13"/>
   </w:num>
   <w:num w:numId="12" w16cid:durableId="2144151963">
-    <w:abstractNumId w:val="9"/>
+    <w:abstractNumId w:val="10"/>
   </w:num>
   <w:num w:numId="13" w16cid:durableId="423959988">
-    <w:abstractNumId w:val="10"/>
+    <w:abstractNumId w:val="11"/>
   </w:num>
   <w:num w:numId="14" w16cid:durableId="1676616275">
     <w:abstractNumId w:val="5"/>
@@ -11598,25 +12282,31 @@
     <w:abstractNumId w:val="0"/>
   </w:num>
   <w:num w:numId="16" w16cid:durableId="963391727">
+    <w:abstractNumId w:val="23"/>
+  </w:num>
+  <w:num w:numId="17" w16cid:durableId="1259949034">
+    <w:abstractNumId w:val="8"/>
+  </w:num>
+  <w:num w:numId="18" w16cid:durableId="439840087">
     <w:abstractNumId w:val="21"/>
   </w:num>
-  <w:num w:numId="17" w16cid:durableId="1259949034">
-    <w:abstractNumId w:val="7"/>
-  </w:num>
-  <w:num w:numId="18" w16cid:durableId="439840087">
+  <w:num w:numId="19" w16cid:durableId="660424738">
     <w:abstractNumId w:val="19"/>
   </w:num>
-  <w:num w:numId="19" w16cid:durableId="660424738">
-    <w:abstractNumId w:val="17"/>
-  </w:num>
   <w:num w:numId="20" w16cid:durableId="496963799">
-    <w:abstractNumId w:val="18"/>
+    <w:abstractNumId w:val="20"/>
   </w:num>
   <w:num w:numId="21" w16cid:durableId="1184318578">
     <w:abstractNumId w:val="1"/>
   </w:num>
   <w:num w:numId="22" w16cid:durableId="241257295">
-    <w:abstractNumId w:val="13"/>
+    <w:abstractNumId w:val="14"/>
+  </w:num>
+  <w:num w:numId="23" w16cid:durableId="1368261148">
+    <w:abstractNumId w:val="7"/>
+  </w:num>
+  <w:num w:numId="24" w16cid:durableId="178201193">
+    <w:abstractNumId w:val="16"/>
   </w:num>
 </w:numbering>
 </file>
@@ -12203,6 +12893,7 @@
   <w:style w:type="character" w:default="1" w:styleId="Fuentedeprrafopredeter">
     <w:name w:val="Default Paragraph Font"/>
     <w:uiPriority w:val="1"/>
+    <w:semiHidden/>
     <w:unhideWhenUsed/>
   </w:style>
   <w:style w:type="table" w:default="1" w:styleId="Tablanormal">
@@ -13020,28 +13711,28 @@
 </file>
 
 <file path=customXml/item1.xml><?xml version="1.0" encoding="utf-8"?>
+<b:Sources xmlns:b="http://schemas.openxmlformats.org/officeDocument/2006/bibliography" xmlns="http://schemas.openxmlformats.org/officeDocument/2006/bibliography" SelectedStyle="\APASixthEditionOfficeOnline.xsl" StyleName="APA" Version="6"/>
+</file>
+
+<file path=customXml/item2.xml><?xml version="1.0" encoding="utf-8"?>
 <go:gDocsCustomXmlDataStorage xmlns:go="http://customooxmlschemas.google.com/" xmlns:r="http://schemas.openxmlformats.org/officeDocument/2006/relationships" uri="GoogleDocsCustomDataVersion2">
   <go:docsCustomData xmlns:go="http://customooxmlschemas.google.com/" roundtripDataSignature="AMtx7mj06CNq6+mJN5ZKUcd9q9765+ou0w==">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</go:docsCustomData>
 </go:gDocsCustomXmlDataStorage>
 </file>
 
-<file path=customXml/item2.xml><?xml version="1.0" encoding="utf-8"?>
-<b:Sources xmlns:b="http://schemas.openxmlformats.org/officeDocument/2006/bibliography" xmlns="http://schemas.openxmlformats.org/officeDocument/2006/bibliography" SelectedStyle="\APASixthEditionOfficeOnline.xsl" StyleName="APA" Version="6"/>
+<file path=customXml/itemProps1.xml><?xml version="1.0" encoding="utf-8"?>
+<ds:datastoreItem xmlns:ds="http://schemas.openxmlformats.org/officeDocument/2006/customXml" ds:itemID="{6DF52094-FA8D-466F-AFCD-9DCAD20CAF89}">
+  <ds:schemaRefs>
+    <ds:schemaRef ds:uri="http://schemas.openxmlformats.org/officeDocument/2006/bibliography"/>
+  </ds:schemaRefs>
+</ds:datastoreItem>
 </file>
 
-<file path=customXml/itemProps1.xml><?xml version="1.0" encoding="utf-8"?>
+<file path=customXml/itemProps2.xml><?xml version="1.0" encoding="utf-8"?>
 <ds:datastoreItem xmlns:ds="http://schemas.openxmlformats.org/officeDocument/2006/customXml" ds:itemID="{11111111-1234-1234-1234-123412341234}">
   <ds:schemaRefs>
     <ds:schemaRef ds:uri="http://customooxmlschemas.google.com/"/>
     <ds:schemaRef ds:uri="http://schemas.openxmlformats.org/officeDocument/2006/relationships"/>
   </ds:schemaRefs>
 </ds:datastoreItem>
-</file>
-
-<file path=customXml/itemProps2.xml><?xml version="1.0" encoding="utf-8"?>
-<ds:datastoreItem xmlns:ds="http://schemas.openxmlformats.org/officeDocument/2006/customXml" ds:itemID="{6DF52094-FA8D-466F-AFCD-9DCAD20CAF89}">
-  <ds:schemaRefs>
-    <ds:schemaRef ds:uri="http://schemas.openxmlformats.org/officeDocument/2006/bibliography"/>
-  </ds:schemaRefs>
-</ds:datastoreItem>
 </file>
</xml_diff>

<commit_message>
correciones de srs, revision
</commit_message>
<xml_diff>
--- a/Documentacion/Especificación de requisitos de software  SRS.docx
+++ b/Documentacion/Especificación de requisitos de software  SRS.docx
@@ -3289,26 +3289,16 @@
     <w:p>
       <w:pPr>
         <w:ind w:left="1440"/>
-        <w:jc w:val="both"/>
-        <w:rPr>
-          <w:rFonts w:ascii="Arial" w:eastAsia="Arial" w:hAnsi="Arial" w:cs="Arial"/>
-        </w:rPr>
-      </w:pPr>
-      <w:r>
-        <w:rPr>
-          <w:rFonts w:ascii="Arial" w:eastAsia="Arial" w:hAnsi="Arial" w:cs="Arial"/>
-        </w:rPr>
-        <w:t>Se necesita diseñar un proyecto en el cual se evalúen conocimientos previos, en el cual se solicita crear un video juego, similar a cartas en línea, uno, entre otros, que consistirá en seleccionar una carta del mazo del usuario y el jugador que posea en sus cartas un atributo superior al de sus adversarios ganará, tomando posición de las cartas de estos mismo, ganará el jugador que posea la mayor cantidad de cartas.</w:t>
-      </w:r>
-    </w:p>
-    <w:p>
-      <w:pPr>
-        <w:ind w:left="708"/>
-        <w:jc w:val="both"/>
-        <w:rPr>
-          <w:rFonts w:ascii="Arial" w:eastAsia="Arial" w:hAnsi="Arial" w:cs="Arial"/>
-        </w:rPr>
-      </w:pPr>
+        <w:rPr>
+          <w:rFonts w:ascii="Arial" w:hAnsi="Arial" w:cs="Arial"/>
+        </w:rPr>
+      </w:pPr>
+      <w:r>
+        <w:rPr>
+          <w:rFonts w:ascii="Arial" w:hAnsi="Arial" w:cs="Arial"/>
+        </w:rPr>
+        <w:t>Carencia de herramientas accesibles, flexibles y ben documentadas para el desarrollo de juegos de cartas de combate.</w:t>
+      </w:r>
     </w:p>
     <w:p>
       <w:pPr>
@@ -3388,9 +3378,92 @@
     </w:p>
     <w:p>
       <w:pPr>
+        <w:pStyle w:val="Prrafodelista"/>
+        <w:ind w:left="1800"/>
+        <w:rPr>
+          <w:rFonts w:ascii="Arial" w:hAnsi="Arial" w:cs="Arial"/>
+          <w:b/>
+          <w:bCs/>
+        </w:rPr>
+      </w:pPr>
+      <w:r>
+        <w:rPr>
+          <w:rFonts w:ascii="Arial" w:hAnsi="Arial" w:cs="Arial"/>
+          <w:b/>
+          <w:bCs/>
+        </w:rPr>
+        <w:t>Objetivo general</w:t>
+      </w:r>
+      <w:r>
+        <w:rPr>
+          <w:rFonts w:ascii="Arial" w:hAnsi="Arial" w:cs="Arial"/>
+          <w:b/>
+          <w:bCs/>
+        </w:rPr>
+        <w:t>:</w:t>
+      </w:r>
+    </w:p>
+    <w:p>
+      <w:pPr>
+        <w:pStyle w:val="Prrafodelista"/>
         <w:numPr>
           <w:ilvl w:val="0"/>
-          <w:numId w:val="9"/>
+          <w:numId w:val="29"/>
+        </w:numPr>
+        <w:jc w:val="both"/>
+        <w:rPr>
+          <w:rFonts w:ascii="Arial" w:hAnsi="Arial" w:cs="Arial"/>
+        </w:rPr>
+      </w:pPr>
+      <w:r>
+        <w:rPr>
+          <w:rFonts w:ascii="Arial" w:hAnsi="Arial" w:cs="Arial"/>
+        </w:rPr>
+        <w:t>Desarrollar una herramienta de software accesible, flexible y bien documentada que facilite la creación de juegos de cartas de combate separando las limitaciones técnicas de compatibilidad y personalización de las soluciones actuales</w:t>
+      </w:r>
+      <w:r>
+        <w:rPr>
+          <w:rFonts w:ascii="Arial" w:hAnsi="Arial" w:cs="Arial"/>
+        </w:rPr>
+        <w:t>.</w:t>
+      </w:r>
+    </w:p>
+    <w:p>
+      <w:pPr>
+        <w:pStyle w:val="Prrafodelista"/>
+        <w:ind w:left="1800"/>
+        <w:jc w:val="both"/>
+        <w:rPr>
+          <w:rFonts w:ascii="Arial" w:hAnsi="Arial" w:cs="Arial"/>
+        </w:rPr>
+      </w:pPr>
+    </w:p>
+    <w:p>
+      <w:pPr>
+        <w:pStyle w:val="Prrafodelista"/>
+        <w:ind w:left="1800"/>
+        <w:jc w:val="both"/>
+        <w:rPr>
+          <w:rFonts w:ascii="Arial" w:hAnsi="Arial" w:cs="Arial"/>
+          <w:b/>
+          <w:bCs/>
+        </w:rPr>
+      </w:pPr>
+      <w:r>
+        <w:rPr>
+          <w:rFonts w:ascii="Arial" w:hAnsi="Arial" w:cs="Arial"/>
+          <w:b/>
+          <w:bCs/>
+        </w:rPr>
+        <w:t>Objetivos específicos:</w:t>
+      </w:r>
+    </w:p>
+    <w:p>
+      <w:pPr>
+        <w:pStyle w:val="Prrafodelista"/>
+        <w:numPr>
+          <w:ilvl w:val="0"/>
+          <w:numId w:val="29"/>
         </w:numPr>
         <w:spacing w:after="0"/>
         <w:rPr>
@@ -3401,33 +3474,15 @@
         <w:rPr>
           <w:rFonts w:ascii="Arial" w:eastAsia="Arial" w:hAnsi="Arial" w:cs="Arial"/>
         </w:rPr>
-        <w:t>Lograr que los usuarios puedan jugar en un entorno competitivo con otros usuarios, en el cual el máximo de jugadores será de 7 y el mínimo será de 2 jugadores.</w:t>
+        <w:t>Diseñar un proyecto en el cual la interfaz sea agradable para los jugadores.</w:t>
       </w:r>
     </w:p>
     <w:p>
       <w:pPr>
+        <w:pStyle w:val="Prrafodelista"/>
         <w:numPr>
           <w:ilvl w:val="0"/>
-          <w:numId w:val="9"/>
-        </w:numPr>
-        <w:spacing w:after="0"/>
-        <w:rPr>
-          <w:rFonts w:ascii="Arial" w:eastAsia="Arial" w:hAnsi="Arial" w:cs="Arial"/>
-        </w:rPr>
-      </w:pPr>
-      <w:r>
-        <w:rPr>
-          <w:rFonts w:ascii="Arial" w:eastAsia="Arial" w:hAnsi="Arial" w:cs="Arial"/>
-        </w:rPr>
-        <w:lastRenderedPageBreak/>
-        <w:t>Diseñar un proyecto en el cual la interfaz sea agradable para los jugadores.</w:t>
-      </w:r>
-    </w:p>
-    <w:p>
-      <w:pPr>
-        <w:numPr>
-          <w:ilvl w:val="0"/>
-          <w:numId w:val="9"/>
+          <w:numId w:val="29"/>
         </w:numPr>
         <w:rPr>
           <w:rFonts w:ascii="Arial" w:eastAsia="Arial" w:hAnsi="Arial" w:cs="Arial"/>
@@ -3460,6 +3515,7 @@
           <w:sz w:val="30"/>
           <w:szCs w:val="30"/>
         </w:rPr>
+        <w:lastRenderedPageBreak/>
         <w:t>PERSONAL INVOLUCRADO</w:t>
       </w:r>
       <w:bookmarkEnd w:id="12"/>
@@ -5137,12 +5193,6 @@
         <w:rPr>
           <w:rFonts w:ascii="Arial" w:eastAsia="Arial" w:hAnsi="Arial" w:cs="Arial"/>
         </w:rPr>
-        <w:t>Sistema de recompensas</w:t>
-      </w:r>
-      <w:r>
-        <w:rPr>
-          <w:rFonts w:ascii="Arial" w:eastAsia="Arial" w:hAnsi="Arial" w:cs="Arial"/>
-        </w:rPr>
         <w:br/>
       </w:r>
     </w:p>
@@ -5182,6 +5232,80 @@
         </w:rPr>
         <w:t>RF, RNF</w:t>
       </w:r>
+      <w:r>
+        <w:rPr>
+          <w:rFonts w:ascii="Arial" w:eastAsia="Arial" w:hAnsi="Arial" w:cs="Arial"/>
+        </w:rPr>
+        <w:t>: REQUISITOS FUNCIONALES Y NO FUNCIONALES</w:t>
+      </w:r>
+    </w:p>
+    <w:p>
+      <w:pPr>
+        <w:numPr>
+          <w:ilvl w:val="0"/>
+          <w:numId w:val="12"/>
+        </w:numPr>
+        <w:rPr>
+          <w:rFonts w:ascii="Arial" w:eastAsia="Arial" w:hAnsi="Arial" w:cs="Arial"/>
+        </w:rPr>
+      </w:pPr>
+      <w:r>
+        <w:rPr>
+          <w:rFonts w:ascii="Arial" w:eastAsia="Arial" w:hAnsi="Arial" w:cs="Arial"/>
+        </w:rPr>
+        <w:t>SRS: INFORME DE REQURIMIENTOS</w:t>
+      </w:r>
+    </w:p>
+    <w:p>
+      <w:pPr>
+        <w:numPr>
+          <w:ilvl w:val="0"/>
+          <w:numId w:val="12"/>
+        </w:numPr>
+        <w:rPr>
+          <w:rFonts w:ascii="Arial" w:eastAsia="Arial" w:hAnsi="Arial" w:cs="Arial"/>
+        </w:rPr>
+      </w:pPr>
+      <w:r>
+        <w:rPr>
+          <w:rFonts w:ascii="Arial" w:eastAsia="Arial" w:hAnsi="Arial" w:cs="Arial"/>
+        </w:rPr>
+        <w:t xml:space="preserve">UI: INTERFAZ DE USAURIO </w:t>
+      </w:r>
+    </w:p>
+    <w:p>
+      <w:pPr>
+        <w:numPr>
+          <w:ilvl w:val="0"/>
+          <w:numId w:val="12"/>
+        </w:numPr>
+        <w:rPr>
+          <w:rFonts w:ascii="Arial" w:eastAsia="Arial" w:hAnsi="Arial" w:cs="Arial"/>
+        </w:rPr>
+      </w:pPr>
+      <w:r>
+        <w:rPr>
+          <w:rFonts w:ascii="Arial" w:eastAsia="Arial" w:hAnsi="Arial" w:cs="Arial"/>
+        </w:rPr>
+        <w:t xml:space="preserve">API: INTERFAZ DE PROGRAMA DE APLICAION </w:t>
+      </w:r>
+    </w:p>
+    <w:p>
+      <w:pPr>
+        <w:numPr>
+          <w:ilvl w:val="0"/>
+          <w:numId w:val="12"/>
+        </w:numPr>
+        <w:rPr>
+          <w:rFonts w:ascii="Arial" w:eastAsia="Arial" w:hAnsi="Arial" w:cs="Arial"/>
+        </w:rPr>
+      </w:pPr>
+      <w:r>
+        <w:rPr>
+          <w:rFonts w:ascii="Arial" w:eastAsia="Arial" w:hAnsi="Arial" w:cs="Arial"/>
+        </w:rPr>
+        <w:t>DB: BASE DE DATOS</w:t>
+      </w:r>
     </w:p>
     <w:p>
       <w:pPr>
@@ -5207,6 +5331,7 @@
         <w:rPr>
           <w:rFonts w:ascii="Arial" w:eastAsia="Arial" w:hAnsi="Arial" w:cs="Arial"/>
         </w:rPr>
+        <w:lastRenderedPageBreak/>
         <w:t>Referencias</w:t>
       </w:r>
       <w:bookmarkEnd w:id="15"/>
@@ -5477,6 +5602,7 @@
         <w:rPr>
           <w:rFonts w:ascii="Arial" w:eastAsia="Arial" w:hAnsi="Arial" w:cs="Arial"/>
         </w:rPr>
+        <w:lastRenderedPageBreak/>
         <w:t>Jugadores min</w:t>
       </w:r>
       <w:r>
@@ -5528,7 +5654,6 @@
         <w:rPr>
           <w:rFonts w:ascii="Arial" w:eastAsia="Arial" w:hAnsi="Arial" w:cs="Arial"/>
         </w:rPr>
-        <w:lastRenderedPageBreak/>
         <w:t>Cada jugador recibirá 8 cartas al inicio de la partida.</w:t>
       </w:r>
       <w:r>
@@ -6035,7 +6160,7 @@
           <w:ilvl w:val="0"/>
           <w:numId w:val="14"/>
         </w:numPr>
-        <w:spacing w:after="0"/>
+        <w:spacing w:after="0" w:line="276" w:lineRule="auto"/>
         <w:ind w:left="1800"/>
         <w:rPr>
           <w:rFonts w:ascii="Arial" w:eastAsia="Arial" w:hAnsi="Arial" w:cs="Arial"/>
@@ -6045,7 +6170,7 @@
         <w:rPr>
           <w:rFonts w:ascii="Arial" w:eastAsia="Arial" w:hAnsi="Arial" w:cs="Arial"/>
         </w:rPr>
-        <w:t>Definir la temática del equipo.</w:t>
+        <w:t>El juego debe tener 4 paquetes de 8 de cartas.</w:t>
       </w:r>
     </w:p>
     <w:p>
@@ -6064,7 +6189,31 @@
         <w:rPr>
           <w:rFonts w:ascii="Arial" w:eastAsia="Arial" w:hAnsi="Arial" w:cs="Arial"/>
         </w:rPr>
-        <w:t>El juego debe tener 4 paquetes de 8 de cartas.</w:t>
+        <w:t xml:space="preserve">El juego debe </w:t>
+      </w:r>
+      <w:r>
+        <w:rPr>
+          <w:rFonts w:ascii="Arial" w:eastAsia="Arial" w:hAnsi="Arial" w:cs="Arial"/>
+        </w:rPr>
+        <w:t>tener entre</w:t>
+      </w:r>
+      <w:r>
+        <w:rPr>
+          <w:rFonts w:ascii="Arial" w:eastAsia="Arial" w:hAnsi="Arial" w:cs="Arial"/>
+        </w:rPr>
+        <w:t xml:space="preserve"> 2 </w:t>
+      </w:r>
+      <w:r>
+        <w:rPr>
+          <w:rFonts w:ascii="Arial" w:eastAsia="Arial" w:hAnsi="Arial" w:cs="Arial"/>
+        </w:rPr>
+        <w:t>y</w:t>
+      </w:r>
+      <w:r>
+        <w:rPr>
+          <w:rFonts w:ascii="Arial" w:eastAsia="Arial" w:hAnsi="Arial" w:cs="Arial"/>
+        </w:rPr>
+        <w:t xml:space="preserve"> 7 jugadores.</w:t>
       </w:r>
     </w:p>
     <w:p>
@@ -6083,7 +6232,7 @@
         <w:rPr>
           <w:rFonts w:ascii="Arial" w:eastAsia="Arial" w:hAnsi="Arial" w:cs="Arial"/>
         </w:rPr>
-        <w:t>El juego debe de ser de 2 a 7 jugadores.</w:t>
+        <w:t>Las Cartas van a tener plasmadas diferentes modelos.</w:t>
       </w:r>
     </w:p>
     <w:p>
@@ -6102,25 +6251,6 @@
         <w:rPr>
           <w:rFonts w:ascii="Arial" w:eastAsia="Arial" w:hAnsi="Arial" w:cs="Arial"/>
         </w:rPr>
-        <w:t>Las Cartas van a tener plasmadas diferentes modelos.</w:t>
-      </w:r>
-    </w:p>
-    <w:p>
-      <w:pPr>
-        <w:numPr>
-          <w:ilvl w:val="0"/>
-          <w:numId w:val="14"/>
-        </w:numPr>
-        <w:spacing w:after="0" w:line="276" w:lineRule="auto"/>
-        <w:ind w:left="1800"/>
-        <w:rPr>
-          <w:rFonts w:ascii="Arial" w:eastAsia="Arial" w:hAnsi="Arial" w:cs="Arial"/>
-        </w:rPr>
-      </w:pPr>
-      <w:r>
-        <w:rPr>
-          <w:rFonts w:ascii="Arial" w:eastAsia="Arial" w:hAnsi="Arial" w:cs="Arial"/>
-        </w:rPr>
         <w:t>Cada carta se marca con números seguidos de letras de la A, a la H.</w:t>
       </w:r>
     </w:p>
@@ -6182,97 +6312,106 @@
     </w:p>
     <w:p>
       <w:pPr>
+        <w:pStyle w:val="Sinespaciado"/>
         <w:numPr>
           <w:ilvl w:val="0"/>
-          <w:numId w:val="11"/>
+          <w:numId w:val="31"/>
         </w:numPr>
-        <w:spacing w:before="240" w:after="0"/>
-        <w:ind w:left="2160"/>
-        <w:rPr>
-          <w:rFonts w:ascii="Arial" w:eastAsia="Arial" w:hAnsi="Arial" w:cs="Arial"/>
-        </w:rPr>
-      </w:pPr>
-      <w:r>
-        <w:rPr>
-          <w:rFonts w:ascii="Arial" w:eastAsia="Arial" w:hAnsi="Arial" w:cs="Arial"/>
+        <w:rPr>
+          <w:rFonts w:ascii="Arial" w:eastAsia="Arial" w:hAnsi="Arial" w:cs="Arial"/>
+          <w:sz w:val="24"/>
+          <w:szCs w:val="24"/>
+        </w:rPr>
+      </w:pPr>
+      <w:r>
+        <w:rPr>
+          <w:rFonts w:ascii="Arial" w:eastAsia="Arial" w:hAnsi="Arial" w:cs="Arial"/>
+          <w:sz w:val="24"/>
+          <w:szCs w:val="24"/>
         </w:rPr>
         <w:t>Acceso a Internet</w:t>
       </w:r>
     </w:p>
     <w:p>
       <w:pPr>
+        <w:pStyle w:val="Sinespaciado"/>
         <w:numPr>
           <w:ilvl w:val="0"/>
-          <w:numId w:val="11"/>
+          <w:numId w:val="31"/>
         </w:numPr>
-        <w:spacing w:after="0"/>
-        <w:ind w:left="2160"/>
-        <w:rPr>
-          <w:rFonts w:ascii="Arial" w:eastAsia="Arial" w:hAnsi="Arial" w:cs="Arial"/>
-        </w:rPr>
-      </w:pPr>
-      <w:r>
-        <w:rPr>
-          <w:rFonts w:ascii="Arial" w:eastAsia="Arial" w:hAnsi="Arial" w:cs="Arial"/>
-        </w:rPr>
-        <w:t>Plataforma de juego: web</w:t>
+        <w:rPr>
+          <w:rFonts w:ascii="Arial" w:eastAsia="Arial" w:hAnsi="Arial" w:cs="Arial"/>
+          <w:sz w:val="24"/>
+          <w:szCs w:val="24"/>
+        </w:rPr>
+      </w:pPr>
+      <w:r>
+        <w:rPr>
+          <w:rFonts w:ascii="Arial" w:eastAsia="Arial" w:hAnsi="Arial" w:cs="Arial"/>
+          <w:sz w:val="24"/>
+          <w:szCs w:val="24"/>
+        </w:rPr>
+        <w:t>El jugador maneja conocimientos básicos del idioma español</w:t>
+      </w:r>
+      <w:r>
+        <w:rPr>
+          <w:rFonts w:ascii="Arial" w:eastAsia="Arial" w:hAnsi="Arial" w:cs="Arial"/>
+          <w:sz w:val="24"/>
+          <w:szCs w:val="24"/>
+        </w:rPr>
+        <w:t>.</w:t>
       </w:r>
     </w:p>
     <w:p>
       <w:pPr>
+        <w:pStyle w:val="Sinespaciado"/>
         <w:numPr>
           <w:ilvl w:val="0"/>
-          <w:numId w:val="11"/>
+          <w:numId w:val="31"/>
         </w:numPr>
-        <w:spacing w:after="0"/>
-        <w:ind w:left="2160"/>
-        <w:rPr>
-          <w:rFonts w:ascii="Arial" w:eastAsia="Arial" w:hAnsi="Arial" w:cs="Arial"/>
-        </w:rPr>
-      </w:pPr>
-      <w:r>
-        <w:rPr>
-          <w:rFonts w:ascii="Arial" w:eastAsia="Arial" w:hAnsi="Arial" w:cs="Arial"/>
+        <w:rPr>
+          <w:rFonts w:ascii="Arial" w:eastAsia="Arial" w:hAnsi="Arial" w:cs="Arial"/>
+          <w:sz w:val="24"/>
+          <w:szCs w:val="24"/>
+        </w:rPr>
+      </w:pPr>
+      <w:r>
+        <w:rPr>
+          <w:rFonts w:ascii="Arial" w:eastAsia="Arial" w:hAnsi="Arial" w:cs="Arial"/>
+          <w:sz w:val="24"/>
+          <w:szCs w:val="24"/>
         </w:rPr>
         <w:t>Equilibrio de cartas</w:t>
+      </w:r>
+      <w:r>
+        <w:rPr>
+          <w:rFonts w:ascii="Arial" w:eastAsia="Arial" w:hAnsi="Arial" w:cs="Arial"/>
+          <w:sz w:val="24"/>
+          <w:szCs w:val="24"/>
+        </w:rPr>
+        <w:t>.</w:t>
       </w:r>
     </w:p>
     <w:p>
       <w:pPr>
+        <w:pStyle w:val="Sinespaciado"/>
         <w:numPr>
           <w:ilvl w:val="0"/>
-          <w:numId w:val="11"/>
+          <w:numId w:val="31"/>
         </w:numPr>
-        <w:spacing w:after="0"/>
-        <w:ind w:left="2160"/>
-        <w:rPr>
-          <w:rFonts w:ascii="Arial" w:eastAsia="Arial" w:hAnsi="Arial" w:cs="Arial"/>
-        </w:rPr>
-      </w:pPr>
-      <w:r>
-        <w:rPr>
-          <w:rFonts w:ascii="Arial" w:eastAsia="Arial" w:hAnsi="Arial" w:cs="Arial"/>
+        <w:rPr>
+          <w:rFonts w:ascii="Arial" w:eastAsia="Arial" w:hAnsi="Arial" w:cs="Arial"/>
+          <w:sz w:val="24"/>
+          <w:szCs w:val="24"/>
+        </w:rPr>
+      </w:pPr>
+      <w:r>
+        <w:rPr>
+          <w:rFonts w:ascii="Arial" w:eastAsia="Arial" w:hAnsi="Arial" w:cs="Arial"/>
+          <w:sz w:val="24"/>
+          <w:szCs w:val="24"/>
         </w:rPr>
         <w:t>Capacidad de jugadores</w:t>
-      </w:r>
-    </w:p>
-    <w:p>
-      <w:pPr>
-        <w:numPr>
-          <w:ilvl w:val="0"/>
-          <w:numId w:val="11"/>
-        </w:numPr>
-        <w:spacing w:after="240"/>
-        <w:ind w:left="2160"/>
-        <w:rPr>
-          <w:rFonts w:ascii="Arial" w:eastAsia="Arial" w:hAnsi="Arial" w:cs="Arial"/>
-        </w:rPr>
-      </w:pPr>
-      <w:r>
-        <w:rPr>
-          <w:rFonts w:ascii="Arial" w:eastAsia="Arial" w:hAnsi="Arial" w:cs="Arial"/>
-        </w:rPr>
-        <w:t>Duración de las partidas</w:t>
       </w:r>
     </w:p>
     <w:p>
@@ -6305,19 +6444,22 @@
     </w:p>
     <w:p>
       <w:pPr>
+        <w:pStyle w:val="Sinespaciado"/>
         <w:numPr>
           <w:ilvl w:val="0"/>
-          <w:numId w:val="3"/>
+          <w:numId w:val="33"/>
         </w:numPr>
-        <w:spacing w:before="240" w:after="0"/>
-        <w:ind w:left="2160"/>
-        <w:rPr>
-          <w:rFonts w:ascii="Arial" w:eastAsia="Arial" w:hAnsi="Arial" w:cs="Arial"/>
-        </w:rPr>
-      </w:pPr>
-      <w:r>
-        <w:rPr>
-          <w:rFonts w:ascii="Arial" w:eastAsia="Arial" w:hAnsi="Arial" w:cs="Arial"/>
+        <w:rPr>
+          <w:rFonts w:ascii="Arial" w:eastAsia="Arial" w:hAnsi="Arial" w:cs="Arial"/>
+          <w:sz w:val="24"/>
+          <w:szCs w:val="24"/>
+        </w:rPr>
+      </w:pPr>
+      <w:r>
+        <w:rPr>
+          <w:rFonts w:ascii="Arial" w:eastAsia="Arial" w:hAnsi="Arial" w:cs="Arial"/>
+          <w:sz w:val="24"/>
+          <w:szCs w:val="24"/>
         </w:rPr>
         <w:t>Motor de Juego (Back-</w:t>
       </w:r>
@@ -6325,6 +6467,8 @@
       <w:r>
         <w:rPr>
           <w:rFonts w:ascii="Arial" w:eastAsia="Arial" w:hAnsi="Arial" w:cs="Arial"/>
+          <w:sz w:val="24"/>
+          <w:szCs w:val="24"/>
         </w:rPr>
         <w:t>end</w:t>
       </w:r>
@@ -6332,46 +6476,106 @@
       <w:r>
         <w:rPr>
           <w:rFonts w:ascii="Arial" w:eastAsia="Arial" w:hAnsi="Arial" w:cs="Arial"/>
+          <w:sz w:val="24"/>
+          <w:szCs w:val="24"/>
         </w:rPr>
         <w:t>)</w:t>
       </w:r>
     </w:p>
     <w:p>
       <w:pPr>
+        <w:pStyle w:val="Sinespaciado"/>
         <w:numPr>
           <w:ilvl w:val="0"/>
-          <w:numId w:val="3"/>
+          <w:numId w:val="33"/>
         </w:numPr>
-        <w:spacing w:after="0"/>
-        <w:ind w:left="2160"/>
-        <w:rPr>
-          <w:rFonts w:ascii="Arial" w:eastAsia="Arial" w:hAnsi="Arial" w:cs="Arial"/>
-        </w:rPr>
-      </w:pPr>
-      <w:r>
-        <w:rPr>
-          <w:rFonts w:ascii="Arial" w:eastAsia="Arial" w:hAnsi="Arial" w:cs="Arial"/>
+        <w:rPr>
+          <w:rFonts w:ascii="Arial" w:eastAsia="Arial" w:hAnsi="Arial" w:cs="Arial"/>
+          <w:sz w:val="24"/>
+          <w:szCs w:val="24"/>
+        </w:rPr>
+      </w:pPr>
+      <w:r>
+        <w:rPr>
+          <w:rFonts w:ascii="Arial" w:eastAsia="Arial" w:hAnsi="Arial" w:cs="Arial"/>
+          <w:sz w:val="24"/>
+          <w:szCs w:val="24"/>
         </w:rPr>
         <w:t>Base de datos</w:t>
       </w:r>
     </w:p>
     <w:p>
       <w:pPr>
+        <w:pStyle w:val="Sinespaciado"/>
         <w:numPr>
           <w:ilvl w:val="0"/>
-          <w:numId w:val="3"/>
+          <w:numId w:val="33"/>
         </w:numPr>
-        <w:spacing w:after="240"/>
-        <w:ind w:left="2160"/>
-        <w:rPr>
-          <w:rFonts w:ascii="Arial" w:eastAsia="Arial" w:hAnsi="Arial" w:cs="Arial"/>
-        </w:rPr>
-      </w:pPr>
-      <w:r>
-        <w:rPr>
-          <w:rFonts w:ascii="Arial" w:eastAsia="Arial" w:hAnsi="Arial" w:cs="Arial"/>
-        </w:rPr>
-        <w:t xml:space="preserve">mejoras </w:t>
+        <w:rPr>
+          <w:rFonts w:ascii="Arial" w:eastAsia="Arial" w:hAnsi="Arial" w:cs="Arial"/>
+          <w:sz w:val="24"/>
+          <w:szCs w:val="24"/>
+        </w:rPr>
+      </w:pPr>
+      <w:r>
+        <w:rPr>
+          <w:rFonts w:ascii="Arial" w:eastAsia="Arial" w:hAnsi="Arial" w:cs="Arial"/>
+          <w:sz w:val="24"/>
+          <w:szCs w:val="24"/>
+        </w:rPr>
+        <w:t>M</w:t>
+      </w:r>
+      <w:r>
+        <w:rPr>
+          <w:rFonts w:ascii="Arial" w:eastAsia="Arial" w:hAnsi="Arial" w:cs="Arial"/>
+          <w:sz w:val="24"/>
+          <w:szCs w:val="24"/>
+        </w:rPr>
+        <w:t xml:space="preserve">ejoras </w:t>
+      </w:r>
+    </w:p>
+    <w:p>
+      <w:pPr>
+        <w:pStyle w:val="Sinespaciado"/>
+        <w:numPr>
+          <w:ilvl w:val="0"/>
+          <w:numId w:val="33"/>
+        </w:numPr>
+        <w:rPr>
+          <w:rFonts w:ascii="Arial" w:eastAsia="Arial" w:hAnsi="Arial" w:cs="Arial"/>
+          <w:sz w:val="24"/>
+          <w:szCs w:val="24"/>
+        </w:rPr>
+      </w:pPr>
+      <w:r>
+        <w:rPr>
+          <w:rFonts w:ascii="Arial" w:eastAsia="Arial" w:hAnsi="Arial" w:cs="Arial"/>
+          <w:sz w:val="24"/>
+          <w:szCs w:val="24"/>
+        </w:rPr>
+        <w:t xml:space="preserve">Requerimientos no funcionales </w:t>
+      </w:r>
+    </w:p>
+    <w:p>
+      <w:pPr>
+        <w:pStyle w:val="Sinespaciado"/>
+        <w:numPr>
+          <w:ilvl w:val="0"/>
+          <w:numId w:val="33"/>
+        </w:numPr>
+        <w:rPr>
+          <w:rFonts w:ascii="Arial" w:eastAsia="Arial" w:hAnsi="Arial" w:cs="Arial"/>
+          <w:sz w:val="24"/>
+          <w:szCs w:val="24"/>
+        </w:rPr>
+      </w:pPr>
+      <w:r>
+        <w:rPr>
+          <w:rFonts w:ascii="Arial" w:eastAsia="Arial" w:hAnsi="Arial" w:cs="Arial"/>
+          <w:sz w:val="24"/>
+          <w:szCs w:val="24"/>
+        </w:rPr>
+        <w:t>Accesibilidad a internet</w:t>
       </w:r>
     </w:p>
     <w:p>
@@ -6400,7 +6604,7 @@
         <w:pStyle w:val="Ttulo2"/>
         <w:numPr>
           <w:ilvl w:val="1"/>
-          <w:numId w:val="3"/>
+          <w:numId w:val="16"/>
         </w:numPr>
         <w:rPr>
           <w:rFonts w:ascii="Arial" w:hAnsi="Arial" w:cs="Arial"/>
@@ -6420,18 +6624,17 @@
         <w:pStyle w:val="Prrafodelista"/>
         <w:numPr>
           <w:ilvl w:val="0"/>
-          <w:numId w:val="20"/>
+          <w:numId w:val="28"/>
         </w:numPr>
-        <w:jc w:val="both"/>
-        <w:rPr>
-          <w:rFonts w:ascii="Arial" w:eastAsia="Arial" w:hAnsi="Arial" w:cs="Arial"/>
-        </w:rPr>
-      </w:pPr>
-      <w:r>
-        <w:rPr>
-          <w:rFonts w:ascii="Arial" w:eastAsia="Arial" w:hAnsi="Arial" w:cs="Arial"/>
-        </w:rPr>
-        <w:t xml:space="preserve">Interfaces de usuario: </w:t>
+        <w:rPr>
+          <w:rFonts w:ascii="Arial" w:hAnsi="Arial" w:cs="Arial"/>
+        </w:rPr>
+      </w:pPr>
+      <w:r>
+        <w:rPr>
+          <w:rFonts w:ascii="Arial" w:hAnsi="Arial" w:cs="Arial"/>
+        </w:rPr>
+        <w:t>Depende de un navegador para poder acceder al sistema.</w:t>
       </w:r>
     </w:p>
     <w:p>
@@ -6439,32 +6642,29 @@
         <w:pStyle w:val="Prrafodelista"/>
         <w:numPr>
           <w:ilvl w:val="0"/>
-          <w:numId w:val="22"/>
+          <w:numId w:val="28"/>
         </w:numPr>
-        <w:jc w:val="both"/>
-        <w:rPr>
-          <w:rFonts w:ascii="Arial" w:eastAsia="Arial" w:hAnsi="Arial" w:cs="Arial"/>
-        </w:rPr>
-      </w:pPr>
-      <w:r>
-        <w:rPr>
-          <w:rFonts w:ascii="Arial" w:eastAsia="Arial" w:hAnsi="Arial" w:cs="Arial"/>
-        </w:rPr>
-        <w:t xml:space="preserve">El usuario contara con un </w:t>
-      </w:r>
-      <w:proofErr w:type="spellStart"/>
-      <w:r>
-        <w:rPr>
-          <w:rFonts w:ascii="Arial" w:eastAsia="Arial" w:hAnsi="Arial" w:cs="Arial"/>
-        </w:rPr>
-        <w:t>login</w:t>
-      </w:r>
-      <w:proofErr w:type="spellEnd"/>
-      <w:r>
-        <w:rPr>
-          <w:rFonts w:ascii="Arial" w:eastAsia="Arial" w:hAnsi="Arial" w:cs="Arial"/>
-        </w:rPr>
-        <w:t xml:space="preserve"> para iniciar sesión, un apartado para poderse registrar, un apartado para poder recuperar su contraseña en caso de que la haya olvidado.</w:t>
+        <w:rPr>
+          <w:rFonts w:ascii="Arial" w:hAnsi="Arial" w:cs="Arial"/>
+        </w:rPr>
+      </w:pPr>
+      <w:r>
+        <w:rPr>
+          <w:rFonts w:ascii="Arial" w:hAnsi="Arial" w:cs="Arial"/>
+        </w:rPr>
+        <w:t>Un sistema operativo</w:t>
+      </w:r>
+      <w:r>
+        <w:rPr>
+          <w:rFonts w:ascii="Arial" w:hAnsi="Arial" w:cs="Arial"/>
+        </w:rPr>
+        <w:t>.</w:t>
+      </w:r>
+      <w:r>
+        <w:rPr>
+          <w:rFonts w:ascii="Arial" w:hAnsi="Arial" w:cs="Arial"/>
+        </w:rPr>
+        <w:t xml:space="preserve"> </w:t>
       </w:r>
     </w:p>
     <w:p>
@@ -6472,86 +6672,14 @@
         <w:pStyle w:val="Prrafodelista"/>
         <w:numPr>
           <w:ilvl w:val="0"/>
-          <w:numId w:val="22"/>
+          <w:numId w:val="28"/>
         </w:numPr>
-        <w:jc w:val="both"/>
-        <w:rPr>
-          <w:rFonts w:ascii="Arial" w:eastAsia="Arial" w:hAnsi="Arial" w:cs="Arial"/>
-        </w:rPr>
-      </w:pPr>
-      <w:r>
-        <w:rPr>
-          <w:rFonts w:ascii="Arial" w:eastAsia="Arial" w:hAnsi="Arial" w:cs="Arial"/>
-        </w:rPr>
-        <w:t>Tendrá un home, en el cual tendrá para elegir si quiere unirse o crear una sala, en la cual si se crea una sala, el que la crea podrá ponerle nombre y pasara a la sala de espera mientras sus amigos se unen.</w:t>
-      </w:r>
-    </w:p>
-    <w:p>
-      <w:pPr>
-        <w:pStyle w:val="Prrafodelista"/>
-        <w:numPr>
-          <w:ilvl w:val="0"/>
-          <w:numId w:val="22"/>
-        </w:numPr>
-        <w:jc w:val="both"/>
-        <w:rPr>
-          <w:rFonts w:ascii="Arial" w:eastAsia="Arial" w:hAnsi="Arial" w:cs="Arial"/>
-        </w:rPr>
-      </w:pPr>
-      <w:r>
-        <w:rPr>
-          <w:rFonts w:ascii="Arial" w:eastAsia="Arial" w:hAnsi="Arial" w:cs="Arial"/>
-        </w:rPr>
-        <w:t>T</w:t>
-      </w:r>
-      <w:r>
-        <w:rPr>
-          <w:rFonts w:ascii="Arial" w:eastAsia="Arial" w:hAnsi="Arial" w:cs="Arial"/>
-        </w:rPr>
-        <w:t>endrá un</w:t>
-      </w:r>
-      <w:r>
-        <w:rPr>
-          <w:rFonts w:ascii="Arial" w:eastAsia="Arial" w:hAnsi="Arial" w:cs="Arial"/>
-        </w:rPr>
-        <w:t>a</w:t>
-      </w:r>
-      <w:r>
-        <w:rPr>
-          <w:rFonts w:ascii="Arial" w:eastAsia="Arial" w:hAnsi="Arial" w:cs="Arial"/>
-        </w:rPr>
-        <w:t xml:space="preserve"> tabla de clasificación para ver al jugador ganador</w:t>
-      </w:r>
-      <w:r>
-        <w:rPr>
-          <w:rFonts w:ascii="Arial" w:eastAsia="Arial" w:hAnsi="Arial" w:cs="Arial"/>
-        </w:rPr>
-        <w:t>.</w:t>
-      </w:r>
-    </w:p>
-    <w:p>
-      <w:pPr>
-        <w:pStyle w:val="Prrafodelista"/>
-        <w:numPr>
-          <w:ilvl w:val="0"/>
-          <w:numId w:val="22"/>
-        </w:numPr>
-        <w:jc w:val="both"/>
-        <w:rPr>
-          <w:rFonts w:ascii="Arial" w:eastAsia="Arial" w:hAnsi="Arial" w:cs="Arial"/>
-        </w:rPr>
-      </w:pPr>
-      <w:r>
-        <w:rPr>
-          <w:rFonts w:ascii="Arial" w:eastAsia="Arial" w:hAnsi="Arial" w:cs="Arial"/>
-        </w:rPr>
-        <w:t>Habrá un apartado para ver el historial del jugador.</w:t>
-      </w:r>
-      <w:r>
-        <w:rPr>
-          <w:rFonts w:ascii="Arial" w:eastAsia="Arial" w:hAnsi="Arial" w:cs="Arial"/>
-        </w:rPr>
-        <w:br/>
+      </w:pPr>
+      <w:r>
+        <w:rPr>
+          <w:rFonts w:ascii="Arial" w:hAnsi="Arial" w:cs="Arial"/>
+        </w:rPr>
+        <w:t>Periféricos.</w:t>
       </w:r>
     </w:p>
     <w:p>
@@ -6559,7 +6687,7 @@
         <w:pStyle w:val="Ttulo2"/>
         <w:numPr>
           <w:ilvl w:val="1"/>
-          <w:numId w:val="3"/>
+          <w:numId w:val="16"/>
         </w:numPr>
         <w:rPr>
           <w:rFonts w:ascii="Arial" w:hAnsi="Arial" w:cs="Arial"/>
@@ -7287,15 +7415,7 @@
                 <w:rFonts w:ascii="Arial" w:eastAsia="Arial" w:hAnsi="Arial" w:cs="Arial"/>
                 <w:lang w:val="es-CO"/>
               </w:rPr>
-              <w:t xml:space="preserve">El sistema debe permitir que las cartas se enfrenten en combates basados en las 6 características de las cartas. El jugador que </w:t>
-            </w:r>
-            <w:r>
-              <w:rPr>
-                <w:rFonts w:ascii="Arial" w:eastAsia="Arial" w:hAnsi="Arial" w:cs="Arial"/>
-                <w:lang w:val="es-CO"/>
-              </w:rPr>
-              <w:lastRenderedPageBreak/>
-              <w:t>tenga el valor más alto en una característica específica ganará esa ronda. Las cartas del oponente ganadas deberán ser añadidas al mazo del jugador que ganó la ronda.</w:t>
+              <w:t>El sistema debe permitir que las cartas se enfrenten en combates basados en las 6 características de las cartas. El jugador que tenga el valor más alto en una característica específica ganará esa ronda. Las cartas del oponente ganadas deberán ser añadidas al mazo del jugador que ganó la ronda.</w:t>
             </w:r>
           </w:p>
         </w:tc>
@@ -7328,7 +7448,6 @@
                 <w:sz w:val="20"/>
                 <w:lang w:val="es-CO"/>
               </w:rPr>
-              <w:lastRenderedPageBreak/>
               <w:t>Criterios de Aceptación</w:t>
             </w:r>
             <w:r>
@@ -7484,6 +7603,7 @@
                 <w:sz w:val="20"/>
                 <w:lang w:val="es-CO"/>
               </w:rPr>
+              <w:lastRenderedPageBreak/>
               <w:t>Identificación</w:t>
             </w:r>
             <w:r>
@@ -8464,15 +8584,7 @@
                 <w:rFonts w:ascii="Arial" w:eastAsia="Arial" w:hAnsi="Arial" w:cs="Arial"/>
                 <w:lang w:val="es-CO"/>
               </w:rPr>
-              <w:t xml:space="preserve">El sistema debe ser capaz de manejar hasta 7 jugadores simultáneos en una partida sin que se vean afectadas la velocidad de carga o la experiencia del jugador. Las transiciones entre rondas y la visualización de las cartas deben ser instantáneas o </w:t>
-            </w:r>
-            <w:r>
-              <w:rPr>
-                <w:rFonts w:ascii="Arial" w:eastAsia="Arial" w:hAnsi="Arial" w:cs="Arial"/>
-                <w:lang w:val="es-CO"/>
-              </w:rPr>
-              <w:lastRenderedPageBreak/>
-              <w:t>con un retraso mínimo, para asegurar una experiencia fluida y dinámica.</w:t>
+              <w:t>El sistema debe ser capaz de manejar hasta 7 jugadores simultáneos en una partida sin que se vean afectadas la velocidad de carga o la experiencia del jugador. Las transiciones entre rondas y la visualización de las cartas deben ser instantáneas o con un retraso mínimo, para asegurar una experiencia fluida y dinámica.</w:t>
             </w:r>
           </w:p>
         </w:tc>
@@ -8505,7 +8617,6 @@
                 <w:sz w:val="20"/>
                 <w:lang w:val="es-CO"/>
               </w:rPr>
-              <w:lastRenderedPageBreak/>
               <w:t>Criterios de Aceptación</w:t>
             </w:r>
             <w:r>
@@ -8591,7 +8702,7 @@
         <w:pStyle w:val="Ttulo2"/>
         <w:numPr>
           <w:ilvl w:val="0"/>
-          <w:numId w:val="3"/>
+          <w:numId w:val="16"/>
         </w:numPr>
         <w:rPr>
           <w:rFonts w:ascii="Arial" w:eastAsia="Arial" w:hAnsi="Arial" w:cs="Arial"/>
@@ -8813,7 +8924,6 @@
         <w:rPr>
           <w:rFonts w:ascii="Arial" w:eastAsia="Arial" w:hAnsi="Arial" w:cs="Arial"/>
         </w:rPr>
-        <w:lastRenderedPageBreak/>
         <w:t>- El sistema debe gestionar las comparaciones y declarar un ganador por ronda. </w:t>
       </w:r>
     </w:p>
@@ -8844,6 +8954,7 @@
         <w:rPr>
           <w:rFonts w:ascii="Arial" w:eastAsia="Arial" w:hAnsi="Arial" w:cs="Arial"/>
         </w:rPr>
+        <w:lastRenderedPageBreak/>
         <w:t>- Si un jugador gana más de 4 rondas, se le debe declarar ganador de la partida.</w:t>
       </w:r>
     </w:p>
@@ -9089,6 +9200,53 @@
     </w:p>
     <w:p>
       <w:pPr>
+        <w:ind w:left="2160"/>
+        <w:jc w:val="both"/>
+        <w:rPr>
+          <w:rFonts w:ascii="Arial" w:eastAsia="Arial" w:hAnsi="Arial" w:cs="Arial"/>
+        </w:rPr>
+      </w:pPr>
+    </w:p>
+    <w:p>
+      <w:pPr>
+        <w:pStyle w:val="Ttulo3"/>
+        <w:ind w:firstLine="720"/>
+        <w:rPr>
+          <w:rFonts w:ascii="Arial" w:eastAsia="Arial" w:hAnsi="Arial" w:cs="Arial"/>
+        </w:rPr>
+      </w:pPr>
+      <w:bookmarkStart w:id="34" w:name="_Toc204691319"/>
+      <w:r>
+        <w:rPr>
+          <w:rFonts w:ascii="Arial" w:eastAsia="Arial" w:hAnsi="Arial" w:cs="Arial"/>
+        </w:rPr>
+        <w:t>5. Rendimiento del Sistema (RNF-1)</w:t>
+      </w:r>
+      <w:bookmarkEnd w:id="34"/>
+      <w:r>
+        <w:rPr>
+          <w:rFonts w:ascii="Arial" w:eastAsia="Arial" w:hAnsi="Arial" w:cs="Arial"/>
+        </w:rPr>
+        <w:t> </w:t>
+      </w:r>
+    </w:p>
+    <w:p>
+      <w:pPr>
+        <w:ind w:left="720"/>
+        <w:jc w:val="both"/>
+        <w:rPr>
+          <w:rFonts w:ascii="Arial" w:eastAsia="Arial" w:hAnsi="Arial" w:cs="Arial"/>
+        </w:rPr>
+      </w:pPr>
+      <w:r>
+        <w:rPr>
+          <w:rFonts w:ascii="Arial" w:eastAsia="Arial" w:hAnsi="Arial" w:cs="Arial"/>
+        </w:rPr>
+        <w:t> </w:t>
+      </w:r>
+    </w:p>
+    <w:p>
+      <w:pPr>
         <w:ind w:left="1440"/>
         <w:jc w:val="both"/>
         <w:rPr>
@@ -9099,7 +9257,7 @@
         <w:rPr>
           <w:rFonts w:ascii="Arial" w:eastAsia="Arial" w:hAnsi="Arial" w:cs="Arial"/>
         </w:rPr>
-        <w:t> </w:t>
+        <w:t>El sistema debe permitir la participación de hasta 7 jugadores sin que se degrade la experiencia de juego. Las acciones como cambiar de ronda o mostrar cartas deben ser instantáneas o con un retraso mínimo.  </w:t>
       </w:r>
     </w:p>
     <w:p>
@@ -9110,94 +9268,22 @@
           <w:rFonts w:ascii="Arial" w:eastAsia="Arial" w:hAnsi="Arial" w:cs="Arial"/>
         </w:rPr>
       </w:pPr>
+      <w:r>
+        <w:rPr>
+          <w:rFonts w:ascii="Arial" w:eastAsia="Arial" w:hAnsi="Arial" w:cs="Arial"/>
+          <w:b/>
+        </w:rPr>
+        <w:t>Aspectos clave:</w:t>
+      </w:r>
+      <w:r>
+        <w:rPr>
+          <w:rFonts w:ascii="Arial" w:eastAsia="Arial" w:hAnsi="Arial" w:cs="Arial"/>
+        </w:rPr>
+        <w:t> </w:t>
+      </w:r>
     </w:p>
     <w:p>
       <w:pPr>
-        <w:ind w:left="1440"/>
-        <w:jc w:val="both"/>
-        <w:rPr>
-          <w:rFonts w:ascii="Arial" w:eastAsia="Arial" w:hAnsi="Arial" w:cs="Arial"/>
-        </w:rPr>
-      </w:pPr>
-    </w:p>
-    <w:p>
-      <w:pPr>
-        <w:pStyle w:val="Ttulo3"/>
-        <w:ind w:firstLine="720"/>
-        <w:rPr>
-          <w:rFonts w:ascii="Arial" w:eastAsia="Arial" w:hAnsi="Arial" w:cs="Arial"/>
-        </w:rPr>
-      </w:pPr>
-      <w:bookmarkStart w:id="34" w:name="_Toc204691319"/>
-      <w:r>
-        <w:rPr>
-          <w:rFonts w:ascii="Arial" w:eastAsia="Arial" w:hAnsi="Arial" w:cs="Arial"/>
-        </w:rPr>
-        <w:lastRenderedPageBreak/>
-        <w:t>5. Rendimiento del Sistema (RNF-1)</w:t>
-      </w:r>
-      <w:bookmarkEnd w:id="34"/>
-      <w:r>
-        <w:rPr>
-          <w:rFonts w:ascii="Arial" w:eastAsia="Arial" w:hAnsi="Arial" w:cs="Arial"/>
-        </w:rPr>
-        <w:t> </w:t>
-      </w:r>
-    </w:p>
-    <w:p>
-      <w:pPr>
-        <w:ind w:left="720"/>
-        <w:jc w:val="both"/>
-        <w:rPr>
-          <w:rFonts w:ascii="Arial" w:eastAsia="Arial" w:hAnsi="Arial" w:cs="Arial"/>
-        </w:rPr>
-      </w:pPr>
-      <w:r>
-        <w:rPr>
-          <w:rFonts w:ascii="Arial" w:eastAsia="Arial" w:hAnsi="Arial" w:cs="Arial"/>
-        </w:rPr>
-        <w:t> </w:t>
-      </w:r>
-    </w:p>
-    <w:p>
-      <w:pPr>
-        <w:ind w:left="1440"/>
-        <w:jc w:val="both"/>
-        <w:rPr>
-          <w:rFonts w:ascii="Arial" w:eastAsia="Arial" w:hAnsi="Arial" w:cs="Arial"/>
-        </w:rPr>
-      </w:pPr>
-      <w:r>
-        <w:rPr>
-          <w:rFonts w:ascii="Arial" w:eastAsia="Arial" w:hAnsi="Arial" w:cs="Arial"/>
-        </w:rPr>
-        <w:t>El sistema debe permitir la participación de hasta 7 jugadores sin que se degrade la experiencia de juego. Las acciones como cambiar de ronda o mostrar cartas deben ser instantáneas o con un retraso mínimo.  </w:t>
-      </w:r>
-    </w:p>
-    <w:p>
-      <w:pPr>
-        <w:ind w:left="1440"/>
-        <w:jc w:val="both"/>
-        <w:rPr>
-          <w:rFonts w:ascii="Arial" w:eastAsia="Arial" w:hAnsi="Arial" w:cs="Arial"/>
-        </w:rPr>
-      </w:pPr>
-      <w:r>
-        <w:rPr>
-          <w:rFonts w:ascii="Arial" w:eastAsia="Arial" w:hAnsi="Arial" w:cs="Arial"/>
-          <w:b/>
-        </w:rPr>
-        <w:t>Aspectos clave:</w:t>
-      </w:r>
-      <w:r>
-        <w:rPr>
-          <w:rFonts w:ascii="Arial" w:eastAsia="Arial" w:hAnsi="Arial" w:cs="Arial"/>
-        </w:rPr>
-        <w:t> </w:t>
-      </w:r>
-    </w:p>
-    <w:p>
-      <w:pPr>
         <w:ind w:left="2160"/>
         <w:jc w:val="both"/>
         <w:rPr>
@@ -9208,6 +9294,7 @@
         <w:rPr>
           <w:rFonts w:ascii="Arial" w:eastAsia="Arial" w:hAnsi="Arial" w:cs="Arial"/>
         </w:rPr>
+        <w:lastRenderedPageBreak/>
         <w:t>- No debe haber caídas o interrupciones durante la partida. </w:t>
       </w:r>
     </w:p>
@@ -9308,7 +9395,7 @@
         <w:pStyle w:val="Ttulo2"/>
         <w:numPr>
           <w:ilvl w:val="0"/>
-          <w:numId w:val="3"/>
+          <w:numId w:val="16"/>
         </w:numPr>
         <w:rPr>
           <w:rFonts w:ascii="Arial" w:hAnsi="Arial" w:cs="Arial"/>
@@ -9463,6 +9550,7 @@
         <w:ind w:left="708"/>
       </w:pPr>
       <w:r>
+        <w:lastRenderedPageBreak/>
         <w:t xml:space="preserve">Como: Jugador </w:t>
       </w:r>
       <w:r>
@@ -9812,6 +9900,119 @@
     </w:lvl>
   </w:abstractNum>
   <w:abstractNum w:abstractNumId="2" w15:restartNumberingAfterBreak="0">
+    <w:nsid w:val="11E24D2F"/>
+    <w:multiLevelType w:val="hybridMultilevel"/>
+    <w:tmpl w:val="95DEFB60"/>
+    <w:lvl w:ilvl="0" w:tplc="2A263A3A">
+      <w:start w:val="4"/>
+      <w:numFmt w:val="bullet"/>
+      <w:lvlText w:val="-"/>
+      <w:lvlJc w:val="left"/>
+      <w:pPr>
+        <w:ind w:left="1800" w:hanging="360"/>
+      </w:pPr>
+      <w:rPr>
+        <w:rFonts w:ascii="Aptos" w:eastAsia="Aptos" w:hAnsi="Aptos" w:cs="Aptos" w:hint="default"/>
+      </w:rPr>
+    </w:lvl>
+    <w:lvl w:ilvl="1" w:tplc="240A0003" w:tentative="1">
+      <w:start w:val="1"/>
+      <w:numFmt w:val="bullet"/>
+      <w:lvlText w:val="o"/>
+      <w:lvlJc w:val="left"/>
+      <w:pPr>
+        <w:ind w:left="1440" w:hanging="360"/>
+      </w:pPr>
+      <w:rPr>
+        <w:rFonts w:ascii="Courier New" w:hAnsi="Courier New" w:cs="Courier New" w:hint="default"/>
+      </w:rPr>
+    </w:lvl>
+    <w:lvl w:ilvl="2" w:tplc="240A0005" w:tentative="1">
+      <w:start w:val="1"/>
+      <w:numFmt w:val="bullet"/>
+      <w:lvlText w:val=""/>
+      <w:lvlJc w:val="left"/>
+      <w:pPr>
+        <w:ind w:left="2160" w:hanging="360"/>
+      </w:pPr>
+      <w:rPr>
+        <w:rFonts w:ascii="Wingdings" w:hAnsi="Wingdings" w:hint="default"/>
+      </w:rPr>
+    </w:lvl>
+    <w:lvl w:ilvl="3" w:tplc="240A0001" w:tentative="1">
+      <w:start w:val="1"/>
+      <w:numFmt w:val="bullet"/>
+      <w:lvlText w:val=""/>
+      <w:lvlJc w:val="left"/>
+      <w:pPr>
+        <w:ind w:left="2880" w:hanging="360"/>
+      </w:pPr>
+      <w:rPr>
+        <w:rFonts w:ascii="Symbol" w:hAnsi="Symbol" w:hint="default"/>
+      </w:rPr>
+    </w:lvl>
+    <w:lvl w:ilvl="4" w:tplc="240A0003" w:tentative="1">
+      <w:start w:val="1"/>
+      <w:numFmt w:val="bullet"/>
+      <w:lvlText w:val="o"/>
+      <w:lvlJc w:val="left"/>
+      <w:pPr>
+        <w:ind w:left="3600" w:hanging="360"/>
+      </w:pPr>
+      <w:rPr>
+        <w:rFonts w:ascii="Courier New" w:hAnsi="Courier New" w:cs="Courier New" w:hint="default"/>
+      </w:rPr>
+    </w:lvl>
+    <w:lvl w:ilvl="5" w:tplc="240A0005" w:tentative="1">
+      <w:start w:val="1"/>
+      <w:numFmt w:val="bullet"/>
+      <w:lvlText w:val=""/>
+      <w:lvlJc w:val="left"/>
+      <w:pPr>
+        <w:ind w:left="4320" w:hanging="360"/>
+      </w:pPr>
+      <w:rPr>
+        <w:rFonts w:ascii="Wingdings" w:hAnsi="Wingdings" w:hint="default"/>
+      </w:rPr>
+    </w:lvl>
+    <w:lvl w:ilvl="6" w:tplc="240A0001" w:tentative="1">
+      <w:start w:val="1"/>
+      <w:numFmt w:val="bullet"/>
+      <w:lvlText w:val=""/>
+      <w:lvlJc w:val="left"/>
+      <w:pPr>
+        <w:ind w:left="5040" w:hanging="360"/>
+      </w:pPr>
+      <w:rPr>
+        <w:rFonts w:ascii="Symbol" w:hAnsi="Symbol" w:hint="default"/>
+      </w:rPr>
+    </w:lvl>
+    <w:lvl w:ilvl="7" w:tplc="240A0003" w:tentative="1">
+      <w:start w:val="1"/>
+      <w:numFmt w:val="bullet"/>
+      <w:lvlText w:val="o"/>
+      <w:lvlJc w:val="left"/>
+      <w:pPr>
+        <w:ind w:left="5760" w:hanging="360"/>
+      </w:pPr>
+      <w:rPr>
+        <w:rFonts w:ascii="Courier New" w:hAnsi="Courier New" w:cs="Courier New" w:hint="default"/>
+      </w:rPr>
+    </w:lvl>
+    <w:lvl w:ilvl="8" w:tplc="240A0005" w:tentative="1">
+      <w:start w:val="1"/>
+      <w:numFmt w:val="bullet"/>
+      <w:lvlText w:val=""/>
+      <w:lvlJc w:val="left"/>
+      <w:pPr>
+        <w:ind w:left="6480" w:hanging="360"/>
+      </w:pPr>
+      <w:rPr>
+        <w:rFonts w:ascii="Wingdings" w:hAnsi="Wingdings" w:hint="default"/>
+      </w:rPr>
+    </w:lvl>
+  </w:abstractNum>
+  <w:abstractNum w:abstractNumId="3" w15:restartNumberingAfterBreak="0">
     <w:nsid w:val="157B3F52"/>
     <w:multiLevelType w:val="multilevel"/>
     <w:tmpl w:val="D97CE994"/>
@@ -9924,7 +10125,346 @@
       </w:rPr>
     </w:lvl>
   </w:abstractNum>
-  <w:abstractNum w:abstractNumId="3" w15:restartNumberingAfterBreak="0">
+  <w:abstractNum w:abstractNumId="4" w15:restartNumberingAfterBreak="0">
+    <w:nsid w:val="1AAC6808"/>
+    <w:multiLevelType w:val="multilevel"/>
+    <w:tmpl w:val="1BE2F504"/>
+    <w:lvl w:ilvl="0">
+      <w:start w:val="1"/>
+      <w:numFmt w:val="decimal"/>
+      <w:lvlText w:val="%1."/>
+      <w:lvlJc w:val="left"/>
+      <w:pPr>
+        <w:ind w:left="2160" w:hanging="360"/>
+      </w:pPr>
+      <w:rPr>
+        <w:u w:val="none"/>
+      </w:rPr>
+    </w:lvl>
+    <w:lvl w:ilvl="1">
+      <w:start w:val="1"/>
+      <w:numFmt w:val="lowerLetter"/>
+      <w:lvlText w:val="%2."/>
+      <w:lvlJc w:val="left"/>
+      <w:pPr>
+        <w:ind w:left="2880" w:hanging="360"/>
+      </w:pPr>
+      <w:rPr>
+        <w:u w:val="none"/>
+      </w:rPr>
+    </w:lvl>
+    <w:lvl w:ilvl="2">
+      <w:start w:val="1"/>
+      <w:numFmt w:val="lowerRoman"/>
+      <w:lvlText w:val="%3."/>
+      <w:lvlJc w:val="left"/>
+      <w:pPr>
+        <w:ind w:left="3600" w:hanging="360"/>
+      </w:pPr>
+      <w:rPr>
+        <w:u w:val="none"/>
+      </w:rPr>
+    </w:lvl>
+    <w:lvl w:ilvl="3">
+      <w:start w:val="1"/>
+      <w:numFmt w:val="decimal"/>
+      <w:lvlText w:val="%4."/>
+      <w:lvlJc w:val="left"/>
+      <w:pPr>
+        <w:ind w:left="4320" w:hanging="360"/>
+      </w:pPr>
+      <w:rPr>
+        <w:u w:val="none"/>
+      </w:rPr>
+    </w:lvl>
+    <w:lvl w:ilvl="4">
+      <w:start w:val="1"/>
+      <w:numFmt w:val="lowerLetter"/>
+      <w:lvlText w:val="%5."/>
+      <w:lvlJc w:val="left"/>
+      <w:pPr>
+        <w:ind w:left="5040" w:hanging="360"/>
+      </w:pPr>
+      <w:rPr>
+        <w:u w:val="none"/>
+      </w:rPr>
+    </w:lvl>
+    <w:lvl w:ilvl="5">
+      <w:start w:val="1"/>
+      <w:numFmt w:val="lowerRoman"/>
+      <w:lvlText w:val="%6."/>
+      <w:lvlJc w:val="left"/>
+      <w:pPr>
+        <w:ind w:left="5760" w:hanging="360"/>
+      </w:pPr>
+      <w:rPr>
+        <w:u w:val="none"/>
+      </w:rPr>
+    </w:lvl>
+    <w:lvl w:ilvl="6">
+      <w:start w:val="1"/>
+      <w:numFmt w:val="decimal"/>
+      <w:lvlText w:val="%7."/>
+      <w:lvlJc w:val="left"/>
+      <w:pPr>
+        <w:ind w:left="6480" w:hanging="360"/>
+      </w:pPr>
+      <w:rPr>
+        <w:u w:val="none"/>
+      </w:rPr>
+    </w:lvl>
+    <w:lvl w:ilvl="7">
+      <w:start w:val="1"/>
+      <w:numFmt w:val="lowerLetter"/>
+      <w:lvlText w:val="%8."/>
+      <w:lvlJc w:val="left"/>
+      <w:pPr>
+        <w:ind w:left="7200" w:hanging="360"/>
+      </w:pPr>
+      <w:rPr>
+        <w:u w:val="none"/>
+      </w:rPr>
+    </w:lvl>
+    <w:lvl w:ilvl="8">
+      <w:start w:val="1"/>
+      <w:numFmt w:val="lowerRoman"/>
+      <w:lvlText w:val="%9."/>
+      <w:lvlJc w:val="left"/>
+      <w:pPr>
+        <w:ind w:left="7920" w:hanging="360"/>
+      </w:pPr>
+      <w:rPr>
+        <w:u w:val="none"/>
+      </w:rPr>
+    </w:lvl>
+  </w:abstractNum>
+  <w:abstractNum w:abstractNumId="5" w15:restartNumberingAfterBreak="0">
+    <w:nsid w:val="22677F22"/>
+    <w:multiLevelType w:val="hybridMultilevel"/>
+    <w:tmpl w:val="2BD84FDA"/>
+    <w:lvl w:ilvl="0" w:tplc="2A263A3A">
+      <w:start w:val="4"/>
+      <w:numFmt w:val="bullet"/>
+      <w:lvlText w:val="-"/>
+      <w:lvlJc w:val="left"/>
+      <w:pPr>
+        <w:ind w:left="2160" w:hanging="360"/>
+      </w:pPr>
+      <w:rPr>
+        <w:rFonts w:ascii="Aptos" w:eastAsia="Aptos" w:hAnsi="Aptos" w:cs="Aptos" w:hint="default"/>
+      </w:rPr>
+    </w:lvl>
+    <w:lvl w:ilvl="1" w:tplc="240A0003" w:tentative="1">
+      <w:start w:val="1"/>
+      <w:numFmt w:val="bullet"/>
+      <w:lvlText w:val="o"/>
+      <w:lvlJc w:val="left"/>
+      <w:pPr>
+        <w:ind w:left="2880" w:hanging="360"/>
+      </w:pPr>
+      <w:rPr>
+        <w:rFonts w:ascii="Courier New" w:hAnsi="Courier New" w:cs="Courier New" w:hint="default"/>
+      </w:rPr>
+    </w:lvl>
+    <w:lvl w:ilvl="2" w:tplc="240A0005" w:tentative="1">
+      <w:start w:val="1"/>
+      <w:numFmt w:val="bullet"/>
+      <w:lvlText w:val=""/>
+      <w:lvlJc w:val="left"/>
+      <w:pPr>
+        <w:ind w:left="3600" w:hanging="360"/>
+      </w:pPr>
+      <w:rPr>
+        <w:rFonts w:ascii="Wingdings" w:hAnsi="Wingdings" w:hint="default"/>
+      </w:rPr>
+    </w:lvl>
+    <w:lvl w:ilvl="3" w:tplc="240A0001" w:tentative="1">
+      <w:start w:val="1"/>
+      <w:numFmt w:val="bullet"/>
+      <w:lvlText w:val=""/>
+      <w:lvlJc w:val="left"/>
+      <w:pPr>
+        <w:ind w:left="4320" w:hanging="360"/>
+      </w:pPr>
+      <w:rPr>
+        <w:rFonts w:ascii="Symbol" w:hAnsi="Symbol" w:hint="default"/>
+      </w:rPr>
+    </w:lvl>
+    <w:lvl w:ilvl="4" w:tplc="240A0003" w:tentative="1">
+      <w:start w:val="1"/>
+      <w:numFmt w:val="bullet"/>
+      <w:lvlText w:val="o"/>
+      <w:lvlJc w:val="left"/>
+      <w:pPr>
+        <w:ind w:left="5040" w:hanging="360"/>
+      </w:pPr>
+      <w:rPr>
+        <w:rFonts w:ascii="Courier New" w:hAnsi="Courier New" w:cs="Courier New" w:hint="default"/>
+      </w:rPr>
+    </w:lvl>
+    <w:lvl w:ilvl="5" w:tplc="240A0005" w:tentative="1">
+      <w:start w:val="1"/>
+      <w:numFmt w:val="bullet"/>
+      <w:lvlText w:val=""/>
+      <w:lvlJc w:val="left"/>
+      <w:pPr>
+        <w:ind w:left="5760" w:hanging="360"/>
+      </w:pPr>
+      <w:rPr>
+        <w:rFonts w:ascii="Wingdings" w:hAnsi="Wingdings" w:hint="default"/>
+      </w:rPr>
+    </w:lvl>
+    <w:lvl w:ilvl="6" w:tplc="240A0001" w:tentative="1">
+      <w:start w:val="1"/>
+      <w:numFmt w:val="bullet"/>
+      <w:lvlText w:val=""/>
+      <w:lvlJc w:val="left"/>
+      <w:pPr>
+        <w:ind w:left="6480" w:hanging="360"/>
+      </w:pPr>
+      <w:rPr>
+        <w:rFonts w:ascii="Symbol" w:hAnsi="Symbol" w:hint="default"/>
+      </w:rPr>
+    </w:lvl>
+    <w:lvl w:ilvl="7" w:tplc="240A0003" w:tentative="1">
+      <w:start w:val="1"/>
+      <w:numFmt w:val="bullet"/>
+      <w:lvlText w:val="o"/>
+      <w:lvlJc w:val="left"/>
+      <w:pPr>
+        <w:ind w:left="7200" w:hanging="360"/>
+      </w:pPr>
+      <w:rPr>
+        <w:rFonts w:ascii="Courier New" w:hAnsi="Courier New" w:cs="Courier New" w:hint="default"/>
+      </w:rPr>
+    </w:lvl>
+    <w:lvl w:ilvl="8" w:tplc="240A0005" w:tentative="1">
+      <w:start w:val="1"/>
+      <w:numFmt w:val="bullet"/>
+      <w:lvlText w:val=""/>
+      <w:lvlJc w:val="left"/>
+      <w:pPr>
+        <w:ind w:left="7920" w:hanging="360"/>
+      </w:pPr>
+      <w:rPr>
+        <w:rFonts w:ascii="Wingdings" w:hAnsi="Wingdings" w:hint="default"/>
+      </w:rPr>
+    </w:lvl>
+  </w:abstractNum>
+  <w:abstractNum w:abstractNumId="6" w15:restartNumberingAfterBreak="0">
+    <w:nsid w:val="23D427CC"/>
+    <w:multiLevelType w:val="multilevel"/>
+    <w:tmpl w:val="1BE2F504"/>
+    <w:lvl w:ilvl="0">
+      <w:start w:val="1"/>
+      <w:numFmt w:val="decimal"/>
+      <w:lvlText w:val="%1."/>
+      <w:lvlJc w:val="left"/>
+      <w:pPr>
+        <w:ind w:left="2160" w:hanging="360"/>
+      </w:pPr>
+      <w:rPr>
+        <w:u w:val="none"/>
+      </w:rPr>
+    </w:lvl>
+    <w:lvl w:ilvl="1">
+      <w:start w:val="1"/>
+      <w:numFmt w:val="lowerLetter"/>
+      <w:lvlText w:val="%2."/>
+      <w:lvlJc w:val="left"/>
+      <w:pPr>
+        <w:ind w:left="2880" w:hanging="360"/>
+      </w:pPr>
+      <w:rPr>
+        <w:u w:val="none"/>
+      </w:rPr>
+    </w:lvl>
+    <w:lvl w:ilvl="2">
+      <w:start w:val="1"/>
+      <w:numFmt w:val="lowerRoman"/>
+      <w:lvlText w:val="%3."/>
+      <w:lvlJc w:val="left"/>
+      <w:pPr>
+        <w:ind w:left="3600" w:hanging="360"/>
+      </w:pPr>
+      <w:rPr>
+        <w:u w:val="none"/>
+      </w:rPr>
+    </w:lvl>
+    <w:lvl w:ilvl="3">
+      <w:start w:val="1"/>
+      <w:numFmt w:val="decimal"/>
+      <w:lvlText w:val="%4."/>
+      <w:lvlJc w:val="left"/>
+      <w:pPr>
+        <w:ind w:left="4320" w:hanging="360"/>
+      </w:pPr>
+      <w:rPr>
+        <w:u w:val="none"/>
+      </w:rPr>
+    </w:lvl>
+    <w:lvl w:ilvl="4">
+      <w:start w:val="1"/>
+      <w:numFmt w:val="lowerLetter"/>
+      <w:lvlText w:val="%5."/>
+      <w:lvlJc w:val="left"/>
+      <w:pPr>
+        <w:ind w:left="5040" w:hanging="360"/>
+      </w:pPr>
+      <w:rPr>
+        <w:u w:val="none"/>
+      </w:rPr>
+    </w:lvl>
+    <w:lvl w:ilvl="5">
+      <w:start w:val="1"/>
+      <w:numFmt w:val="lowerRoman"/>
+      <w:lvlText w:val="%6."/>
+      <w:lvlJc w:val="left"/>
+      <w:pPr>
+        <w:ind w:left="5760" w:hanging="360"/>
+      </w:pPr>
+      <w:rPr>
+        <w:u w:val="none"/>
+      </w:rPr>
+    </w:lvl>
+    <w:lvl w:ilvl="6">
+      <w:start w:val="1"/>
+      <w:numFmt w:val="decimal"/>
+      <w:lvlText w:val="%7."/>
+      <w:lvlJc w:val="left"/>
+      <w:pPr>
+        <w:ind w:left="6480" w:hanging="360"/>
+      </w:pPr>
+      <w:rPr>
+        <w:u w:val="none"/>
+      </w:rPr>
+    </w:lvl>
+    <w:lvl w:ilvl="7">
+      <w:start w:val="1"/>
+      <w:numFmt w:val="lowerLetter"/>
+      <w:lvlText w:val="%8."/>
+      <w:lvlJc w:val="left"/>
+      <w:pPr>
+        <w:ind w:left="7200" w:hanging="360"/>
+      </w:pPr>
+      <w:rPr>
+        <w:u w:val="none"/>
+      </w:rPr>
+    </w:lvl>
+    <w:lvl w:ilvl="8">
+      <w:start w:val="1"/>
+      <w:numFmt w:val="lowerRoman"/>
+      <w:lvlText w:val="%9."/>
+      <w:lvlJc w:val="left"/>
+      <w:pPr>
+        <w:ind w:left="7920" w:hanging="360"/>
+      </w:pPr>
+      <w:rPr>
+        <w:u w:val="none"/>
+      </w:rPr>
+    </w:lvl>
+  </w:abstractNum>
+  <w:abstractNum w:abstractNumId="7" w15:restartNumberingAfterBreak="0">
     <w:nsid w:val="2A997928"/>
     <w:multiLevelType w:val="multilevel"/>
     <w:tmpl w:val="7F42A0F4"/>
@@ -9934,7 +10474,7 @@
       <w:lvlText w:val="●"/>
       <w:lvlJc w:val="left"/>
       <w:pPr>
-        <w:ind w:left="1800" w:hanging="360"/>
+        <w:ind w:left="2880" w:hanging="360"/>
       </w:pPr>
       <w:rPr>
         <w:u w:val="none"/>
@@ -9946,98 +10486,211 @@
       <w:lvlText w:val="○"/>
       <w:lvlJc w:val="left"/>
       <w:pPr>
+        <w:ind w:left="3600" w:hanging="360"/>
+      </w:pPr>
+      <w:rPr>
+        <w:u w:val="none"/>
+      </w:rPr>
+    </w:lvl>
+    <w:lvl w:ilvl="2">
+      <w:start w:val="1"/>
+      <w:numFmt w:val="bullet"/>
+      <w:lvlText w:val="■"/>
+      <w:lvlJc w:val="left"/>
+      <w:pPr>
+        <w:ind w:left="4320" w:hanging="360"/>
+      </w:pPr>
+      <w:rPr>
+        <w:u w:val="none"/>
+      </w:rPr>
+    </w:lvl>
+    <w:lvl w:ilvl="3">
+      <w:start w:val="1"/>
+      <w:numFmt w:val="bullet"/>
+      <w:lvlText w:val="●"/>
+      <w:lvlJc w:val="left"/>
+      <w:pPr>
+        <w:ind w:left="5040" w:hanging="360"/>
+      </w:pPr>
+      <w:rPr>
+        <w:u w:val="none"/>
+      </w:rPr>
+    </w:lvl>
+    <w:lvl w:ilvl="4">
+      <w:start w:val="1"/>
+      <w:numFmt w:val="bullet"/>
+      <w:lvlText w:val="○"/>
+      <w:lvlJc w:val="left"/>
+      <w:pPr>
+        <w:ind w:left="5760" w:hanging="360"/>
+      </w:pPr>
+      <w:rPr>
+        <w:u w:val="none"/>
+      </w:rPr>
+    </w:lvl>
+    <w:lvl w:ilvl="5">
+      <w:start w:val="1"/>
+      <w:numFmt w:val="bullet"/>
+      <w:lvlText w:val="■"/>
+      <w:lvlJc w:val="left"/>
+      <w:pPr>
+        <w:ind w:left="6480" w:hanging="360"/>
+      </w:pPr>
+      <w:rPr>
+        <w:u w:val="none"/>
+      </w:rPr>
+    </w:lvl>
+    <w:lvl w:ilvl="6">
+      <w:start w:val="1"/>
+      <w:numFmt w:val="bullet"/>
+      <w:lvlText w:val="●"/>
+      <w:lvlJc w:val="left"/>
+      <w:pPr>
+        <w:ind w:left="7200" w:hanging="360"/>
+      </w:pPr>
+      <w:rPr>
+        <w:u w:val="none"/>
+      </w:rPr>
+    </w:lvl>
+    <w:lvl w:ilvl="7">
+      <w:start w:val="1"/>
+      <w:numFmt w:val="bullet"/>
+      <w:lvlText w:val="○"/>
+      <w:lvlJc w:val="left"/>
+      <w:pPr>
+        <w:ind w:left="7920" w:hanging="360"/>
+      </w:pPr>
+      <w:rPr>
+        <w:u w:val="none"/>
+      </w:rPr>
+    </w:lvl>
+    <w:lvl w:ilvl="8">
+      <w:start w:val="1"/>
+      <w:numFmt w:val="bullet"/>
+      <w:lvlText w:val="■"/>
+      <w:lvlJc w:val="left"/>
+      <w:pPr>
+        <w:ind w:left="8640" w:hanging="360"/>
+      </w:pPr>
+      <w:rPr>
+        <w:u w:val="none"/>
+      </w:rPr>
+    </w:lvl>
+  </w:abstractNum>
+  <w:abstractNum w:abstractNumId="8" w15:restartNumberingAfterBreak="0">
+    <w:nsid w:val="2FBC742B"/>
+    <w:multiLevelType w:val="hybridMultilevel"/>
+    <w:tmpl w:val="AA0E8F9E"/>
+    <w:lvl w:ilvl="0" w:tplc="2A263A3A">
+      <w:start w:val="4"/>
+      <w:numFmt w:val="bullet"/>
+      <w:lvlText w:val="-"/>
+      <w:lvlJc w:val="left"/>
+      <w:pPr>
         <w:ind w:left="2520" w:hanging="360"/>
       </w:pPr>
       <w:rPr>
-        <w:u w:val="none"/>
-      </w:rPr>
-    </w:lvl>
-    <w:lvl w:ilvl="2">
-      <w:start w:val="1"/>
-      <w:numFmt w:val="bullet"/>
-      <w:lvlText w:val="■"/>
-      <w:lvlJc w:val="left"/>
-      <w:pPr>
-        <w:ind w:left="3240" w:hanging="360"/>
-      </w:pPr>
-      <w:rPr>
-        <w:u w:val="none"/>
-      </w:rPr>
-    </w:lvl>
-    <w:lvl w:ilvl="3">
-      <w:start w:val="1"/>
-      <w:numFmt w:val="bullet"/>
-      <w:lvlText w:val="●"/>
-      <w:lvlJc w:val="left"/>
-      <w:pPr>
-        <w:ind w:left="3960" w:hanging="360"/>
-      </w:pPr>
-      <w:rPr>
-        <w:u w:val="none"/>
-      </w:rPr>
-    </w:lvl>
-    <w:lvl w:ilvl="4">
-      <w:start w:val="1"/>
-      <w:numFmt w:val="bullet"/>
-      <w:lvlText w:val="○"/>
-      <w:lvlJc w:val="left"/>
-      <w:pPr>
-        <w:ind w:left="4680" w:hanging="360"/>
-      </w:pPr>
-      <w:rPr>
-        <w:u w:val="none"/>
-      </w:rPr>
-    </w:lvl>
-    <w:lvl w:ilvl="5">
-      <w:start w:val="1"/>
-      <w:numFmt w:val="bullet"/>
-      <w:lvlText w:val="■"/>
-      <w:lvlJc w:val="left"/>
-      <w:pPr>
-        <w:ind w:left="5400" w:hanging="360"/>
-      </w:pPr>
-      <w:rPr>
-        <w:u w:val="none"/>
-      </w:rPr>
-    </w:lvl>
-    <w:lvl w:ilvl="6">
-      <w:start w:val="1"/>
-      <w:numFmt w:val="bullet"/>
-      <w:lvlText w:val="●"/>
-      <w:lvlJc w:val="left"/>
-      <w:pPr>
-        <w:ind w:left="6120" w:hanging="360"/>
-      </w:pPr>
-      <w:rPr>
-        <w:u w:val="none"/>
-      </w:rPr>
-    </w:lvl>
-    <w:lvl w:ilvl="7">
-      <w:start w:val="1"/>
-      <w:numFmt w:val="bullet"/>
-      <w:lvlText w:val="○"/>
-      <w:lvlJc w:val="left"/>
-      <w:pPr>
-        <w:ind w:left="6840" w:hanging="360"/>
-      </w:pPr>
-      <w:rPr>
-        <w:u w:val="none"/>
-      </w:rPr>
-    </w:lvl>
-    <w:lvl w:ilvl="8">
-      <w:start w:val="1"/>
-      <w:numFmt w:val="bullet"/>
-      <w:lvlText w:val="■"/>
-      <w:lvlJc w:val="left"/>
-      <w:pPr>
-        <w:ind w:left="7560" w:hanging="360"/>
-      </w:pPr>
-      <w:rPr>
-        <w:u w:val="none"/>
+        <w:rFonts w:ascii="Aptos" w:eastAsia="Aptos" w:hAnsi="Aptos" w:cs="Aptos" w:hint="default"/>
+      </w:rPr>
+    </w:lvl>
+    <w:lvl w:ilvl="1" w:tplc="240A0003">
+      <w:start w:val="1"/>
+      <w:numFmt w:val="bullet"/>
+      <w:lvlText w:val="o"/>
+      <w:lvlJc w:val="left"/>
+      <w:pPr>
+        <w:ind w:left="2160" w:hanging="360"/>
+      </w:pPr>
+      <w:rPr>
+        <w:rFonts w:ascii="Courier New" w:hAnsi="Courier New" w:cs="Courier New" w:hint="default"/>
+      </w:rPr>
+    </w:lvl>
+    <w:lvl w:ilvl="2" w:tplc="240A0005">
+      <w:start w:val="1"/>
+      <w:numFmt w:val="bullet"/>
+      <w:lvlText w:val=""/>
+      <w:lvlJc w:val="left"/>
+      <w:pPr>
+        <w:ind w:left="2880" w:hanging="360"/>
+      </w:pPr>
+      <w:rPr>
+        <w:rFonts w:ascii="Wingdings" w:hAnsi="Wingdings" w:hint="default"/>
+      </w:rPr>
+    </w:lvl>
+    <w:lvl w:ilvl="3" w:tplc="240A0001">
+      <w:start w:val="1"/>
+      <w:numFmt w:val="bullet"/>
+      <w:lvlText w:val=""/>
+      <w:lvlJc w:val="left"/>
+      <w:pPr>
+        <w:ind w:left="3600" w:hanging="360"/>
+      </w:pPr>
+      <w:rPr>
+        <w:rFonts w:ascii="Symbol" w:hAnsi="Symbol" w:hint="default"/>
+      </w:rPr>
+    </w:lvl>
+    <w:lvl w:ilvl="4" w:tplc="240A0003" w:tentative="1">
+      <w:start w:val="1"/>
+      <w:numFmt w:val="bullet"/>
+      <w:lvlText w:val="o"/>
+      <w:lvlJc w:val="left"/>
+      <w:pPr>
+        <w:ind w:left="4320" w:hanging="360"/>
+      </w:pPr>
+      <w:rPr>
+        <w:rFonts w:ascii="Courier New" w:hAnsi="Courier New" w:cs="Courier New" w:hint="default"/>
+      </w:rPr>
+    </w:lvl>
+    <w:lvl w:ilvl="5" w:tplc="240A0005" w:tentative="1">
+      <w:start w:val="1"/>
+      <w:numFmt w:val="bullet"/>
+      <w:lvlText w:val=""/>
+      <w:lvlJc w:val="left"/>
+      <w:pPr>
+        <w:ind w:left="5040" w:hanging="360"/>
+      </w:pPr>
+      <w:rPr>
+        <w:rFonts w:ascii="Wingdings" w:hAnsi="Wingdings" w:hint="default"/>
+      </w:rPr>
+    </w:lvl>
+    <w:lvl w:ilvl="6" w:tplc="240A0001" w:tentative="1">
+      <w:start w:val="1"/>
+      <w:numFmt w:val="bullet"/>
+      <w:lvlText w:val=""/>
+      <w:lvlJc w:val="left"/>
+      <w:pPr>
+        <w:ind w:left="5760" w:hanging="360"/>
+      </w:pPr>
+      <w:rPr>
+        <w:rFonts w:ascii="Symbol" w:hAnsi="Symbol" w:hint="default"/>
+      </w:rPr>
+    </w:lvl>
+    <w:lvl w:ilvl="7" w:tplc="240A0003" w:tentative="1">
+      <w:start w:val="1"/>
+      <w:numFmt w:val="bullet"/>
+      <w:lvlText w:val="o"/>
+      <w:lvlJc w:val="left"/>
+      <w:pPr>
+        <w:ind w:left="6480" w:hanging="360"/>
+      </w:pPr>
+      <w:rPr>
+        <w:rFonts w:ascii="Courier New" w:hAnsi="Courier New" w:cs="Courier New" w:hint="default"/>
+      </w:rPr>
+    </w:lvl>
+    <w:lvl w:ilvl="8" w:tplc="240A0005" w:tentative="1">
+      <w:start w:val="1"/>
+      <w:numFmt w:val="bullet"/>
+      <w:lvlText w:val=""/>
+      <w:lvlJc w:val="left"/>
+      <w:pPr>
+        <w:ind w:left="7200" w:hanging="360"/>
+      </w:pPr>
+      <w:rPr>
+        <w:rFonts w:ascii="Wingdings" w:hAnsi="Wingdings" w:hint="default"/>
       </w:rPr>
     </w:lvl>
   </w:abstractNum>
-  <w:abstractNum w:abstractNumId="4" w15:restartNumberingAfterBreak="0">
+  <w:abstractNum w:abstractNumId="9" w15:restartNumberingAfterBreak="0">
     <w:nsid w:val="314901B7"/>
     <w:multiLevelType w:val="multilevel"/>
     <w:tmpl w:val="0CAED9B6"/>
@@ -10150,7 +10803,7 @@
       </w:rPr>
     </w:lvl>
   </w:abstractNum>
-  <w:abstractNum w:abstractNumId="5" w15:restartNumberingAfterBreak="0">
+  <w:abstractNum w:abstractNumId="10" w15:restartNumberingAfterBreak="0">
     <w:nsid w:val="32692755"/>
     <w:multiLevelType w:val="multilevel"/>
     <w:tmpl w:val="24DC4D64"/>
@@ -10263,7 +10916,7 @@
       </w:rPr>
     </w:lvl>
   </w:abstractNum>
-  <w:abstractNum w:abstractNumId="6" w15:restartNumberingAfterBreak="0">
+  <w:abstractNum w:abstractNumId="11" w15:restartNumberingAfterBreak="0">
     <w:nsid w:val="33B13F9E"/>
     <w:multiLevelType w:val="multilevel"/>
     <w:tmpl w:val="240A001F"/>
@@ -10376,7 +11029,7 @@
       </w:rPr>
     </w:lvl>
   </w:abstractNum>
-  <w:abstractNum w:abstractNumId="7" w15:restartNumberingAfterBreak="0">
+  <w:abstractNum w:abstractNumId="12" w15:restartNumberingAfterBreak="0">
     <w:nsid w:val="359422E6"/>
     <w:multiLevelType w:val="multilevel"/>
     <w:tmpl w:val="012E7F50"/>
@@ -10462,7 +11115,7 @@
       </w:pPr>
     </w:lvl>
   </w:abstractNum>
-  <w:abstractNum w:abstractNumId="8" w15:restartNumberingAfterBreak="0">
+  <w:abstractNum w:abstractNumId="13" w15:restartNumberingAfterBreak="0">
     <w:nsid w:val="3D692D49"/>
     <w:multiLevelType w:val="hybridMultilevel"/>
     <w:tmpl w:val="F000ED42"/>
@@ -10551,7 +11204,7 @@
       </w:pPr>
     </w:lvl>
   </w:abstractNum>
-  <w:abstractNum w:abstractNumId="9" w15:restartNumberingAfterBreak="0">
+  <w:abstractNum w:abstractNumId="14" w15:restartNumberingAfterBreak="0">
     <w:nsid w:val="41023869"/>
     <w:multiLevelType w:val="multilevel"/>
     <w:tmpl w:val="A52AE148"/>
@@ -10664,7 +11317,7 @@
       </w:rPr>
     </w:lvl>
   </w:abstractNum>
-  <w:abstractNum w:abstractNumId="10" w15:restartNumberingAfterBreak="0">
+  <w:abstractNum w:abstractNumId="15" w15:restartNumberingAfterBreak="0">
     <w:nsid w:val="45227BC9"/>
     <w:multiLevelType w:val="multilevel"/>
     <w:tmpl w:val="5B3C7240"/>
@@ -10777,7 +11430,7 @@
       </w:rPr>
     </w:lvl>
   </w:abstractNum>
-  <w:abstractNum w:abstractNumId="11" w15:restartNumberingAfterBreak="0">
+  <w:abstractNum w:abstractNumId="16" w15:restartNumberingAfterBreak="0">
     <w:nsid w:val="46D6564A"/>
     <w:multiLevelType w:val="multilevel"/>
     <w:tmpl w:val="2C8C66BE"/>
@@ -10890,7 +11543,7 @@
       </w:rPr>
     </w:lvl>
   </w:abstractNum>
-  <w:abstractNum w:abstractNumId="12" w15:restartNumberingAfterBreak="0">
+  <w:abstractNum w:abstractNumId="17" w15:restartNumberingAfterBreak="0">
     <w:nsid w:val="483A1198"/>
     <w:multiLevelType w:val="multilevel"/>
     <w:tmpl w:val="52D64F58"/>
@@ -11003,7 +11656,120 @@
       </w:rPr>
     </w:lvl>
   </w:abstractNum>
-  <w:abstractNum w:abstractNumId="13" w15:restartNumberingAfterBreak="0">
+  <w:abstractNum w:abstractNumId="18" w15:restartNumberingAfterBreak="0">
+    <w:nsid w:val="4E8F1B91"/>
+    <w:multiLevelType w:val="hybridMultilevel"/>
+    <w:tmpl w:val="68DEA0A0"/>
+    <w:lvl w:ilvl="0" w:tplc="240A0001">
+      <w:start w:val="1"/>
+      <w:numFmt w:val="bullet"/>
+      <w:lvlText w:val=""/>
+      <w:lvlJc w:val="left"/>
+      <w:pPr>
+        <w:ind w:left="1800" w:hanging="360"/>
+      </w:pPr>
+      <w:rPr>
+        <w:rFonts w:ascii="Symbol" w:hAnsi="Symbol" w:hint="default"/>
+      </w:rPr>
+    </w:lvl>
+    <w:lvl w:ilvl="1" w:tplc="240A0003" w:tentative="1">
+      <w:start w:val="1"/>
+      <w:numFmt w:val="bullet"/>
+      <w:lvlText w:val="o"/>
+      <w:lvlJc w:val="left"/>
+      <w:pPr>
+        <w:ind w:left="2520" w:hanging="360"/>
+      </w:pPr>
+      <w:rPr>
+        <w:rFonts w:ascii="Courier New" w:hAnsi="Courier New" w:cs="Courier New" w:hint="default"/>
+      </w:rPr>
+    </w:lvl>
+    <w:lvl w:ilvl="2" w:tplc="240A0005" w:tentative="1">
+      <w:start w:val="1"/>
+      <w:numFmt w:val="bullet"/>
+      <w:lvlText w:val=""/>
+      <w:lvlJc w:val="left"/>
+      <w:pPr>
+        <w:ind w:left="3240" w:hanging="360"/>
+      </w:pPr>
+      <w:rPr>
+        <w:rFonts w:ascii="Wingdings" w:hAnsi="Wingdings" w:hint="default"/>
+      </w:rPr>
+    </w:lvl>
+    <w:lvl w:ilvl="3" w:tplc="240A0001" w:tentative="1">
+      <w:start w:val="1"/>
+      <w:numFmt w:val="bullet"/>
+      <w:lvlText w:val=""/>
+      <w:lvlJc w:val="left"/>
+      <w:pPr>
+        <w:ind w:left="3960" w:hanging="360"/>
+      </w:pPr>
+      <w:rPr>
+        <w:rFonts w:ascii="Symbol" w:hAnsi="Symbol" w:hint="default"/>
+      </w:rPr>
+    </w:lvl>
+    <w:lvl w:ilvl="4" w:tplc="240A0003" w:tentative="1">
+      <w:start w:val="1"/>
+      <w:numFmt w:val="bullet"/>
+      <w:lvlText w:val="o"/>
+      <w:lvlJc w:val="left"/>
+      <w:pPr>
+        <w:ind w:left="4680" w:hanging="360"/>
+      </w:pPr>
+      <w:rPr>
+        <w:rFonts w:ascii="Courier New" w:hAnsi="Courier New" w:cs="Courier New" w:hint="default"/>
+      </w:rPr>
+    </w:lvl>
+    <w:lvl w:ilvl="5" w:tplc="240A0005" w:tentative="1">
+      <w:start w:val="1"/>
+      <w:numFmt w:val="bullet"/>
+      <w:lvlText w:val=""/>
+      <w:lvlJc w:val="left"/>
+      <w:pPr>
+        <w:ind w:left="5400" w:hanging="360"/>
+      </w:pPr>
+      <w:rPr>
+        <w:rFonts w:ascii="Wingdings" w:hAnsi="Wingdings" w:hint="default"/>
+      </w:rPr>
+    </w:lvl>
+    <w:lvl w:ilvl="6" w:tplc="240A0001" w:tentative="1">
+      <w:start w:val="1"/>
+      <w:numFmt w:val="bullet"/>
+      <w:lvlText w:val=""/>
+      <w:lvlJc w:val="left"/>
+      <w:pPr>
+        <w:ind w:left="6120" w:hanging="360"/>
+      </w:pPr>
+      <w:rPr>
+        <w:rFonts w:ascii="Symbol" w:hAnsi="Symbol" w:hint="default"/>
+      </w:rPr>
+    </w:lvl>
+    <w:lvl w:ilvl="7" w:tplc="240A0003" w:tentative="1">
+      <w:start w:val="1"/>
+      <w:numFmt w:val="bullet"/>
+      <w:lvlText w:val="o"/>
+      <w:lvlJc w:val="left"/>
+      <w:pPr>
+        <w:ind w:left="6840" w:hanging="360"/>
+      </w:pPr>
+      <w:rPr>
+        <w:rFonts w:ascii="Courier New" w:hAnsi="Courier New" w:cs="Courier New" w:hint="default"/>
+      </w:rPr>
+    </w:lvl>
+    <w:lvl w:ilvl="8" w:tplc="240A0005" w:tentative="1">
+      <w:start w:val="1"/>
+      <w:numFmt w:val="bullet"/>
+      <w:lvlText w:val=""/>
+      <w:lvlJc w:val="left"/>
+      <w:pPr>
+        <w:ind w:left="7560" w:hanging="360"/>
+      </w:pPr>
+      <w:rPr>
+        <w:rFonts w:ascii="Wingdings" w:hAnsi="Wingdings" w:hint="default"/>
+      </w:rPr>
+    </w:lvl>
+  </w:abstractNum>
+  <w:abstractNum w:abstractNumId="19" w15:restartNumberingAfterBreak="0">
     <w:nsid w:val="50DE0A2D"/>
     <w:multiLevelType w:val="multilevel"/>
     <w:tmpl w:val="1BE2F504"/>
@@ -11116,7 +11882,7 @@
       </w:rPr>
     </w:lvl>
   </w:abstractNum>
-  <w:abstractNum w:abstractNumId="14" w15:restartNumberingAfterBreak="0">
+  <w:abstractNum w:abstractNumId="20" w15:restartNumberingAfterBreak="0">
     <w:nsid w:val="50DF3310"/>
     <w:multiLevelType w:val="hybridMultilevel"/>
     <w:tmpl w:val="4EE8959A"/>
@@ -11229,7 +11995,7 @@
       </w:rPr>
     </w:lvl>
   </w:abstractNum>
-  <w:abstractNum w:abstractNumId="15" w15:restartNumberingAfterBreak="0">
+  <w:abstractNum w:abstractNumId="21" w15:restartNumberingAfterBreak="0">
     <w:nsid w:val="554209FE"/>
     <w:multiLevelType w:val="multilevel"/>
     <w:tmpl w:val="0FF6CDDE"/>
@@ -11342,7 +12108,7 @@
       </w:rPr>
     </w:lvl>
   </w:abstractNum>
-  <w:abstractNum w:abstractNumId="16" w15:restartNumberingAfterBreak="0">
+  <w:abstractNum w:abstractNumId="22" w15:restartNumberingAfterBreak="0">
     <w:nsid w:val="56500948"/>
     <w:multiLevelType w:val="hybridMultilevel"/>
     <w:tmpl w:val="7CF06A46"/>
@@ -11428,7 +12194,7 @@
       </w:pPr>
     </w:lvl>
   </w:abstractNum>
-  <w:abstractNum w:abstractNumId="17" w15:restartNumberingAfterBreak="0">
+  <w:abstractNum w:abstractNumId="23" w15:restartNumberingAfterBreak="0">
     <w:nsid w:val="5D096E70"/>
     <w:multiLevelType w:val="multilevel"/>
     <w:tmpl w:val="2CF64650"/>
@@ -11541,7 +12307,7 @@
       </w:rPr>
     </w:lvl>
   </w:abstractNum>
-  <w:abstractNum w:abstractNumId="18" w15:restartNumberingAfterBreak="0">
+  <w:abstractNum w:abstractNumId="24" w15:restartNumberingAfterBreak="0">
     <w:nsid w:val="622D238A"/>
     <w:multiLevelType w:val="multilevel"/>
     <w:tmpl w:val="1FB6F818"/>
@@ -11654,7 +12420,233 @@
       </w:rPr>
     </w:lvl>
   </w:abstractNum>
-  <w:abstractNum w:abstractNumId="19" w15:restartNumberingAfterBreak="0">
+  <w:abstractNum w:abstractNumId="25" w15:restartNumberingAfterBreak="0">
+    <w:nsid w:val="65245452"/>
+    <w:multiLevelType w:val="hybridMultilevel"/>
+    <w:tmpl w:val="4D8C7D28"/>
+    <w:lvl w:ilvl="0" w:tplc="240A0001">
+      <w:start w:val="1"/>
+      <w:numFmt w:val="bullet"/>
+      <w:lvlText w:val=""/>
+      <w:lvlJc w:val="left"/>
+      <w:pPr>
+        <w:ind w:left="1800" w:hanging="360"/>
+      </w:pPr>
+      <w:rPr>
+        <w:rFonts w:ascii="Symbol" w:hAnsi="Symbol" w:hint="default"/>
+      </w:rPr>
+    </w:lvl>
+    <w:lvl w:ilvl="1" w:tplc="240A0003" w:tentative="1">
+      <w:start w:val="1"/>
+      <w:numFmt w:val="bullet"/>
+      <w:lvlText w:val="o"/>
+      <w:lvlJc w:val="left"/>
+      <w:pPr>
+        <w:ind w:left="2520" w:hanging="360"/>
+      </w:pPr>
+      <w:rPr>
+        <w:rFonts w:ascii="Courier New" w:hAnsi="Courier New" w:cs="Courier New" w:hint="default"/>
+      </w:rPr>
+    </w:lvl>
+    <w:lvl w:ilvl="2" w:tplc="240A0005" w:tentative="1">
+      <w:start w:val="1"/>
+      <w:numFmt w:val="bullet"/>
+      <w:lvlText w:val=""/>
+      <w:lvlJc w:val="left"/>
+      <w:pPr>
+        <w:ind w:left="3240" w:hanging="360"/>
+      </w:pPr>
+      <w:rPr>
+        <w:rFonts w:ascii="Wingdings" w:hAnsi="Wingdings" w:hint="default"/>
+      </w:rPr>
+    </w:lvl>
+    <w:lvl w:ilvl="3" w:tplc="240A0001" w:tentative="1">
+      <w:start w:val="1"/>
+      <w:numFmt w:val="bullet"/>
+      <w:lvlText w:val=""/>
+      <w:lvlJc w:val="left"/>
+      <w:pPr>
+        <w:ind w:left="3960" w:hanging="360"/>
+      </w:pPr>
+      <w:rPr>
+        <w:rFonts w:ascii="Symbol" w:hAnsi="Symbol" w:hint="default"/>
+      </w:rPr>
+    </w:lvl>
+    <w:lvl w:ilvl="4" w:tplc="240A0003" w:tentative="1">
+      <w:start w:val="1"/>
+      <w:numFmt w:val="bullet"/>
+      <w:lvlText w:val="o"/>
+      <w:lvlJc w:val="left"/>
+      <w:pPr>
+        <w:ind w:left="4680" w:hanging="360"/>
+      </w:pPr>
+      <w:rPr>
+        <w:rFonts w:ascii="Courier New" w:hAnsi="Courier New" w:cs="Courier New" w:hint="default"/>
+      </w:rPr>
+    </w:lvl>
+    <w:lvl w:ilvl="5" w:tplc="240A0005" w:tentative="1">
+      <w:start w:val="1"/>
+      <w:numFmt w:val="bullet"/>
+      <w:lvlText w:val=""/>
+      <w:lvlJc w:val="left"/>
+      <w:pPr>
+        <w:ind w:left="5400" w:hanging="360"/>
+      </w:pPr>
+      <w:rPr>
+        <w:rFonts w:ascii="Wingdings" w:hAnsi="Wingdings" w:hint="default"/>
+      </w:rPr>
+    </w:lvl>
+    <w:lvl w:ilvl="6" w:tplc="240A0001" w:tentative="1">
+      <w:start w:val="1"/>
+      <w:numFmt w:val="bullet"/>
+      <w:lvlText w:val=""/>
+      <w:lvlJc w:val="left"/>
+      <w:pPr>
+        <w:ind w:left="6120" w:hanging="360"/>
+      </w:pPr>
+      <w:rPr>
+        <w:rFonts w:ascii="Symbol" w:hAnsi="Symbol" w:hint="default"/>
+      </w:rPr>
+    </w:lvl>
+    <w:lvl w:ilvl="7" w:tplc="240A0003" w:tentative="1">
+      <w:start w:val="1"/>
+      <w:numFmt w:val="bullet"/>
+      <w:lvlText w:val="o"/>
+      <w:lvlJc w:val="left"/>
+      <w:pPr>
+        <w:ind w:left="6840" w:hanging="360"/>
+      </w:pPr>
+      <w:rPr>
+        <w:rFonts w:ascii="Courier New" w:hAnsi="Courier New" w:cs="Courier New" w:hint="default"/>
+      </w:rPr>
+    </w:lvl>
+    <w:lvl w:ilvl="8" w:tplc="240A0005" w:tentative="1">
+      <w:start w:val="1"/>
+      <w:numFmt w:val="bullet"/>
+      <w:lvlText w:val=""/>
+      <w:lvlJc w:val="left"/>
+      <w:pPr>
+        <w:ind w:left="7560" w:hanging="360"/>
+      </w:pPr>
+      <w:rPr>
+        <w:rFonts w:ascii="Wingdings" w:hAnsi="Wingdings" w:hint="default"/>
+      </w:rPr>
+    </w:lvl>
+  </w:abstractNum>
+  <w:abstractNum w:abstractNumId="26" w15:restartNumberingAfterBreak="0">
+    <w:nsid w:val="686D61D7"/>
+    <w:multiLevelType w:val="hybridMultilevel"/>
+    <w:tmpl w:val="5F8CDFAA"/>
+    <w:lvl w:ilvl="0" w:tplc="2A263A3A">
+      <w:start w:val="4"/>
+      <w:numFmt w:val="bullet"/>
+      <w:lvlText w:val="-"/>
+      <w:lvlJc w:val="left"/>
+      <w:pPr>
+        <w:ind w:left="1800" w:hanging="360"/>
+      </w:pPr>
+      <w:rPr>
+        <w:rFonts w:ascii="Aptos" w:eastAsia="Aptos" w:hAnsi="Aptos" w:cs="Aptos" w:hint="default"/>
+      </w:rPr>
+    </w:lvl>
+    <w:lvl w:ilvl="1" w:tplc="240A0003" w:tentative="1">
+      <w:start w:val="1"/>
+      <w:numFmt w:val="bullet"/>
+      <w:lvlText w:val="o"/>
+      <w:lvlJc w:val="left"/>
+      <w:pPr>
+        <w:ind w:left="1440" w:hanging="360"/>
+      </w:pPr>
+      <w:rPr>
+        <w:rFonts w:ascii="Courier New" w:hAnsi="Courier New" w:cs="Courier New" w:hint="default"/>
+      </w:rPr>
+    </w:lvl>
+    <w:lvl w:ilvl="2" w:tplc="240A0005" w:tentative="1">
+      <w:start w:val="1"/>
+      <w:numFmt w:val="bullet"/>
+      <w:lvlText w:val=""/>
+      <w:lvlJc w:val="left"/>
+      <w:pPr>
+        <w:ind w:left="2160" w:hanging="360"/>
+      </w:pPr>
+      <w:rPr>
+        <w:rFonts w:ascii="Wingdings" w:hAnsi="Wingdings" w:hint="default"/>
+      </w:rPr>
+    </w:lvl>
+    <w:lvl w:ilvl="3" w:tplc="240A0001" w:tentative="1">
+      <w:start w:val="1"/>
+      <w:numFmt w:val="bullet"/>
+      <w:lvlText w:val=""/>
+      <w:lvlJc w:val="left"/>
+      <w:pPr>
+        <w:ind w:left="2880" w:hanging="360"/>
+      </w:pPr>
+      <w:rPr>
+        <w:rFonts w:ascii="Symbol" w:hAnsi="Symbol" w:hint="default"/>
+      </w:rPr>
+    </w:lvl>
+    <w:lvl w:ilvl="4" w:tplc="240A0003" w:tentative="1">
+      <w:start w:val="1"/>
+      <w:numFmt w:val="bullet"/>
+      <w:lvlText w:val="o"/>
+      <w:lvlJc w:val="left"/>
+      <w:pPr>
+        <w:ind w:left="3600" w:hanging="360"/>
+      </w:pPr>
+      <w:rPr>
+        <w:rFonts w:ascii="Courier New" w:hAnsi="Courier New" w:cs="Courier New" w:hint="default"/>
+      </w:rPr>
+    </w:lvl>
+    <w:lvl w:ilvl="5" w:tplc="240A0005" w:tentative="1">
+      <w:start w:val="1"/>
+      <w:numFmt w:val="bullet"/>
+      <w:lvlText w:val=""/>
+      <w:lvlJc w:val="left"/>
+      <w:pPr>
+        <w:ind w:left="4320" w:hanging="360"/>
+      </w:pPr>
+      <w:rPr>
+        <w:rFonts w:ascii="Wingdings" w:hAnsi="Wingdings" w:hint="default"/>
+      </w:rPr>
+    </w:lvl>
+    <w:lvl w:ilvl="6" w:tplc="240A0001" w:tentative="1">
+      <w:start w:val="1"/>
+      <w:numFmt w:val="bullet"/>
+      <w:lvlText w:val=""/>
+      <w:lvlJc w:val="left"/>
+      <w:pPr>
+        <w:ind w:left="5040" w:hanging="360"/>
+      </w:pPr>
+      <w:rPr>
+        <w:rFonts w:ascii="Symbol" w:hAnsi="Symbol" w:hint="default"/>
+      </w:rPr>
+    </w:lvl>
+    <w:lvl w:ilvl="7" w:tplc="240A0003" w:tentative="1">
+      <w:start w:val="1"/>
+      <w:numFmt w:val="bullet"/>
+      <w:lvlText w:val="o"/>
+      <w:lvlJc w:val="left"/>
+      <w:pPr>
+        <w:ind w:left="5760" w:hanging="360"/>
+      </w:pPr>
+      <w:rPr>
+        <w:rFonts w:ascii="Courier New" w:hAnsi="Courier New" w:cs="Courier New" w:hint="default"/>
+      </w:rPr>
+    </w:lvl>
+    <w:lvl w:ilvl="8" w:tplc="240A0005" w:tentative="1">
+      <w:start w:val="1"/>
+      <w:numFmt w:val="bullet"/>
+      <w:lvlText w:val=""/>
+      <w:lvlJc w:val="left"/>
+      <w:pPr>
+        <w:ind w:left="6480" w:hanging="360"/>
+      </w:pPr>
+      <w:rPr>
+        <w:rFonts w:ascii="Wingdings" w:hAnsi="Wingdings" w:hint="default"/>
+      </w:rPr>
+    </w:lvl>
+  </w:abstractNum>
+  <w:abstractNum w:abstractNumId="27" w15:restartNumberingAfterBreak="0">
     <w:nsid w:val="708743F7"/>
     <w:multiLevelType w:val="multilevel"/>
     <w:tmpl w:val="44FA8C06"/>
@@ -11803,7 +12795,7 @@
       </w:rPr>
     </w:lvl>
   </w:abstractNum>
-  <w:abstractNum w:abstractNumId="20" w15:restartNumberingAfterBreak="0">
+  <w:abstractNum w:abstractNumId="28" w15:restartNumberingAfterBreak="0">
     <w:nsid w:val="73084775"/>
     <w:multiLevelType w:val="hybridMultilevel"/>
     <w:tmpl w:val="48F2F4B8"/>
@@ -11916,7 +12908,120 @@
       </w:rPr>
     </w:lvl>
   </w:abstractNum>
-  <w:abstractNum w:abstractNumId="21" w15:restartNumberingAfterBreak="0">
+  <w:abstractNum w:abstractNumId="29" w15:restartNumberingAfterBreak="0">
+    <w:nsid w:val="7ABF3731"/>
+    <w:multiLevelType w:val="hybridMultilevel"/>
+    <w:tmpl w:val="37180650"/>
+    <w:lvl w:ilvl="0" w:tplc="240A0001">
+      <w:start w:val="1"/>
+      <w:numFmt w:val="bullet"/>
+      <w:lvlText w:val=""/>
+      <w:lvlJc w:val="left"/>
+      <w:pPr>
+        <w:ind w:left="1152" w:hanging="360"/>
+      </w:pPr>
+      <w:rPr>
+        <w:rFonts w:ascii="Symbol" w:hAnsi="Symbol" w:hint="default"/>
+      </w:rPr>
+    </w:lvl>
+    <w:lvl w:ilvl="1" w:tplc="240A0003" w:tentative="1">
+      <w:start w:val="1"/>
+      <w:numFmt w:val="bullet"/>
+      <w:lvlText w:val="o"/>
+      <w:lvlJc w:val="left"/>
+      <w:pPr>
+        <w:ind w:left="1872" w:hanging="360"/>
+      </w:pPr>
+      <w:rPr>
+        <w:rFonts w:ascii="Courier New" w:hAnsi="Courier New" w:cs="Courier New" w:hint="default"/>
+      </w:rPr>
+    </w:lvl>
+    <w:lvl w:ilvl="2" w:tplc="240A0005" w:tentative="1">
+      <w:start w:val="1"/>
+      <w:numFmt w:val="bullet"/>
+      <w:lvlText w:val=""/>
+      <w:lvlJc w:val="left"/>
+      <w:pPr>
+        <w:ind w:left="2592" w:hanging="360"/>
+      </w:pPr>
+      <w:rPr>
+        <w:rFonts w:ascii="Wingdings" w:hAnsi="Wingdings" w:hint="default"/>
+      </w:rPr>
+    </w:lvl>
+    <w:lvl w:ilvl="3" w:tplc="240A0001" w:tentative="1">
+      <w:start w:val="1"/>
+      <w:numFmt w:val="bullet"/>
+      <w:lvlText w:val=""/>
+      <w:lvlJc w:val="left"/>
+      <w:pPr>
+        <w:ind w:left="3312" w:hanging="360"/>
+      </w:pPr>
+      <w:rPr>
+        <w:rFonts w:ascii="Symbol" w:hAnsi="Symbol" w:hint="default"/>
+      </w:rPr>
+    </w:lvl>
+    <w:lvl w:ilvl="4" w:tplc="240A0003" w:tentative="1">
+      <w:start w:val="1"/>
+      <w:numFmt w:val="bullet"/>
+      <w:lvlText w:val="o"/>
+      <w:lvlJc w:val="left"/>
+      <w:pPr>
+        <w:ind w:left="4032" w:hanging="360"/>
+      </w:pPr>
+      <w:rPr>
+        <w:rFonts w:ascii="Courier New" w:hAnsi="Courier New" w:cs="Courier New" w:hint="default"/>
+      </w:rPr>
+    </w:lvl>
+    <w:lvl w:ilvl="5" w:tplc="240A0005" w:tentative="1">
+      <w:start w:val="1"/>
+      <w:numFmt w:val="bullet"/>
+      <w:lvlText w:val=""/>
+      <w:lvlJc w:val="left"/>
+      <w:pPr>
+        <w:ind w:left="4752" w:hanging="360"/>
+      </w:pPr>
+      <w:rPr>
+        <w:rFonts w:ascii="Wingdings" w:hAnsi="Wingdings" w:hint="default"/>
+      </w:rPr>
+    </w:lvl>
+    <w:lvl w:ilvl="6" w:tplc="240A0001" w:tentative="1">
+      <w:start w:val="1"/>
+      <w:numFmt w:val="bullet"/>
+      <w:lvlText w:val=""/>
+      <w:lvlJc w:val="left"/>
+      <w:pPr>
+        <w:ind w:left="5472" w:hanging="360"/>
+      </w:pPr>
+      <w:rPr>
+        <w:rFonts w:ascii="Symbol" w:hAnsi="Symbol" w:hint="default"/>
+      </w:rPr>
+    </w:lvl>
+    <w:lvl w:ilvl="7" w:tplc="240A0003" w:tentative="1">
+      <w:start w:val="1"/>
+      <w:numFmt w:val="bullet"/>
+      <w:lvlText w:val="o"/>
+      <w:lvlJc w:val="left"/>
+      <w:pPr>
+        <w:ind w:left="6192" w:hanging="360"/>
+      </w:pPr>
+      <w:rPr>
+        <w:rFonts w:ascii="Courier New" w:hAnsi="Courier New" w:cs="Courier New" w:hint="default"/>
+      </w:rPr>
+    </w:lvl>
+    <w:lvl w:ilvl="8" w:tplc="240A0005" w:tentative="1">
+      <w:start w:val="1"/>
+      <w:numFmt w:val="bullet"/>
+      <w:lvlText w:val=""/>
+      <w:lvlJc w:val="left"/>
+      <w:pPr>
+        <w:ind w:left="6912" w:hanging="360"/>
+      </w:pPr>
+      <w:rPr>
+        <w:rFonts w:ascii="Wingdings" w:hAnsi="Wingdings" w:hint="default"/>
+      </w:rPr>
+    </w:lvl>
+  </w:abstractNum>
+  <w:abstractNum w:abstractNumId="30" w15:restartNumberingAfterBreak="0">
     <w:nsid w:val="7B8440BD"/>
     <w:multiLevelType w:val="hybridMultilevel"/>
     <w:tmpl w:val="B93244FE"/>
@@ -12037,7 +13142,7 @@
       </w:rPr>
     </w:lvl>
   </w:abstractNum>
-  <w:abstractNum w:abstractNumId="22" w15:restartNumberingAfterBreak="0">
+  <w:abstractNum w:abstractNumId="31" w15:restartNumberingAfterBreak="0">
     <w:nsid w:val="7CE81FE4"/>
     <w:multiLevelType w:val="multilevel"/>
     <w:tmpl w:val="47001FAA"/>
@@ -12150,7 +13255,7 @@
       </w:rPr>
     </w:lvl>
   </w:abstractNum>
-  <w:abstractNum w:abstractNumId="23" w15:restartNumberingAfterBreak="0">
+  <w:abstractNum w:abstractNumId="32" w15:restartNumberingAfterBreak="0">
     <w:nsid w:val="7D102BCE"/>
     <w:multiLevelType w:val="multilevel"/>
     <w:tmpl w:val="240A001F"/>
@@ -12237,76 +13342,103 @@
     </w:lvl>
   </w:abstractNum>
   <w:num w:numId="1" w16cid:durableId="1338269107">
+    <w:abstractNumId w:val="14"/>
+  </w:num>
+  <w:num w:numId="2" w16cid:durableId="2059741684">
+    <w:abstractNumId w:val="24"/>
+  </w:num>
+  <w:num w:numId="3" w16cid:durableId="1295061742">
+    <w:abstractNumId w:val="11"/>
+  </w:num>
+  <w:num w:numId="4" w16cid:durableId="997613402">
+    <w:abstractNumId w:val="31"/>
+  </w:num>
+  <w:num w:numId="5" w16cid:durableId="1219897174">
+    <w:abstractNumId w:val="21"/>
+  </w:num>
+  <w:num w:numId="6" w16cid:durableId="1402367906">
+    <w:abstractNumId w:val="17"/>
+  </w:num>
+  <w:num w:numId="7" w16cid:durableId="923606087">
+    <w:abstractNumId w:val="3"/>
+  </w:num>
+  <w:num w:numId="8" w16cid:durableId="450393039">
+    <w:abstractNumId w:val="23"/>
+  </w:num>
+  <w:num w:numId="9" w16cid:durableId="653066940">
+    <w:abstractNumId w:val="7"/>
+  </w:num>
+  <w:num w:numId="10" w16cid:durableId="652948156">
     <w:abstractNumId w:val="9"/>
   </w:num>
-  <w:num w:numId="2" w16cid:durableId="2059741684">
-    <w:abstractNumId w:val="18"/>
+  <w:num w:numId="11" w16cid:durableId="1568373419">
+    <w:abstractNumId w:val="19"/>
   </w:num>
-  <w:num w:numId="3" w16cid:durableId="1295061742">
-    <w:abstractNumId w:val="6"/>
-  </w:num>
-  <w:num w:numId="4" w16cid:durableId="997613402">
-    <w:abstractNumId w:val="22"/>
-  </w:num>
-  <w:num w:numId="5" w16cid:durableId="1219897174">
+  <w:num w:numId="12" w16cid:durableId="2144151963">
     <w:abstractNumId w:val="15"/>
   </w:num>
-  <w:num w:numId="6" w16cid:durableId="1402367906">
-    <w:abstractNumId w:val="12"/>
-  </w:num>
-  <w:num w:numId="7" w16cid:durableId="923606087">
-    <w:abstractNumId w:val="2"/>
-  </w:num>
-  <w:num w:numId="8" w16cid:durableId="450393039">
-    <w:abstractNumId w:val="17"/>
-  </w:num>
-  <w:num w:numId="9" w16cid:durableId="653066940">
-    <w:abstractNumId w:val="3"/>
-  </w:num>
-  <w:num w:numId="10" w16cid:durableId="652948156">
-    <w:abstractNumId w:val="4"/>
-  </w:num>
-  <w:num w:numId="11" w16cid:durableId="1568373419">
-    <w:abstractNumId w:val="13"/>
-  </w:num>
-  <w:num w:numId="12" w16cid:durableId="2144151963">
-    <w:abstractNumId w:val="10"/>
-  </w:num>
   <w:num w:numId="13" w16cid:durableId="423959988">
-    <w:abstractNumId w:val="11"/>
+    <w:abstractNumId w:val="16"/>
   </w:num>
   <w:num w:numId="14" w16cid:durableId="1676616275">
-    <w:abstractNumId w:val="5"/>
+    <w:abstractNumId w:val="10"/>
   </w:num>
   <w:num w:numId="15" w16cid:durableId="21244357">
     <w:abstractNumId w:val="0"/>
   </w:num>
   <w:num w:numId="16" w16cid:durableId="963391727">
-    <w:abstractNumId w:val="23"/>
+    <w:abstractNumId w:val="32"/>
   </w:num>
   <w:num w:numId="17" w16cid:durableId="1259949034">
-    <w:abstractNumId w:val="8"/>
+    <w:abstractNumId w:val="13"/>
   </w:num>
   <w:num w:numId="18" w16cid:durableId="439840087">
-    <w:abstractNumId w:val="21"/>
+    <w:abstractNumId w:val="30"/>
   </w:num>
   <w:num w:numId="19" w16cid:durableId="660424738">
-    <w:abstractNumId w:val="19"/>
+    <w:abstractNumId w:val="27"/>
   </w:num>
   <w:num w:numId="20" w16cid:durableId="496963799">
-    <w:abstractNumId w:val="20"/>
+    <w:abstractNumId w:val="28"/>
   </w:num>
   <w:num w:numId="21" w16cid:durableId="1184318578">
     <w:abstractNumId w:val="1"/>
   </w:num>
   <w:num w:numId="22" w16cid:durableId="241257295">
-    <w:abstractNumId w:val="14"/>
+    <w:abstractNumId w:val="20"/>
   </w:num>
   <w:num w:numId="23" w16cid:durableId="1368261148">
-    <w:abstractNumId w:val="7"/>
+    <w:abstractNumId w:val="12"/>
   </w:num>
   <w:num w:numId="24" w16cid:durableId="178201193">
-    <w:abstractNumId w:val="16"/>
+    <w:abstractNumId w:val="22"/>
+  </w:num>
+  <w:num w:numId="25" w16cid:durableId="1584028686">
+    <w:abstractNumId w:val="18"/>
+  </w:num>
+  <w:num w:numId="26" w16cid:durableId="1301494703">
+    <w:abstractNumId w:val="25"/>
+  </w:num>
+  <w:num w:numId="27" w16cid:durableId="1763447835">
+    <w:abstractNumId w:val="29"/>
+  </w:num>
+  <w:num w:numId="28" w16cid:durableId="85734583">
+    <w:abstractNumId w:val="5"/>
+  </w:num>
+  <w:num w:numId="29" w16cid:durableId="510533237">
+    <w:abstractNumId w:val="8"/>
+  </w:num>
+  <w:num w:numId="30" w16cid:durableId="829560318">
+    <w:abstractNumId w:val="26"/>
+  </w:num>
+  <w:num w:numId="31" w16cid:durableId="194007022">
+    <w:abstractNumId w:val="6"/>
+  </w:num>
+  <w:num w:numId="32" w16cid:durableId="313948845">
+    <w:abstractNumId w:val="2"/>
+  </w:num>
+  <w:num w:numId="33" w16cid:durableId="575897322">
+    <w:abstractNumId w:val="4"/>
   </w:num>
 </w:numbering>
 </file>

</xml_diff>